<commit_message>
getting through reviewer 1
</commit_message>
<xml_diff>
--- a/revision/review_comments.docx
+++ b/revision/review_comments.docx
@@ -408,17 +408,179 @@
           <w:sz w:val="24"/>
           <w:szCs w:val="24"/>
         </w:rPr>
-        <w:t xml:space="preserve"> substantial work.  I don’t think you need two long paragraphs about California’s environment past and present.  The reader immediately gets bogged down in extraneous details.  More detail is needed about the design of the bioassessment data collection.  If the bioassessment data was not collected from a random sample of the NHD population, then you </w:t>
-      </w:r>
-      <w:r>
-        <w:rPr>
-          <w:rFonts w:ascii="Times New Roman" w:hAnsi="Times New Roman" w:cs="Times New Roman"/>
+        <w:t xml:space="preserve"> substantial work.  I don’t think you need two long paragraphs about California’s environment past and present.  The reader immediately gets bogged down in extraneous details.  </w:t>
+      </w:r>
+    </w:p>
+    <w:p>
+      <w:pPr>
+        <w:pStyle w:val="PlainText"/>
+        <w:rPr>
+          <w:rFonts w:ascii="Times New Roman" w:hAnsi="Times New Roman" w:cs="Times New Roman"/>
+          <w:i/>
+          <w:sz w:val="24"/>
+          <w:szCs w:val="24"/>
+        </w:rPr>
+      </w:pPr>
+      <w:r>
+        <w:rPr>
+          <w:rFonts w:ascii="Times New Roman" w:hAnsi="Times New Roman" w:cs="Times New Roman"/>
+          <w:i/>
           <w:sz w:val="24"/>
           <w:szCs w:val="24"/>
         </w:rPr>
         <w:lastRenderedPageBreak/>
-        <w:t>need to discuss the implications of this on your predictions. The justification for your selection of GIS predictor variables is insufficient, as both reviewers also pointed out.  Given the extent and severity of hydrological modification in the state, it seems strange that you would exclude this type of alteration from your model.</w:t>
-      </w:r>
+        <w:t xml:space="preserve">The first two paragraphs of the methods that described the study location were condensed into a single paragraph. </w:t>
+      </w:r>
+    </w:p>
+    <w:p>
+      <w:pPr>
+        <w:pStyle w:val="PlainText"/>
+        <w:rPr>
+          <w:rFonts w:ascii="Times New Roman" w:hAnsi="Times New Roman" w:cs="Times New Roman"/>
+          <w:i/>
+          <w:sz w:val="24"/>
+          <w:szCs w:val="24"/>
+        </w:rPr>
+      </w:pPr>
+    </w:p>
+    <w:p>
+      <w:pPr>
+        <w:pStyle w:val="PlainText"/>
+        <w:rPr>
+          <w:rFonts w:ascii="Times New Roman" w:hAnsi="Times New Roman" w:cs="Times New Roman"/>
+          <w:sz w:val="24"/>
+          <w:szCs w:val="24"/>
+        </w:rPr>
+      </w:pPr>
+      <w:r>
+        <w:rPr>
+          <w:rFonts w:ascii="Times New Roman" w:hAnsi="Times New Roman" w:cs="Times New Roman"/>
+          <w:sz w:val="24"/>
+          <w:szCs w:val="24"/>
+        </w:rPr>
+        <w:t>More detail is needed about the design of the bioassessment data collection.  If the bioassessment data was not collected from a random sample of the NHD population, then you need to discuss the implications of this on your predictions. The justification for your selection of GIS predictor variables is insufficient, as both reviewers also pointed out.  Given the extent and severity of hydrological modification in the state, it seems strange that you would exclude this type of alteration from your model.</w:t>
+      </w:r>
+    </w:p>
+    <w:p>
+      <w:pPr>
+        <w:pStyle w:val="PlainText"/>
+        <w:rPr>
+          <w:rFonts w:ascii="Times New Roman" w:hAnsi="Times New Roman" w:cs="Times New Roman"/>
+          <w:i/>
+          <w:sz w:val="24"/>
+          <w:szCs w:val="24"/>
+        </w:rPr>
+      </w:pPr>
+      <w:r>
+        <w:rPr>
+          <w:rFonts w:ascii="Times New Roman" w:hAnsi="Times New Roman" w:cs="Times New Roman"/>
+          <w:i/>
+          <w:sz w:val="24"/>
+          <w:szCs w:val="24"/>
+        </w:rPr>
+        <w:t xml:space="preserve">As noted, both reviewers had concerns about how we selected variables for inclusion in the model.  We believe that these concerns originate from both a lack of description about how quantile random forest models are developed and our intent choosing predictors that were descriptive of biological constraints.  </w:t>
+      </w:r>
+      <w:r>
+        <w:rPr>
+          <w:rFonts w:ascii="Times New Roman" w:hAnsi="Times New Roman" w:cs="Times New Roman"/>
+          <w:i/>
+          <w:sz w:val="24"/>
+          <w:szCs w:val="24"/>
+        </w:rPr>
+        <w:t xml:space="preserve">As noted </w:t>
+      </w:r>
+      <w:r>
+        <w:rPr>
+          <w:rFonts w:ascii="Times New Roman" w:hAnsi="Times New Roman" w:cs="Times New Roman"/>
+          <w:i/>
+          <w:sz w:val="24"/>
+          <w:szCs w:val="24"/>
+        </w:rPr>
+        <w:t xml:space="preserve">by </w:t>
+      </w:r>
+      <w:r>
+        <w:rPr>
+          <w:rFonts w:ascii="Times New Roman" w:hAnsi="Times New Roman" w:cs="Times New Roman"/>
+          <w:i/>
+          <w:sz w:val="24"/>
+          <w:szCs w:val="24"/>
+        </w:rPr>
+        <w:t>the second reviewer, the key description of the rational</w:t>
+      </w:r>
+      <w:r>
+        <w:rPr>
+          <w:rFonts w:ascii="Times New Roman" w:hAnsi="Times New Roman" w:cs="Times New Roman"/>
+          <w:i/>
+          <w:sz w:val="24"/>
+          <w:szCs w:val="24"/>
+        </w:rPr>
+        <w:t>e</w:t>
+      </w:r>
+      <w:r>
+        <w:rPr>
+          <w:rFonts w:ascii="Times New Roman" w:hAnsi="Times New Roman" w:cs="Times New Roman"/>
+          <w:i/>
+          <w:sz w:val="24"/>
+          <w:szCs w:val="24"/>
+        </w:rPr>
+        <w:t xml:space="preserve"> behind our model was on line 611 to identify biologically constrained sites as those where</w:t>
+      </w:r>
+      <w:r>
+        <w:rPr>
+          <w:rFonts w:ascii="Times New Roman" w:hAnsi="Times New Roman" w:cs="Times New Roman"/>
+          <w:i/>
+          <w:sz w:val="24"/>
+          <w:szCs w:val="24"/>
+        </w:rPr>
+        <w:t xml:space="preserve"> </w:t>
+      </w:r>
+      <w:r>
+        <w:rPr>
+          <w:rFonts w:ascii="Times New Roman" w:hAnsi="Times New Roman" w:cs="Times New Roman"/>
+          <w:i/>
+          <w:sz w:val="24"/>
+          <w:szCs w:val="24"/>
+        </w:rPr>
+        <w:t>“</w:t>
+      </w:r>
+      <w:r>
+        <w:rPr>
+          <w:rFonts w:ascii="Times New Roman" w:hAnsi="Times New Roman" w:cs="Times New Roman"/>
+          <w:i/>
+          <w:sz w:val="24"/>
+          <w:szCs w:val="24"/>
+        </w:rPr>
+        <w:t>present landscapes were likely to limit CSCI scores that describe macroinvertebrate condition.</w:t>
+      </w:r>
+      <w:r>
+        <w:rPr>
+          <w:rFonts w:ascii="Times New Roman" w:hAnsi="Times New Roman" w:cs="Times New Roman"/>
+          <w:i/>
+          <w:sz w:val="24"/>
+          <w:szCs w:val="24"/>
+        </w:rPr>
+        <w:t>”</w:t>
+      </w:r>
+      <w:r>
+        <w:rPr>
+          <w:rFonts w:ascii="Times New Roman" w:hAnsi="Times New Roman" w:cs="Times New Roman"/>
+          <w:i/>
+          <w:sz w:val="24"/>
+          <w:szCs w:val="24"/>
+        </w:rPr>
+        <w:t xml:space="preserve">  Our model predictors were therefore chosen as landscape variables that</w:t>
+      </w:r>
+      <w:r>
+        <w:rPr>
+          <w:rFonts w:ascii="Times New Roman" w:hAnsi="Times New Roman" w:cs="Times New Roman"/>
+          <w:i/>
+          <w:sz w:val="24"/>
+          <w:szCs w:val="24"/>
+        </w:rPr>
+        <w:t xml:space="preserve"> represented factors that were likely associated with limitations where conventional management options will likely be unsuccessful in achieving reference conditions at a site………</w:t>
+      </w:r>
+      <w:bookmarkStart w:id="0" w:name="_GoBack"/>
+      <w:bookmarkEnd w:id="0"/>
     </w:p>
     <w:p>
       <w:pPr>
@@ -1045,6 +1207,26 @@
         <w:pStyle w:val="PlainText"/>
         <w:rPr>
           <w:rFonts w:ascii="Times New Roman" w:hAnsi="Times New Roman" w:cs="Times New Roman"/>
+          <w:i/>
+          <w:sz w:val="24"/>
+          <w:szCs w:val="24"/>
+        </w:rPr>
+      </w:pPr>
+      <w:r>
+        <w:rPr>
+          <w:rFonts w:ascii="Times New Roman" w:hAnsi="Times New Roman" w:cs="Times New Roman"/>
+          <w:i/>
+          <w:sz w:val="24"/>
+          <w:szCs w:val="24"/>
+        </w:rPr>
+        <w:t>These two paragraphs were shortened and retained only relevant information for understanding of the methods.</w:t>
+      </w:r>
+    </w:p>
+    <w:p>
+      <w:pPr>
+        <w:pStyle w:val="PlainText"/>
+        <w:rPr>
+          <w:rFonts w:ascii="Times New Roman" w:hAnsi="Times New Roman" w:cs="Times New Roman"/>
           <w:sz w:val="24"/>
           <w:szCs w:val="24"/>
         </w:rPr>
@@ -1121,6 +1303,7 @@
           <w:sz w:val="24"/>
           <w:szCs w:val="24"/>
         </w:rPr>
+        <w:lastRenderedPageBreak/>
         <w:t>Line 212: Didn’t you already say this?</w:t>
       </w:r>
     </w:p>
@@ -1157,6 +1340,26 @@
         <w:pStyle w:val="PlainText"/>
         <w:rPr>
           <w:rFonts w:ascii="Times New Roman" w:hAnsi="Times New Roman" w:cs="Times New Roman"/>
+          <w:i/>
+          <w:sz w:val="24"/>
+          <w:szCs w:val="24"/>
+        </w:rPr>
+      </w:pPr>
+      <w:r>
+        <w:rPr>
+          <w:rFonts w:ascii="Times New Roman" w:hAnsi="Times New Roman" w:cs="Times New Roman"/>
+          <w:i/>
+          <w:sz w:val="24"/>
+          <w:szCs w:val="24"/>
+        </w:rPr>
+        <w:t xml:space="preserve">Please see our response above to your general comment about selecting variables for the model.  </w:t>
+      </w:r>
+    </w:p>
+    <w:p>
+      <w:pPr>
+        <w:pStyle w:val="PlainText"/>
+        <w:rPr>
+          <w:rFonts w:ascii="Times New Roman" w:hAnsi="Times New Roman" w:cs="Times New Roman"/>
           <w:sz w:val="24"/>
           <w:szCs w:val="24"/>
         </w:rPr>
@@ -1261,231 +1464,231 @@
           <w:sz w:val="24"/>
           <w:szCs w:val="24"/>
         </w:rPr>
+        <w:t xml:space="preserve">Line 239: Unclear what these percentiles refer to. It’s relatively easy to envision quantile regression with a single predictor variable, but most readers (myself included) will need more explanation of how the procedure works in the case of several predictors. Is there a separate RF model developed for each 5% increment of CSCI scores? If so, does each model use the full range of all predictor variables? </w:t>
+      </w:r>
+    </w:p>
+    <w:p>
+      <w:pPr>
+        <w:pStyle w:val="PlainText"/>
+        <w:rPr>
+          <w:rFonts w:ascii="Times New Roman" w:hAnsi="Times New Roman" w:cs="Times New Roman"/>
+          <w:sz w:val="24"/>
+          <w:szCs w:val="24"/>
+        </w:rPr>
+      </w:pPr>
+    </w:p>
+    <w:p>
+      <w:pPr>
+        <w:pStyle w:val="PlainText"/>
+        <w:rPr>
+          <w:rFonts w:ascii="Times New Roman" w:hAnsi="Times New Roman" w:cs="Times New Roman"/>
+          <w:sz w:val="24"/>
+          <w:szCs w:val="24"/>
+        </w:rPr>
+      </w:pPr>
+      <w:r>
+        <w:rPr>
+          <w:rFonts w:ascii="Times New Roman" w:hAnsi="Times New Roman" w:cs="Times New Roman"/>
+          <w:sz w:val="24"/>
+          <w:szCs w:val="24"/>
+        </w:rPr>
+        <w:t>Line 244-247:  The topic sentence makes no sense (typo?).  It suggests that the full CSCI dataset was designed so as to be representative of the state’s regions, but this wasn’t explained earlier.  But my reading of your methods here is that you randomly selected calibration and validation subsets from the full dataset—which doesn’t by itself guarantee representation of landscape gradients.</w:t>
+      </w:r>
+    </w:p>
+    <w:p>
+      <w:pPr>
+        <w:pStyle w:val="PlainText"/>
+        <w:rPr>
+          <w:rFonts w:ascii="Times New Roman" w:hAnsi="Times New Roman" w:cs="Times New Roman"/>
+          <w:sz w:val="24"/>
+          <w:szCs w:val="24"/>
+        </w:rPr>
+      </w:pPr>
+    </w:p>
+    <w:p>
+      <w:pPr>
+        <w:pStyle w:val="PlainText"/>
+        <w:rPr>
+          <w:rFonts w:ascii="Times New Roman" w:hAnsi="Times New Roman" w:cs="Times New Roman"/>
+          <w:sz w:val="24"/>
+          <w:szCs w:val="24"/>
+        </w:rPr>
+      </w:pPr>
+      <w:r>
+        <w:rPr>
+          <w:rFonts w:ascii="Times New Roman" w:hAnsi="Times New Roman" w:cs="Times New Roman"/>
+          <w:sz w:val="24"/>
+          <w:szCs w:val="24"/>
+        </w:rPr>
+        <w:t>Line 247: What is meant by “this stratification?”</w:t>
+      </w:r>
+    </w:p>
+    <w:p>
+      <w:pPr>
+        <w:pStyle w:val="PlainText"/>
+        <w:rPr>
+          <w:rFonts w:ascii="Times New Roman" w:hAnsi="Times New Roman" w:cs="Times New Roman"/>
+          <w:sz w:val="24"/>
+          <w:szCs w:val="24"/>
+        </w:rPr>
+      </w:pPr>
+    </w:p>
+    <w:p>
+      <w:pPr>
+        <w:pStyle w:val="PlainText"/>
+        <w:rPr>
+          <w:rFonts w:ascii="Times New Roman" w:hAnsi="Times New Roman" w:cs="Times New Roman"/>
+          <w:sz w:val="24"/>
+          <w:szCs w:val="24"/>
+        </w:rPr>
+      </w:pPr>
+      <w:r>
+        <w:rPr>
+          <w:rFonts w:ascii="Times New Roman" w:hAnsi="Times New Roman" w:cs="Times New Roman"/>
+          <w:sz w:val="24"/>
+          <w:szCs w:val="24"/>
+        </w:rPr>
+        <w:t>Line 262-276: This is a slightly better definition of “constrained” than was given in the Introduction, but still needs polish.</w:t>
+      </w:r>
+    </w:p>
+    <w:p>
+      <w:pPr>
+        <w:pStyle w:val="PlainText"/>
+        <w:rPr>
+          <w:rFonts w:ascii="Times New Roman" w:hAnsi="Times New Roman" w:cs="Times New Roman"/>
+          <w:sz w:val="24"/>
+          <w:szCs w:val="24"/>
+        </w:rPr>
+      </w:pPr>
+    </w:p>
+    <w:p>
+      <w:pPr>
+        <w:pStyle w:val="PlainText"/>
+        <w:rPr>
+          <w:rFonts w:ascii="Times New Roman" w:hAnsi="Times New Roman" w:cs="Times New Roman"/>
+          <w:sz w:val="24"/>
+          <w:szCs w:val="24"/>
+        </w:rPr>
+      </w:pPr>
+      <w:r>
+        <w:rPr>
+          <w:rFonts w:ascii="Times New Roman" w:hAnsi="Times New Roman" w:cs="Times New Roman"/>
+          <w:sz w:val="24"/>
+          <w:szCs w:val="24"/>
+        </w:rPr>
+        <w:t>Figure 2: Needs clarification.  The “Segment type” y-axis label is confusing.  Aren’t these just examples of individual segments for which a prediction was made? Make it obvious that the symbols on the right-side panel are actual biological samples. Why use the term “Relative…?”</w:t>
+      </w:r>
+    </w:p>
+    <w:p>
+      <w:pPr>
+        <w:pStyle w:val="PlainText"/>
+        <w:rPr>
+          <w:rFonts w:ascii="Times New Roman" w:hAnsi="Times New Roman" w:cs="Times New Roman"/>
+          <w:sz w:val="24"/>
+          <w:szCs w:val="24"/>
+        </w:rPr>
+      </w:pPr>
+    </w:p>
+    <w:p>
+      <w:pPr>
+        <w:pStyle w:val="PlainText"/>
+        <w:rPr>
+          <w:rFonts w:ascii="Times New Roman" w:hAnsi="Times New Roman" w:cs="Times New Roman"/>
+          <w:sz w:val="24"/>
+          <w:szCs w:val="24"/>
+        </w:rPr>
+      </w:pPr>
+      <w:r>
+        <w:rPr>
+          <w:rFonts w:ascii="Times New Roman" w:hAnsi="Times New Roman" w:cs="Times New Roman"/>
+          <w:sz w:val="24"/>
+          <w:szCs w:val="24"/>
+        </w:rPr>
+        <w:t>Line 274: Again, not clear what these percentiles refer to.</w:t>
+      </w:r>
+    </w:p>
+    <w:p>
+      <w:pPr>
+        <w:pStyle w:val="PlainText"/>
+        <w:rPr>
+          <w:rFonts w:ascii="Times New Roman" w:hAnsi="Times New Roman" w:cs="Times New Roman"/>
+          <w:sz w:val="24"/>
+          <w:szCs w:val="24"/>
+        </w:rPr>
+      </w:pPr>
+    </w:p>
+    <w:p>
+      <w:pPr>
+        <w:pStyle w:val="PlainText"/>
+        <w:rPr>
+          <w:rFonts w:ascii="Times New Roman" w:hAnsi="Times New Roman" w:cs="Times New Roman"/>
+          <w:sz w:val="24"/>
+          <w:szCs w:val="24"/>
+        </w:rPr>
+      </w:pPr>
+      <w:r>
+        <w:rPr>
+          <w:rFonts w:ascii="Times New Roman" w:hAnsi="Times New Roman" w:cs="Times New Roman"/>
+          <w:sz w:val="24"/>
+          <w:szCs w:val="24"/>
+        </w:rPr>
+        <w:t>Line 281: “or certainty?” Not clear how you are defining this term and how it was quantified</w:t>
+      </w:r>
+    </w:p>
+    <w:p>
+      <w:pPr>
+        <w:pStyle w:val="PlainText"/>
+        <w:rPr>
+          <w:rFonts w:ascii="Times New Roman" w:hAnsi="Times New Roman" w:cs="Times New Roman"/>
+          <w:sz w:val="24"/>
+          <w:szCs w:val="24"/>
+        </w:rPr>
+      </w:pPr>
+    </w:p>
+    <w:p>
+      <w:pPr>
+        <w:pStyle w:val="PlainText"/>
+        <w:rPr>
+          <w:rFonts w:ascii="Times New Roman" w:hAnsi="Times New Roman" w:cs="Times New Roman"/>
+          <w:sz w:val="24"/>
+          <w:szCs w:val="24"/>
+        </w:rPr>
+      </w:pPr>
+      <w:r>
+        <w:rPr>
+          <w:rFonts w:ascii="Times New Roman" w:hAnsi="Times New Roman" w:cs="Times New Roman"/>
+          <w:sz w:val="24"/>
+          <w:szCs w:val="24"/>
+        </w:rPr>
+        <w:t>Line 279-289:  I understand, in general why you would want to do this.  But why use CSCI thresholds that are essentially meaningless?  Isn’t it enough to say that the 0.79 threshold has a clear statistical and management footing and just stick with that?  Maybe I’m missing something here.</w:t>
+      </w:r>
+    </w:p>
+    <w:p>
+      <w:pPr>
+        <w:pStyle w:val="PlainText"/>
+        <w:rPr>
+          <w:rFonts w:ascii="Times New Roman" w:hAnsi="Times New Roman" w:cs="Times New Roman"/>
+          <w:sz w:val="24"/>
+          <w:szCs w:val="24"/>
+        </w:rPr>
+      </w:pPr>
+    </w:p>
+    <w:p>
+      <w:pPr>
+        <w:pStyle w:val="PlainText"/>
+        <w:rPr>
+          <w:rFonts w:ascii="Times New Roman" w:hAnsi="Times New Roman" w:cs="Times New Roman"/>
+          <w:sz w:val="24"/>
+          <w:szCs w:val="24"/>
+        </w:rPr>
+      </w:pPr>
+      <w:r>
+        <w:rPr>
+          <w:rFonts w:ascii="Times New Roman" w:hAnsi="Times New Roman" w:cs="Times New Roman"/>
+          <w:sz w:val="24"/>
+          <w:szCs w:val="24"/>
+        </w:rPr>
         <w:lastRenderedPageBreak/>
-        <w:t xml:space="preserve">Line 239: Unclear what these percentiles refer to. It’s relatively easy to envision quantile regression with a single predictor variable, but most readers (myself included) will need more explanation of how the procedure works in the case of several predictors. Is there a separate RF model developed for each 5% increment of CSCI scores? If so, does each model use the full range of all predictor variables? </w:t>
-      </w:r>
-    </w:p>
-    <w:p>
-      <w:pPr>
-        <w:pStyle w:val="PlainText"/>
-        <w:rPr>
-          <w:rFonts w:ascii="Times New Roman" w:hAnsi="Times New Roman" w:cs="Times New Roman"/>
-          <w:sz w:val="24"/>
-          <w:szCs w:val="24"/>
-        </w:rPr>
-      </w:pPr>
-    </w:p>
-    <w:p>
-      <w:pPr>
-        <w:pStyle w:val="PlainText"/>
-        <w:rPr>
-          <w:rFonts w:ascii="Times New Roman" w:hAnsi="Times New Roman" w:cs="Times New Roman"/>
-          <w:sz w:val="24"/>
-          <w:szCs w:val="24"/>
-        </w:rPr>
-      </w:pPr>
-      <w:r>
-        <w:rPr>
-          <w:rFonts w:ascii="Times New Roman" w:hAnsi="Times New Roman" w:cs="Times New Roman"/>
-          <w:sz w:val="24"/>
-          <w:szCs w:val="24"/>
-        </w:rPr>
-        <w:t>Line 244-247:  The topic sentence makes no sense (typo?).  It suggests that the full CSCI dataset was designed so as to be representative of the state’s regions, but this wasn’t explained earlier.  But my reading of your methods here is that you randomly selected calibration and validation subsets from the full dataset—which doesn’t by itself guarantee representation of landscape gradients.</w:t>
-      </w:r>
-    </w:p>
-    <w:p>
-      <w:pPr>
-        <w:pStyle w:val="PlainText"/>
-        <w:rPr>
-          <w:rFonts w:ascii="Times New Roman" w:hAnsi="Times New Roman" w:cs="Times New Roman"/>
-          <w:sz w:val="24"/>
-          <w:szCs w:val="24"/>
-        </w:rPr>
-      </w:pPr>
-    </w:p>
-    <w:p>
-      <w:pPr>
-        <w:pStyle w:val="PlainText"/>
-        <w:rPr>
-          <w:rFonts w:ascii="Times New Roman" w:hAnsi="Times New Roman" w:cs="Times New Roman"/>
-          <w:sz w:val="24"/>
-          <w:szCs w:val="24"/>
-        </w:rPr>
-      </w:pPr>
-      <w:r>
-        <w:rPr>
-          <w:rFonts w:ascii="Times New Roman" w:hAnsi="Times New Roman" w:cs="Times New Roman"/>
-          <w:sz w:val="24"/>
-          <w:szCs w:val="24"/>
-        </w:rPr>
-        <w:t>Line 247: What is meant by “this stratification?”</w:t>
-      </w:r>
-    </w:p>
-    <w:p>
-      <w:pPr>
-        <w:pStyle w:val="PlainText"/>
-        <w:rPr>
-          <w:rFonts w:ascii="Times New Roman" w:hAnsi="Times New Roman" w:cs="Times New Roman"/>
-          <w:sz w:val="24"/>
-          <w:szCs w:val="24"/>
-        </w:rPr>
-      </w:pPr>
-    </w:p>
-    <w:p>
-      <w:pPr>
-        <w:pStyle w:val="PlainText"/>
-        <w:rPr>
-          <w:rFonts w:ascii="Times New Roman" w:hAnsi="Times New Roman" w:cs="Times New Roman"/>
-          <w:sz w:val="24"/>
-          <w:szCs w:val="24"/>
-        </w:rPr>
-      </w:pPr>
-      <w:r>
-        <w:rPr>
-          <w:rFonts w:ascii="Times New Roman" w:hAnsi="Times New Roman" w:cs="Times New Roman"/>
-          <w:sz w:val="24"/>
-          <w:szCs w:val="24"/>
-        </w:rPr>
-        <w:t>Line 262-276: This is a slightly better definition of “constrained” than was given in the Introduction, but still needs polish.</w:t>
-      </w:r>
-    </w:p>
-    <w:p>
-      <w:pPr>
-        <w:pStyle w:val="PlainText"/>
-        <w:rPr>
-          <w:rFonts w:ascii="Times New Roman" w:hAnsi="Times New Roman" w:cs="Times New Roman"/>
-          <w:sz w:val="24"/>
-          <w:szCs w:val="24"/>
-        </w:rPr>
-      </w:pPr>
-    </w:p>
-    <w:p>
-      <w:pPr>
-        <w:pStyle w:val="PlainText"/>
-        <w:rPr>
-          <w:rFonts w:ascii="Times New Roman" w:hAnsi="Times New Roman" w:cs="Times New Roman"/>
-          <w:sz w:val="24"/>
-          <w:szCs w:val="24"/>
-        </w:rPr>
-      </w:pPr>
-      <w:r>
-        <w:rPr>
-          <w:rFonts w:ascii="Times New Roman" w:hAnsi="Times New Roman" w:cs="Times New Roman"/>
-          <w:sz w:val="24"/>
-          <w:szCs w:val="24"/>
-        </w:rPr>
-        <w:t>Figure 2: Needs clarification.  The “Segment type” y-axis label is confusing.  Aren’t these just examples of individual segments for which a prediction was made? Make it obvious that the symbols on the right-side panel are actual biological samples. Why use the term “Relative…?”</w:t>
-      </w:r>
-    </w:p>
-    <w:p>
-      <w:pPr>
-        <w:pStyle w:val="PlainText"/>
-        <w:rPr>
-          <w:rFonts w:ascii="Times New Roman" w:hAnsi="Times New Roman" w:cs="Times New Roman"/>
-          <w:sz w:val="24"/>
-          <w:szCs w:val="24"/>
-        </w:rPr>
-      </w:pPr>
-    </w:p>
-    <w:p>
-      <w:pPr>
-        <w:pStyle w:val="PlainText"/>
-        <w:rPr>
-          <w:rFonts w:ascii="Times New Roman" w:hAnsi="Times New Roman" w:cs="Times New Roman"/>
-          <w:sz w:val="24"/>
-          <w:szCs w:val="24"/>
-        </w:rPr>
-      </w:pPr>
-      <w:r>
-        <w:rPr>
-          <w:rFonts w:ascii="Times New Roman" w:hAnsi="Times New Roman" w:cs="Times New Roman"/>
-          <w:sz w:val="24"/>
-          <w:szCs w:val="24"/>
-        </w:rPr>
-        <w:t>Line 274: Again, not clear what these percentiles refer to.</w:t>
-      </w:r>
-    </w:p>
-    <w:p>
-      <w:pPr>
-        <w:pStyle w:val="PlainText"/>
-        <w:rPr>
-          <w:rFonts w:ascii="Times New Roman" w:hAnsi="Times New Roman" w:cs="Times New Roman"/>
-          <w:sz w:val="24"/>
-          <w:szCs w:val="24"/>
-        </w:rPr>
-      </w:pPr>
-    </w:p>
-    <w:p>
-      <w:pPr>
-        <w:pStyle w:val="PlainText"/>
-        <w:rPr>
-          <w:rFonts w:ascii="Times New Roman" w:hAnsi="Times New Roman" w:cs="Times New Roman"/>
-          <w:sz w:val="24"/>
-          <w:szCs w:val="24"/>
-        </w:rPr>
-      </w:pPr>
-      <w:r>
-        <w:rPr>
-          <w:rFonts w:ascii="Times New Roman" w:hAnsi="Times New Roman" w:cs="Times New Roman"/>
-          <w:sz w:val="24"/>
-          <w:szCs w:val="24"/>
-        </w:rPr>
-        <w:t>Line 281: “or certainty?” Not clear how you are defining this term and how it was quantified</w:t>
-      </w:r>
-    </w:p>
-    <w:p>
-      <w:pPr>
-        <w:pStyle w:val="PlainText"/>
-        <w:rPr>
-          <w:rFonts w:ascii="Times New Roman" w:hAnsi="Times New Roman" w:cs="Times New Roman"/>
-          <w:sz w:val="24"/>
-          <w:szCs w:val="24"/>
-        </w:rPr>
-      </w:pPr>
-    </w:p>
-    <w:p>
-      <w:pPr>
-        <w:pStyle w:val="PlainText"/>
-        <w:rPr>
-          <w:rFonts w:ascii="Times New Roman" w:hAnsi="Times New Roman" w:cs="Times New Roman"/>
-          <w:sz w:val="24"/>
-          <w:szCs w:val="24"/>
-        </w:rPr>
-      </w:pPr>
-      <w:r>
-        <w:rPr>
-          <w:rFonts w:ascii="Times New Roman" w:hAnsi="Times New Roman" w:cs="Times New Roman"/>
-          <w:sz w:val="24"/>
-          <w:szCs w:val="24"/>
-        </w:rPr>
-        <w:t>Line 279-289:  I understand, in general why you would want to do this.  But why use CSCI thresholds that are essentially meaningless?  Isn’t it enough to say that the 0.79 threshold has a clear statistical and management footing and just stick with that?  Maybe I’m missing something here.</w:t>
-      </w:r>
-    </w:p>
-    <w:p>
-      <w:pPr>
-        <w:pStyle w:val="PlainText"/>
-        <w:rPr>
-          <w:rFonts w:ascii="Times New Roman" w:hAnsi="Times New Roman" w:cs="Times New Roman"/>
-          <w:sz w:val="24"/>
-          <w:szCs w:val="24"/>
-        </w:rPr>
-      </w:pPr>
-    </w:p>
-    <w:p>
-      <w:pPr>
-        <w:pStyle w:val="PlainText"/>
-        <w:rPr>
-          <w:rFonts w:ascii="Times New Roman" w:hAnsi="Times New Roman" w:cs="Times New Roman"/>
-          <w:sz w:val="24"/>
-          <w:szCs w:val="24"/>
-        </w:rPr>
-      </w:pPr>
-      <w:r>
-        <w:rPr>
-          <w:rFonts w:ascii="Times New Roman" w:hAnsi="Times New Roman" w:cs="Times New Roman"/>
-          <w:sz w:val="24"/>
-          <w:szCs w:val="24"/>
-        </w:rPr>
         <w:t>Line 291: Why do you need a “relative site score?”  Can’t you just say you compared observed bioassessment data to the range of expected scores?</w:t>
       </w:r>
     </w:p>
@@ -1654,178 +1857,290 @@
           <w:sz w:val="24"/>
           <w:szCs w:val="24"/>
         </w:rPr>
+        <w:t>Line 481:  Very awkward sentence.</w:t>
+      </w:r>
+    </w:p>
+    <w:p>
+      <w:pPr>
+        <w:pStyle w:val="PlainText"/>
+        <w:rPr>
+          <w:rFonts w:ascii="Times New Roman" w:hAnsi="Times New Roman" w:cs="Times New Roman"/>
+          <w:sz w:val="24"/>
+          <w:szCs w:val="24"/>
+        </w:rPr>
+      </w:pPr>
+    </w:p>
+    <w:p>
+      <w:pPr>
+        <w:pStyle w:val="PlainText"/>
+        <w:rPr>
+          <w:rFonts w:ascii="Times New Roman" w:hAnsi="Times New Roman" w:cs="Times New Roman"/>
+          <w:sz w:val="24"/>
+          <w:szCs w:val="24"/>
+        </w:rPr>
+      </w:pPr>
+      <w:r>
+        <w:rPr>
+          <w:rFonts w:ascii="Times New Roman" w:hAnsi="Times New Roman" w:cs="Times New Roman"/>
+          <w:sz w:val="24"/>
+          <w:szCs w:val="24"/>
+        </w:rPr>
+        <w:t>Line 483:  Seems like you’ve made this statement a couple times already.</w:t>
+      </w:r>
+    </w:p>
+    <w:p>
+      <w:pPr>
+        <w:pStyle w:val="PlainText"/>
+        <w:rPr>
+          <w:rFonts w:ascii="Times New Roman" w:hAnsi="Times New Roman" w:cs="Times New Roman"/>
+          <w:sz w:val="24"/>
+          <w:szCs w:val="24"/>
+        </w:rPr>
+      </w:pPr>
+    </w:p>
+    <w:p>
+      <w:pPr>
+        <w:pStyle w:val="PlainText"/>
+        <w:rPr>
+          <w:rFonts w:ascii="Times New Roman" w:hAnsi="Times New Roman" w:cs="Times New Roman"/>
+          <w:sz w:val="24"/>
+          <w:szCs w:val="24"/>
+        </w:rPr>
+      </w:pPr>
+      <w:r>
+        <w:rPr>
+          <w:rFonts w:ascii="Times New Roman" w:hAnsi="Times New Roman" w:cs="Times New Roman"/>
+          <w:sz w:val="24"/>
+          <w:szCs w:val="24"/>
+        </w:rPr>
+        <w:t>Line 501: This sentence doesn’t quite make sense to me.</w:t>
+      </w:r>
+    </w:p>
+    <w:p>
+      <w:pPr>
+        <w:pStyle w:val="PlainText"/>
+        <w:rPr>
+          <w:rFonts w:ascii="Times New Roman" w:hAnsi="Times New Roman" w:cs="Times New Roman"/>
+          <w:sz w:val="24"/>
+          <w:szCs w:val="24"/>
+        </w:rPr>
+      </w:pPr>
+    </w:p>
+    <w:p>
+      <w:pPr>
+        <w:pStyle w:val="PlainText"/>
+        <w:rPr>
+          <w:rFonts w:ascii="Times New Roman" w:hAnsi="Times New Roman" w:cs="Times New Roman"/>
+          <w:sz w:val="24"/>
+          <w:szCs w:val="24"/>
+        </w:rPr>
+      </w:pPr>
+      <w:r>
+        <w:rPr>
+          <w:rFonts w:ascii="Times New Roman" w:hAnsi="Times New Roman" w:cs="Times New Roman"/>
+          <w:b/>
+          <w:sz w:val="24"/>
+          <w:szCs w:val="24"/>
+        </w:rPr>
+        <w:t>Reviewer 1:</w:t>
+      </w:r>
+    </w:p>
+    <w:p>
+      <w:pPr>
+        <w:pStyle w:val="PlainText"/>
+        <w:rPr>
+          <w:rFonts w:ascii="Times New Roman" w:hAnsi="Times New Roman" w:cs="Times New Roman"/>
+          <w:sz w:val="24"/>
+          <w:szCs w:val="24"/>
+        </w:rPr>
+      </w:pPr>
+    </w:p>
+    <w:p>
+      <w:pPr>
+        <w:pStyle w:val="PlainText"/>
+        <w:rPr>
+          <w:rFonts w:ascii="Times New Roman" w:hAnsi="Times New Roman" w:cs="Times New Roman"/>
+          <w:sz w:val="24"/>
+          <w:szCs w:val="24"/>
+        </w:rPr>
+      </w:pPr>
+      <w:r>
+        <w:rPr>
+          <w:rFonts w:ascii="Times New Roman" w:hAnsi="Times New Roman" w:cs="Times New Roman"/>
+          <w:sz w:val="24"/>
+          <w:szCs w:val="24"/>
+        </w:rPr>
+        <w:t>Overall Comments for Authors:</w:t>
+      </w:r>
+    </w:p>
+    <w:p>
+      <w:pPr>
+        <w:pStyle w:val="PlainText"/>
+        <w:rPr>
+          <w:rFonts w:ascii="Times New Roman" w:hAnsi="Times New Roman" w:cs="Times New Roman"/>
+          <w:sz w:val="24"/>
+          <w:szCs w:val="24"/>
+        </w:rPr>
+      </w:pPr>
+    </w:p>
+    <w:p>
+      <w:pPr>
+        <w:pStyle w:val="PlainText"/>
+        <w:rPr>
+          <w:rFonts w:ascii="Times New Roman" w:hAnsi="Times New Roman" w:cs="Times New Roman"/>
+          <w:sz w:val="24"/>
+          <w:szCs w:val="24"/>
+        </w:rPr>
+      </w:pPr>
+      <w:r>
+        <w:rPr>
+          <w:rFonts w:ascii="Times New Roman" w:hAnsi="Times New Roman" w:cs="Times New Roman"/>
+          <w:sz w:val="24"/>
+          <w:szCs w:val="24"/>
+        </w:rPr>
+        <w:t xml:space="preserve">This paper describes the application of a statistical learning method to model O/E index scores using a small set of landscape predictor variables to identify which samples may have predicted distributions below reference-based thresholds.  The application of landscape predictors to bioassessment scores is not novel and can, indeed, trace its history back to the earliest applications of GIS (E.g., Richard et al. 1997 and Johnson et al. 1997 initial work on biota, water chemistry and habitat and landscape predictors from 20 years ago and all the many studies that followed) and little of this original literature is acknowledged although Allan et al. 1997 (part of that same group that Richards, Johnson, and Host were in), was cited. I think the authors could do more to place their work in the science of landscape modeling of stream characteristics and that would set up the novel application of this quantile regression forests to this end.  </w:t>
+      </w:r>
+    </w:p>
+    <w:p>
+      <w:pPr>
+        <w:pStyle w:val="PlainText"/>
+        <w:rPr>
+          <w:rFonts w:ascii="Times New Roman" w:hAnsi="Times New Roman" w:cs="Times New Roman"/>
+          <w:i/>
+          <w:sz w:val="24"/>
+          <w:szCs w:val="24"/>
+        </w:rPr>
+      </w:pPr>
+    </w:p>
+    <w:p>
+      <w:pPr>
+        <w:pStyle w:val="PlainText"/>
+        <w:rPr>
+          <w:rFonts w:ascii="Times New Roman" w:hAnsi="Times New Roman" w:cs="Times New Roman"/>
+          <w:sz w:val="24"/>
+          <w:szCs w:val="24"/>
+        </w:rPr>
+      </w:pPr>
+      <w:r>
+        <w:rPr>
+          <w:rFonts w:ascii="Times New Roman" w:hAnsi="Times New Roman" w:cs="Times New Roman"/>
+          <w:sz w:val="24"/>
+          <w:szCs w:val="24"/>
+        </w:rPr>
+        <w:t xml:space="preserve">Right </w:t>
+      </w:r>
+      <w:proofErr w:type="gramStart"/>
+      <w:r>
+        <w:rPr>
+          <w:rFonts w:ascii="Times New Roman" w:hAnsi="Times New Roman" w:cs="Times New Roman"/>
+          <w:sz w:val="24"/>
+          <w:szCs w:val="24"/>
+        </w:rPr>
+        <w:t>now</w:t>
+      </w:r>
+      <w:proofErr w:type="gramEnd"/>
+      <w:r>
+        <w:rPr>
+          <w:rFonts w:ascii="Times New Roman" w:hAnsi="Times New Roman" w:cs="Times New Roman"/>
+          <w:sz w:val="24"/>
+          <w:szCs w:val="24"/>
+        </w:rPr>
+        <w:t xml:space="preserve"> the paper sits between one that is very management oriented and one that is technique development oriented.  As such, I think it under-develops each and it might benefit from deciding to be one or the other. For example, I think the SGR and SCAPE tool are interesting, but they are underdeveloped and more of a distraction from the technical tool description, in my opinion.  The details of the SGR exercise are not described in much detail.  The SCAPE tool development, testing, and application is also under-described, in my opinion.</w:t>
+      </w:r>
+    </w:p>
+    <w:p>
+      <w:pPr>
+        <w:pStyle w:val="PlainText"/>
+        <w:rPr>
+          <w:rFonts w:ascii="Times New Roman" w:hAnsi="Times New Roman" w:cs="Times New Roman"/>
+          <w:sz w:val="24"/>
+          <w:szCs w:val="24"/>
+        </w:rPr>
+      </w:pPr>
+    </w:p>
+    <w:p>
+      <w:pPr>
+        <w:pStyle w:val="PlainText"/>
+        <w:rPr>
+          <w:rFonts w:ascii="Times New Roman" w:hAnsi="Times New Roman" w:cs="Times New Roman"/>
+          <w:sz w:val="24"/>
+          <w:szCs w:val="24"/>
+        </w:rPr>
+      </w:pPr>
+      <w:r>
+        <w:rPr>
+          <w:rFonts w:ascii="Times New Roman" w:hAnsi="Times New Roman" w:cs="Times New Roman"/>
+          <w:sz w:val="24"/>
+          <w:szCs w:val="24"/>
+        </w:rPr>
+        <w:t xml:space="preserve">Likewise, the quantile regression tree modeling is under-described.  It is my limited understanding that these methods could choose a wide range of predictors that might be ranked in importance, </w:t>
+      </w:r>
+      <w:r>
+        <w:rPr>
+          <w:rFonts w:ascii="Times New Roman" w:hAnsi="Times New Roman" w:cs="Times New Roman"/>
+          <w:sz w:val="24"/>
+          <w:szCs w:val="24"/>
+        </w:rPr>
         <w:lastRenderedPageBreak/>
-        <w:t>Line 481:  Very awkward sentence.</w:t>
-      </w:r>
-    </w:p>
-    <w:p>
-      <w:pPr>
-        <w:pStyle w:val="PlainText"/>
-        <w:rPr>
-          <w:rFonts w:ascii="Times New Roman" w:hAnsi="Times New Roman" w:cs="Times New Roman"/>
-          <w:sz w:val="24"/>
-          <w:szCs w:val="24"/>
-        </w:rPr>
-      </w:pPr>
-    </w:p>
-    <w:p>
-      <w:pPr>
-        <w:pStyle w:val="PlainText"/>
-        <w:rPr>
-          <w:rFonts w:ascii="Times New Roman" w:hAnsi="Times New Roman" w:cs="Times New Roman"/>
-          <w:sz w:val="24"/>
-          <w:szCs w:val="24"/>
-        </w:rPr>
-      </w:pPr>
-      <w:r>
-        <w:rPr>
-          <w:rFonts w:ascii="Times New Roman" w:hAnsi="Times New Roman" w:cs="Times New Roman"/>
-          <w:sz w:val="24"/>
-          <w:szCs w:val="24"/>
-        </w:rPr>
-        <w:t>Line 483:  Seems like you’ve made this statement a couple times already.</w:t>
-      </w:r>
-    </w:p>
-    <w:p>
-      <w:pPr>
-        <w:pStyle w:val="PlainText"/>
-        <w:rPr>
-          <w:rFonts w:ascii="Times New Roman" w:hAnsi="Times New Roman" w:cs="Times New Roman"/>
-          <w:sz w:val="24"/>
-          <w:szCs w:val="24"/>
-        </w:rPr>
-      </w:pPr>
-    </w:p>
-    <w:p>
-      <w:pPr>
-        <w:pStyle w:val="PlainText"/>
-        <w:rPr>
-          <w:rFonts w:ascii="Times New Roman" w:hAnsi="Times New Roman" w:cs="Times New Roman"/>
-          <w:sz w:val="24"/>
-          <w:szCs w:val="24"/>
-        </w:rPr>
-      </w:pPr>
-      <w:r>
-        <w:rPr>
-          <w:rFonts w:ascii="Times New Roman" w:hAnsi="Times New Roman" w:cs="Times New Roman"/>
-          <w:sz w:val="24"/>
-          <w:szCs w:val="24"/>
-        </w:rPr>
-        <w:t>Line 501: This sentence doesn’t quite make sense to me.</w:t>
-      </w:r>
-    </w:p>
-    <w:p>
-      <w:pPr>
-        <w:pStyle w:val="PlainText"/>
-        <w:rPr>
-          <w:rFonts w:ascii="Times New Roman" w:hAnsi="Times New Roman" w:cs="Times New Roman"/>
-          <w:sz w:val="24"/>
-          <w:szCs w:val="24"/>
-        </w:rPr>
-      </w:pPr>
-    </w:p>
-    <w:p>
-      <w:pPr>
-        <w:pStyle w:val="PlainText"/>
-        <w:rPr>
-          <w:rFonts w:ascii="Times New Roman" w:hAnsi="Times New Roman" w:cs="Times New Roman"/>
-          <w:sz w:val="24"/>
-          <w:szCs w:val="24"/>
-        </w:rPr>
-      </w:pPr>
-      <w:r>
-        <w:rPr>
-          <w:rFonts w:ascii="Times New Roman" w:hAnsi="Times New Roman" w:cs="Times New Roman"/>
-          <w:b/>
-          <w:sz w:val="24"/>
-          <w:szCs w:val="24"/>
-        </w:rPr>
-        <w:t>Reviewer 1:</w:t>
-      </w:r>
-    </w:p>
-    <w:p>
-      <w:pPr>
-        <w:pStyle w:val="PlainText"/>
-        <w:rPr>
-          <w:rFonts w:ascii="Times New Roman" w:hAnsi="Times New Roman" w:cs="Times New Roman"/>
-          <w:sz w:val="24"/>
-          <w:szCs w:val="24"/>
-        </w:rPr>
-      </w:pPr>
-    </w:p>
-    <w:p>
-      <w:pPr>
-        <w:pStyle w:val="PlainText"/>
-        <w:rPr>
-          <w:rFonts w:ascii="Times New Roman" w:hAnsi="Times New Roman" w:cs="Times New Roman"/>
-          <w:sz w:val="24"/>
-          <w:szCs w:val="24"/>
-        </w:rPr>
-      </w:pPr>
-      <w:r>
-        <w:rPr>
-          <w:rFonts w:ascii="Times New Roman" w:hAnsi="Times New Roman" w:cs="Times New Roman"/>
-          <w:sz w:val="24"/>
-          <w:szCs w:val="24"/>
-        </w:rPr>
-        <w:t>Overall Comments for Authors:</w:t>
-      </w:r>
-    </w:p>
-    <w:p>
-      <w:pPr>
-        <w:pStyle w:val="PlainText"/>
-        <w:rPr>
-          <w:rFonts w:ascii="Times New Roman" w:hAnsi="Times New Roman" w:cs="Times New Roman"/>
-          <w:sz w:val="24"/>
-          <w:szCs w:val="24"/>
-        </w:rPr>
-      </w:pPr>
-    </w:p>
-    <w:p>
-      <w:pPr>
-        <w:pStyle w:val="PlainText"/>
-        <w:rPr>
-          <w:rFonts w:ascii="Times New Roman" w:hAnsi="Times New Roman" w:cs="Times New Roman"/>
-          <w:sz w:val="24"/>
-          <w:szCs w:val="24"/>
-        </w:rPr>
-      </w:pPr>
-      <w:r>
-        <w:rPr>
-          <w:rFonts w:ascii="Times New Roman" w:hAnsi="Times New Roman" w:cs="Times New Roman"/>
-          <w:sz w:val="24"/>
-          <w:szCs w:val="24"/>
-        </w:rPr>
-        <w:t xml:space="preserve">This paper describes the application of a statistical learning method to model O/E index scores using a small set of landscape predictor variables to identify which samples may have predicted distributions below reference-based thresholds.  The application of landscape predictors to bioassessment scores is not novel and can, indeed, trace its history back to the earliest applications of GIS (E.g., Richard et al. 1997 and Johnson et al. 1997 initial work on biota, water chemistry and habitat and landscape predictors from 20 years ago and all the many studies that followed) and little of this original literature is acknowledged although Allan et al. 1997 (part of that same group that Richards, Johnson, and Host were in), was cited. I think the authors could do more to place their work in the science of landscape modeling of stream characteristics and that would set up the novel application of this quantile regression forests to this end.  </w:t>
-      </w:r>
-    </w:p>
-    <w:p>
-      <w:pPr>
-        <w:pStyle w:val="PlainText"/>
-        <w:rPr>
-          <w:rFonts w:ascii="Times New Roman" w:hAnsi="Times New Roman" w:cs="Times New Roman"/>
-          <w:i/>
-          <w:sz w:val="24"/>
-          <w:szCs w:val="24"/>
-        </w:rPr>
-      </w:pPr>
-    </w:p>
-    <w:p>
-      <w:pPr>
-        <w:pStyle w:val="PlainText"/>
-        <w:rPr>
-          <w:rFonts w:ascii="Times New Roman" w:hAnsi="Times New Roman" w:cs="Times New Roman"/>
-          <w:sz w:val="24"/>
-          <w:szCs w:val="24"/>
-        </w:rPr>
-      </w:pPr>
-      <w:r>
-        <w:rPr>
-          <w:rFonts w:ascii="Times New Roman" w:hAnsi="Times New Roman" w:cs="Times New Roman"/>
-          <w:sz w:val="24"/>
-          <w:szCs w:val="24"/>
-        </w:rPr>
-        <w:t xml:space="preserve">Right </w:t>
+        <w:t xml:space="preserve">etc.  Why did the authors choose the predictors they did?  Which were most influential? Were other combinations considered?  Why or why not? Did predictors change by quantile? I think more of the technical details of that model selection, application and testing would be interesting to the readers of this journal - who tend towards the technical rather than management side - and many of whom may not have encountered this method before. </w:t>
+      </w:r>
+    </w:p>
+    <w:p>
+      <w:pPr>
+        <w:pStyle w:val="PlainText"/>
+        <w:rPr>
+          <w:rFonts w:ascii="Times New Roman" w:hAnsi="Times New Roman" w:cs="Times New Roman"/>
+          <w:sz w:val="24"/>
+          <w:szCs w:val="24"/>
+        </w:rPr>
+      </w:pPr>
+    </w:p>
+    <w:p>
+      <w:pPr>
+        <w:pStyle w:val="PlainText"/>
+        <w:rPr>
+          <w:rFonts w:ascii="Times New Roman" w:hAnsi="Times New Roman" w:cs="Times New Roman"/>
+          <w:i/>
+          <w:sz w:val="24"/>
+          <w:szCs w:val="24"/>
+        </w:rPr>
+      </w:pPr>
+      <w:r>
+        <w:rPr>
+          <w:rFonts w:ascii="Times New Roman" w:hAnsi="Times New Roman" w:cs="Times New Roman"/>
+          <w:i/>
+          <w:sz w:val="24"/>
+          <w:szCs w:val="24"/>
+        </w:rPr>
+        <w:t xml:space="preserve">Regarding variable selection for the model, please see our comment above to the AE. </w:t>
+      </w:r>
+    </w:p>
+    <w:p>
+      <w:pPr>
+        <w:pStyle w:val="PlainText"/>
+        <w:rPr>
+          <w:rFonts w:ascii="Times New Roman" w:hAnsi="Times New Roman" w:cs="Times New Roman"/>
+          <w:sz w:val="24"/>
+          <w:szCs w:val="24"/>
+        </w:rPr>
+      </w:pPr>
+    </w:p>
+    <w:p>
+      <w:pPr>
+        <w:pStyle w:val="PlainText"/>
+        <w:rPr>
+          <w:rFonts w:ascii="Times New Roman" w:hAnsi="Times New Roman" w:cs="Times New Roman"/>
+          <w:sz w:val="24"/>
+          <w:szCs w:val="24"/>
+        </w:rPr>
+      </w:pPr>
+      <w:r>
+        <w:rPr>
+          <w:rFonts w:ascii="Times New Roman" w:hAnsi="Times New Roman" w:cs="Times New Roman"/>
+          <w:sz w:val="24"/>
+          <w:szCs w:val="24"/>
+        </w:rPr>
+        <w:t xml:space="preserve">I think you could remove the whole application story to the SGR and the SCAPE tool and save that for a second article for a management journal (that could get into more detail on the management implications of your predictors) and instead focus on the technical development of the constraint modeling tool - especially what other approaches might have been tried and rejected.  I think the readers of this journal would want to know why you might have rejected a lot of other </w:t>
       </w:r>
       <w:proofErr w:type="gramStart"/>
       <w:r>
@@ -1834,7 +2149,7 @@
           <w:sz w:val="24"/>
           <w:szCs w:val="24"/>
         </w:rPr>
-        <w:t>now</w:t>
+        <w:t>methods</w:t>
       </w:r>
       <w:proofErr w:type="gramEnd"/>
       <w:r>
@@ -1843,63 +2158,35 @@
           <w:sz w:val="24"/>
           <w:szCs w:val="24"/>
         </w:rPr>
-        <w:t xml:space="preserve"> the paper sits between one that is very management oriented and one that is technique development oriented.  As such, I think it under-develops each and it might benefit from deciding to be one or the other. For example, I think the SGR and SCAPE tool are interesting, but they are underdeveloped and more of a distraction from the technical tool description, in my opinion.  The details of the SGR exercise are not described in much detail.  The SCAPE tool development, testing, and application is also under-described, in my opinion.</w:t>
-      </w:r>
-    </w:p>
-    <w:p>
-      <w:pPr>
-        <w:pStyle w:val="PlainText"/>
-        <w:rPr>
-          <w:rFonts w:ascii="Times New Roman" w:hAnsi="Times New Roman" w:cs="Times New Roman"/>
-          <w:sz w:val="24"/>
-          <w:szCs w:val="24"/>
-        </w:rPr>
-      </w:pPr>
-    </w:p>
-    <w:p>
-      <w:pPr>
-        <w:pStyle w:val="PlainText"/>
-        <w:rPr>
-          <w:rFonts w:ascii="Times New Roman" w:hAnsi="Times New Roman" w:cs="Times New Roman"/>
-          <w:sz w:val="24"/>
-          <w:szCs w:val="24"/>
-        </w:rPr>
-      </w:pPr>
-      <w:r>
-        <w:rPr>
-          <w:rFonts w:ascii="Times New Roman" w:hAnsi="Times New Roman" w:cs="Times New Roman"/>
-          <w:sz w:val="24"/>
-          <w:szCs w:val="24"/>
-        </w:rPr>
-        <w:t xml:space="preserve">Likewise, the quantile regression tree modeling is under-described.  It is my limited understanding that these methods could choose a wide range of predictors that might be ranked in importance, etc.  Why did the authors choose the predictors they did?  Which were most influential? Were other combinations considered?  Why or why not? Did predictors change by quantile? I think more of the technical details of that model selection, application and testing would be interesting to the readers of this journal - who tend towards the technical rather than management side - and many of whom may not have encountered this method before. </w:t>
-      </w:r>
-    </w:p>
-    <w:p>
-      <w:pPr>
-        <w:pStyle w:val="PlainText"/>
-        <w:rPr>
-          <w:rFonts w:ascii="Times New Roman" w:hAnsi="Times New Roman" w:cs="Times New Roman"/>
-          <w:sz w:val="24"/>
-          <w:szCs w:val="24"/>
-        </w:rPr>
-      </w:pPr>
-    </w:p>
-    <w:p>
-      <w:pPr>
-        <w:pStyle w:val="PlainText"/>
-        <w:rPr>
-          <w:rFonts w:ascii="Times New Roman" w:hAnsi="Times New Roman" w:cs="Times New Roman"/>
-          <w:sz w:val="24"/>
-          <w:szCs w:val="24"/>
-        </w:rPr>
-      </w:pPr>
-      <w:r>
-        <w:rPr>
-          <w:rFonts w:ascii="Times New Roman" w:hAnsi="Times New Roman" w:cs="Times New Roman"/>
-          <w:sz w:val="24"/>
-          <w:szCs w:val="24"/>
-        </w:rPr>
-        <w:t xml:space="preserve">I think you could remove the whole application story to the SGR and the SCAPE tool and save that for a second article for a management journal (that could get into more detail on the management implications of your predictors) and instead focus on the technical development of the constraint modeling tool - especially what other approaches might have been tried and rejected.  I think the readers of this journal would want to know why you might have rejected a lot of other </w:t>
+        <w:t xml:space="preserve"> so they could learn from that journey rather than just be told this was the one model and these the only predictors used.</w:t>
+      </w:r>
+    </w:p>
+    <w:p>
+      <w:pPr>
+        <w:pStyle w:val="PlainText"/>
+        <w:rPr>
+          <w:rFonts w:ascii="Times New Roman" w:hAnsi="Times New Roman" w:cs="Times New Roman"/>
+          <w:sz w:val="24"/>
+          <w:szCs w:val="24"/>
+        </w:rPr>
+      </w:pPr>
+    </w:p>
+    <w:p>
+      <w:pPr>
+        <w:pStyle w:val="PlainText"/>
+        <w:rPr>
+          <w:rFonts w:ascii="Times New Roman" w:hAnsi="Times New Roman" w:cs="Times New Roman"/>
+          <w:sz w:val="24"/>
+          <w:szCs w:val="24"/>
+        </w:rPr>
+      </w:pPr>
+      <w:r>
+        <w:rPr>
+          <w:rFonts w:ascii="Times New Roman" w:hAnsi="Times New Roman" w:cs="Times New Roman"/>
+          <w:sz w:val="24"/>
+          <w:szCs w:val="24"/>
+        </w:rPr>
+        <w:t xml:space="preserve">In my opinion, as it stands, this is a very fine and interesting piece of work and I think the writing was generally good (with a few missing words and some sections that seem to vacillate and could benefit from some clearer messaging, see below specific comments). However, I think it is more suited to a </w:t>
       </w:r>
       <w:proofErr w:type="gramStart"/>
       <w:r>
@@ -1908,7 +2195,7 @@
           <w:sz w:val="24"/>
           <w:szCs w:val="24"/>
         </w:rPr>
-        <w:t>methods</w:t>
+        <w:t>management oriented</w:t>
       </w:r>
       <w:proofErr w:type="gramEnd"/>
       <w:r>
@@ -1917,92 +2204,73 @@
           <w:sz w:val="24"/>
           <w:szCs w:val="24"/>
         </w:rPr>
-        <w:t xml:space="preserve"> so they could learn from that journey rather than just be told this was the one model and these the only predictors used.</w:t>
-      </w:r>
-    </w:p>
-    <w:p>
-      <w:pPr>
-        <w:pStyle w:val="PlainText"/>
-        <w:rPr>
-          <w:rFonts w:ascii="Times New Roman" w:hAnsi="Times New Roman" w:cs="Times New Roman"/>
-          <w:sz w:val="24"/>
-          <w:szCs w:val="24"/>
-        </w:rPr>
-      </w:pPr>
-    </w:p>
-    <w:p>
-      <w:pPr>
-        <w:pStyle w:val="PlainText"/>
-        <w:rPr>
-          <w:rFonts w:ascii="Times New Roman" w:hAnsi="Times New Roman" w:cs="Times New Roman"/>
-          <w:sz w:val="24"/>
-          <w:szCs w:val="24"/>
-        </w:rPr>
-      </w:pPr>
-      <w:r>
-        <w:rPr>
-          <w:rFonts w:ascii="Times New Roman" w:hAnsi="Times New Roman" w:cs="Times New Roman"/>
-          <w:sz w:val="24"/>
-          <w:szCs w:val="24"/>
-        </w:rPr>
-        <w:t xml:space="preserve">In my opinion, as it stands, this is a very fine and interesting piece of work and I think the writing was generally good (with a few missing words and some sections that seem to vacillate and could benefit from some clearer messaging, see below specific comments). However, I think it is more suited to a </w:t>
-      </w:r>
-      <w:proofErr w:type="gramStart"/>
-      <w:r>
-        <w:rPr>
-          <w:rFonts w:ascii="Times New Roman" w:hAnsi="Times New Roman" w:cs="Times New Roman"/>
-          <w:sz w:val="24"/>
-          <w:szCs w:val="24"/>
-        </w:rPr>
-        <w:t>management oriented</w:t>
-      </w:r>
-      <w:proofErr w:type="gramEnd"/>
-      <w:r>
-        <w:rPr>
-          <w:rFonts w:ascii="Times New Roman" w:hAnsi="Times New Roman" w:cs="Times New Roman"/>
-          <w:sz w:val="24"/>
-          <w:szCs w:val="24"/>
-        </w:rPr>
-        <w:t xml:space="preserve"> water resources journal at this time because of the reasons stated </w:t>
-      </w:r>
-      <w:r>
-        <w:rPr>
-          <w:rFonts w:ascii="Times New Roman" w:hAnsi="Times New Roman" w:cs="Times New Roman"/>
-          <w:sz w:val="24"/>
-          <w:szCs w:val="24"/>
-        </w:rPr>
-        <w:lastRenderedPageBreak/>
-        <w:t xml:space="preserve">above. It reads a bit like a technical report that was developed into an article rather than an original scientific contribution to the field of stream ecology developed for that purpose alone. Again, that is not to say this is not publication worthy.  I think it definitely needs to be read by the resource management community.  I am just not sure FS is the appropriate venue right now (nor one that has that target audience) and I hope that is taken in the constructive light in which it is intended.   </w:t>
-      </w:r>
-    </w:p>
-    <w:p>
-      <w:pPr>
-        <w:pStyle w:val="PlainText"/>
-        <w:rPr>
-          <w:rFonts w:ascii="Times New Roman" w:hAnsi="Times New Roman" w:cs="Times New Roman"/>
-          <w:sz w:val="24"/>
-          <w:szCs w:val="24"/>
-        </w:rPr>
-      </w:pPr>
-    </w:p>
-    <w:p>
-      <w:pPr>
-        <w:pStyle w:val="PlainText"/>
-        <w:rPr>
-          <w:rFonts w:ascii="Times New Roman" w:hAnsi="Times New Roman" w:cs="Times New Roman"/>
-          <w:i/>
-          <w:sz w:val="24"/>
-          <w:szCs w:val="24"/>
-        </w:rPr>
-      </w:pPr>
-      <w:r>
-        <w:rPr>
-          <w:rFonts w:ascii="Times New Roman" w:hAnsi="Times New Roman" w:cs="Times New Roman"/>
-          <w:i/>
-          <w:sz w:val="24"/>
-          <w:szCs w:val="24"/>
-        </w:rPr>
-        <w:t xml:space="preserve">We appreciate the concern that presenting both the technical tool and our case study with SCAPE were not well-described given the potential audiences we are targeting.  However, the associate editor notes that both presentations have value for the FWS readership and we have retained both in this manuscript.  Our substantial revisions to the introduction and methods have added clarity to both products to provide a better context for what each provides and how they can be used in practice to affect positive change on the landscape. </w:t>
+        <w:t xml:space="preserve"> water resources journal at this time because of the reasons stated above. It reads a bit like a technical report that was developed into an article rather than an original scientific contribution to the field of stream ecology developed for that purpose alone. Again, that is not to say this is not publication worthy.  I think it definitely needs to be read by the resource management community.  I am just not sure FS is the appropriate venue right now (nor one that has that target audience) and I hope that is taken in the constructive light in which it is intended.   </w:t>
+      </w:r>
+    </w:p>
+    <w:p>
+      <w:pPr>
+        <w:pStyle w:val="PlainText"/>
+        <w:rPr>
+          <w:rFonts w:ascii="Times New Roman" w:hAnsi="Times New Roman" w:cs="Times New Roman"/>
+          <w:sz w:val="24"/>
+          <w:szCs w:val="24"/>
+        </w:rPr>
+      </w:pPr>
+    </w:p>
+    <w:p>
+      <w:pPr>
+        <w:pStyle w:val="PlainText"/>
+        <w:rPr>
+          <w:rFonts w:ascii="Times New Roman" w:hAnsi="Times New Roman" w:cs="Times New Roman"/>
+          <w:i/>
+          <w:sz w:val="24"/>
+          <w:szCs w:val="24"/>
+        </w:rPr>
+      </w:pPr>
+      <w:r>
+        <w:rPr>
+          <w:rFonts w:ascii="Times New Roman" w:hAnsi="Times New Roman" w:cs="Times New Roman"/>
+          <w:i/>
+          <w:sz w:val="24"/>
+          <w:szCs w:val="24"/>
+        </w:rPr>
+        <w:t>We appreciate the concern that presenting both the technical tool and our case study with SCAPE w</w:t>
+      </w:r>
+      <w:r>
+        <w:rPr>
+          <w:rFonts w:ascii="Times New Roman" w:hAnsi="Times New Roman" w:cs="Times New Roman"/>
+          <w:i/>
+          <w:sz w:val="24"/>
+          <w:szCs w:val="24"/>
+        </w:rPr>
+        <w:t>as</w:t>
+      </w:r>
+      <w:r>
+        <w:rPr>
+          <w:rFonts w:ascii="Times New Roman" w:hAnsi="Times New Roman" w:cs="Times New Roman"/>
+          <w:i/>
+          <w:sz w:val="24"/>
+          <w:szCs w:val="24"/>
+        </w:rPr>
+        <w:t xml:space="preserve"> not well-described given the potential audiences we are targeting.  However, the associate editor notes that both presentations have value for the FWS readership and we have retained both in this manuscript.  Our substantial revisions to the introduction and methods have added clarity to both products to provide a better context for what each provides and how they can be used in practice to affect positive change </w:t>
+      </w:r>
+      <w:r>
+        <w:rPr>
+          <w:rFonts w:ascii="Times New Roman" w:hAnsi="Times New Roman" w:cs="Times New Roman"/>
+          <w:i/>
+          <w:sz w:val="24"/>
+          <w:szCs w:val="24"/>
+        </w:rPr>
+        <w:t>for stream integrity.</w:t>
+      </w:r>
+      <w:r>
+        <w:rPr>
+          <w:rFonts w:ascii="Times New Roman" w:hAnsi="Times New Roman" w:cs="Times New Roman"/>
+          <w:i/>
+          <w:sz w:val="24"/>
+          <w:szCs w:val="24"/>
+        </w:rPr>
+        <w:t xml:space="preserve"> </w:t>
       </w:r>
     </w:p>
     <w:p>
@@ -2296,6 +2564,7 @@
           <w:sz w:val="24"/>
           <w:szCs w:val="24"/>
         </w:rPr>
+        <w:lastRenderedPageBreak/>
         <w:t>79-80</w:t>
       </w:r>
       <w:r>
@@ -2649,54 +2918,35 @@
           <w:sz w:val="24"/>
           <w:szCs w:val="24"/>
         </w:rPr>
-        <w:t>Paragraph was removed in response to comment</w:t>
-      </w:r>
-      <w:r>
-        <w:rPr>
-          <w:rFonts w:ascii="Times New Roman" w:hAnsi="Times New Roman" w:cs="Times New Roman"/>
-          <w:i/>
-          <w:sz w:val="24"/>
-          <w:szCs w:val="24"/>
-        </w:rPr>
-        <w:t>s</w:t>
-      </w:r>
-      <w:r>
-        <w:rPr>
-          <w:rFonts w:ascii="Times New Roman" w:hAnsi="Times New Roman" w:cs="Times New Roman"/>
-          <w:i/>
-          <w:sz w:val="24"/>
-          <w:szCs w:val="24"/>
-        </w:rPr>
-        <w:t xml:space="preserve"> AE.</w:t>
-      </w:r>
-    </w:p>
-    <w:p>
-      <w:pPr>
-        <w:pStyle w:val="PlainText"/>
-        <w:rPr>
-          <w:rFonts w:ascii="Times New Roman" w:hAnsi="Times New Roman" w:cs="Times New Roman"/>
-          <w:i/>
-          <w:sz w:val="24"/>
-          <w:szCs w:val="24"/>
-        </w:rPr>
-      </w:pPr>
-    </w:p>
-    <w:p>
-      <w:pPr>
-        <w:pStyle w:val="PlainText"/>
-        <w:rPr>
-          <w:rFonts w:ascii="Times New Roman" w:hAnsi="Times New Roman" w:cs="Times New Roman"/>
-          <w:sz w:val="24"/>
-          <w:szCs w:val="24"/>
-        </w:rPr>
-      </w:pPr>
-      <w:r>
-        <w:rPr>
-          <w:rFonts w:ascii="Times New Roman" w:hAnsi="Times New Roman" w:cs="Times New Roman"/>
-          <w:sz w:val="24"/>
-          <w:szCs w:val="24"/>
-        </w:rPr>
-        <w:lastRenderedPageBreak/>
+        <w:t>Paragraph was removed in response to comments AE.</w:t>
+      </w:r>
+    </w:p>
+    <w:p>
+      <w:pPr>
+        <w:pStyle w:val="PlainText"/>
+        <w:rPr>
+          <w:rFonts w:ascii="Times New Roman" w:hAnsi="Times New Roman" w:cs="Times New Roman"/>
+          <w:i/>
+          <w:sz w:val="24"/>
+          <w:szCs w:val="24"/>
+        </w:rPr>
+      </w:pPr>
+    </w:p>
+    <w:p>
+      <w:pPr>
+        <w:pStyle w:val="PlainText"/>
+        <w:rPr>
+          <w:rFonts w:ascii="Times New Roman" w:hAnsi="Times New Roman" w:cs="Times New Roman"/>
+          <w:sz w:val="24"/>
+          <w:szCs w:val="24"/>
+        </w:rPr>
+      </w:pPr>
+      <w:r>
+        <w:rPr>
+          <w:rFonts w:ascii="Times New Roman" w:hAnsi="Times New Roman" w:cs="Times New Roman"/>
+          <w:sz w:val="24"/>
+          <w:szCs w:val="24"/>
+        </w:rPr>
         <w:t>95-98</w:t>
       </w:r>
       <w:r>
@@ -2767,34 +3017,16 @@
           <w:sz w:val="24"/>
           <w:szCs w:val="24"/>
         </w:rPr>
-        <w:t>Paragraph was removed in response to comments from AE</w:t>
-      </w:r>
-      <w:r>
-        <w:rPr>
-          <w:rFonts w:ascii="Times New Roman" w:hAnsi="Times New Roman" w:cs="Times New Roman"/>
-          <w:i/>
-          <w:sz w:val="24"/>
-          <w:szCs w:val="24"/>
-        </w:rPr>
-        <w:t xml:space="preserve">, but </w:t>
-      </w:r>
-      <w:r>
-        <w:rPr>
-          <w:rFonts w:ascii="Times New Roman" w:hAnsi="Times New Roman" w:cs="Times New Roman"/>
-          <w:i/>
-          <w:sz w:val="24"/>
-          <w:szCs w:val="24"/>
-        </w:rPr>
-        <w:t>sentence was added to the prior paragraph: “</w:t>
-      </w:r>
-      <w:r>
-        <w:rPr>
-          <w:rFonts w:ascii="Times New Roman" w:hAnsi="Times New Roman" w:cs="Times New Roman"/>
-          <w:i/>
-          <w:sz w:val="24"/>
-          <w:szCs w:val="24"/>
-        </w:rPr>
-        <w:t>Arguments on appropriate protective thresholds for biological inte</w:t>
+        <w:t xml:space="preserve">Paragraph was removed in response to comments from AE, but </w:t>
+      </w:r>
+      <w:r>
+        <w:rPr>
+          <w:rFonts w:ascii="Times New Roman" w:hAnsi="Times New Roman" w:cs="Times New Roman"/>
+          <w:i/>
+          <w:sz w:val="24"/>
+          <w:szCs w:val="24"/>
+        </w:rPr>
+        <w:t>sentence was added to the prior paragraph: “Arguments on appropriate protective thresholds for biological inte</w:t>
       </w:r>
       <w:r>
         <w:rPr>
@@ -2904,6 +3136,35 @@
         <w:pStyle w:val="PlainText"/>
         <w:rPr>
           <w:rFonts w:ascii="Times New Roman" w:hAnsi="Times New Roman" w:cs="Times New Roman"/>
+          <w:i/>
+          <w:sz w:val="24"/>
+          <w:szCs w:val="24"/>
+        </w:rPr>
+      </w:pPr>
+      <w:r>
+        <w:rPr>
+          <w:rFonts w:ascii="Times New Roman" w:hAnsi="Times New Roman" w:cs="Times New Roman"/>
+          <w:i/>
+          <w:sz w:val="24"/>
+          <w:szCs w:val="24"/>
+        </w:rPr>
+        <w:t xml:space="preserve">Additional citations were added to the introduction </w:t>
+      </w:r>
+      <w:r>
+        <w:rPr>
+          <w:rFonts w:ascii="Times New Roman" w:hAnsi="Times New Roman" w:cs="Times New Roman"/>
+          <w:i/>
+          <w:sz w:val="24"/>
+          <w:szCs w:val="24"/>
+        </w:rPr>
+        <w:t>that more adequately describe the history of using landscape data to predict stream conditions.  See also comments above regarding revisions to the introduction.</w:t>
+      </w:r>
+    </w:p>
+    <w:p>
+      <w:pPr>
+        <w:pStyle w:val="PlainText"/>
+        <w:rPr>
+          <w:rFonts w:ascii="Times New Roman" w:hAnsi="Times New Roman" w:cs="Times New Roman"/>
           <w:sz w:val="24"/>
           <w:szCs w:val="24"/>
         </w:rPr>
@@ -3006,7 +3267,16 @@
           <w:sz w:val="24"/>
           <w:szCs w:val="24"/>
         </w:rPr>
-        <w:t>,  if riparian zone forest or road crossings are MOST influential, then maybe these are manageable - at least more than something as nebulous as "Urban land use".  This is part and parcel of where I think this paper can flex more technical muscle - this is the type of investigative detail I think the FS audience would expect and benefit from.</w:t>
+        <w:t xml:space="preserve">,  if riparian zone forest or road crossings are MOST influential, then maybe these are manageable - at least more than something as nebulous as "Urban land use".  This is part and parcel of where I think this paper can flex more </w:t>
+      </w:r>
+      <w:r>
+        <w:rPr>
+          <w:rFonts w:ascii="Times New Roman" w:hAnsi="Times New Roman" w:cs="Times New Roman"/>
+          <w:sz w:val="24"/>
+          <w:szCs w:val="24"/>
+        </w:rPr>
+        <w:lastRenderedPageBreak/>
+        <w:t>technical muscle - this is the type of investigative detail I think the FS audience would expect and benefit from.</w:t>
       </w:r>
     </w:p>
     <w:p>
@@ -3088,6 +3358,62 @@
         <w:pStyle w:val="PlainText"/>
         <w:rPr>
           <w:rFonts w:ascii="Times New Roman" w:hAnsi="Times New Roman" w:cs="Times New Roman"/>
+          <w:i/>
+          <w:sz w:val="24"/>
+          <w:szCs w:val="24"/>
+        </w:rPr>
+      </w:pPr>
+      <w:r>
+        <w:rPr>
+          <w:rFonts w:ascii="Times New Roman" w:hAnsi="Times New Roman" w:cs="Times New Roman"/>
+          <w:i/>
+          <w:sz w:val="24"/>
+          <w:szCs w:val="24"/>
+        </w:rPr>
+        <w:t>We disagree because the application of the model to our case study demonstrates how the results can be used to inform management.  However, the use of “management potential” was slightly inaccurate as we are using the model</w:t>
+      </w:r>
+      <w:r>
+        <w:rPr>
+          <w:rFonts w:ascii="Times New Roman" w:hAnsi="Times New Roman" w:cs="Times New Roman"/>
+          <w:i/>
+          <w:sz w:val="24"/>
+          <w:szCs w:val="24"/>
+        </w:rPr>
+        <w:t xml:space="preserve"> to</w:t>
+      </w:r>
+      <w:r>
+        <w:rPr>
+          <w:rFonts w:ascii="Times New Roman" w:hAnsi="Times New Roman" w:cs="Times New Roman"/>
+          <w:i/>
+          <w:sz w:val="24"/>
+          <w:szCs w:val="24"/>
+        </w:rPr>
+        <w:t xml:space="preserve"> inform management priorities</w:t>
+      </w:r>
+      <w:r>
+        <w:rPr>
+          <w:rFonts w:ascii="Times New Roman" w:hAnsi="Times New Roman" w:cs="Times New Roman"/>
+          <w:i/>
+          <w:sz w:val="24"/>
+          <w:szCs w:val="24"/>
+        </w:rPr>
+        <w:t xml:space="preserve"> and not so much to predict a potential for management</w:t>
+      </w:r>
+      <w:r>
+        <w:rPr>
+          <w:rFonts w:ascii="Times New Roman" w:hAnsi="Times New Roman" w:cs="Times New Roman"/>
+          <w:i/>
+          <w:sz w:val="24"/>
+          <w:szCs w:val="24"/>
+        </w:rPr>
+        <w:t xml:space="preserve">.  We have modified the sentence accordingly. </w:t>
+      </w:r>
+    </w:p>
+    <w:p>
+      <w:pPr>
+        <w:pStyle w:val="PlainText"/>
+        <w:rPr>
+          <w:rFonts w:ascii="Times New Roman" w:hAnsi="Times New Roman" w:cs="Times New Roman"/>
           <w:sz w:val="24"/>
           <w:szCs w:val="24"/>
         </w:rPr>
@@ -3143,6 +3469,80 @@
         <w:pStyle w:val="PlainText"/>
         <w:rPr>
           <w:rFonts w:ascii="Times New Roman" w:hAnsi="Times New Roman" w:cs="Times New Roman"/>
+          <w:i/>
+          <w:sz w:val="24"/>
+          <w:szCs w:val="24"/>
+        </w:rPr>
+      </w:pPr>
+      <w:r>
+        <w:rPr>
+          <w:rFonts w:ascii="Times New Roman" w:hAnsi="Times New Roman" w:cs="Times New Roman"/>
+          <w:i/>
+          <w:sz w:val="24"/>
+          <w:szCs w:val="24"/>
+        </w:rPr>
+        <w:t>See comments above regarding revisions to the introduction.  As part of this revision, we have added the following sentence: “</w:t>
+      </w:r>
+      <w:r>
+        <w:rPr>
+          <w:rFonts w:ascii="Times New Roman" w:hAnsi="Times New Roman" w:cs="Times New Roman"/>
+          <w:i/>
+          <w:sz w:val="24"/>
+          <w:szCs w:val="24"/>
+        </w:rPr>
+        <w:t xml:space="preserve">The relationship between stream condition and watershed characteristics has been </w:t>
+      </w:r>
+      <w:r>
+        <w:rPr>
+          <w:rFonts w:ascii="Times New Roman" w:hAnsi="Times New Roman" w:cs="Times New Roman"/>
+          <w:i/>
+          <w:sz w:val="24"/>
+          <w:szCs w:val="24"/>
+        </w:rPr>
+        <w:t xml:space="preserve">a critical concept </w:t>
+      </w:r>
+      <w:r>
+        <w:rPr>
+          <w:rFonts w:ascii="Times New Roman" w:hAnsi="Times New Roman" w:cs="Times New Roman"/>
+          <w:i/>
+          <w:sz w:val="24"/>
+          <w:szCs w:val="24"/>
+        </w:rPr>
+        <w:t xml:space="preserve">for ecologists in describing environmental  expectations </w:t>
+      </w:r>
+      <w:r>
+        <w:rPr>
+          <w:rFonts w:ascii="Times New Roman" w:hAnsi="Times New Roman" w:cs="Times New Roman"/>
+          <w:i/>
+          <w:sz w:val="24"/>
+          <w:szCs w:val="24"/>
+        </w:rPr>
+        <w:t>(Hynes1975, Johnson et al. 1997, Richards et al. 1997)</w:t>
+      </w:r>
+      <w:r>
+        <w:rPr>
+          <w:rFonts w:ascii="Times New Roman" w:hAnsi="Times New Roman" w:cs="Times New Roman"/>
+          <w:i/>
+          <w:sz w:val="24"/>
+          <w:szCs w:val="24"/>
+        </w:rPr>
+        <w:t>.</w:t>
+      </w:r>
+      <w:r>
+        <w:rPr>
+          <w:rFonts w:ascii="Times New Roman" w:hAnsi="Times New Roman" w:cs="Times New Roman"/>
+          <w:i/>
+          <w:sz w:val="24"/>
+          <w:szCs w:val="24"/>
+        </w:rPr>
+        <w:t>”</w:t>
+      </w:r>
+    </w:p>
+    <w:p>
+      <w:pPr>
+        <w:pStyle w:val="PlainText"/>
+        <w:rPr>
+          <w:rFonts w:ascii="Times New Roman" w:hAnsi="Times New Roman" w:cs="Times New Roman"/>
           <w:sz w:val="24"/>
           <w:szCs w:val="24"/>
         </w:rPr>
@@ -3180,6 +3580,63 @@
         <w:pStyle w:val="PlainText"/>
         <w:rPr>
           <w:rFonts w:ascii="Times New Roman" w:hAnsi="Times New Roman" w:cs="Times New Roman"/>
+          <w:i/>
+          <w:sz w:val="24"/>
+          <w:szCs w:val="24"/>
+        </w:rPr>
+      </w:pPr>
+      <w:r>
+        <w:rPr>
+          <w:rFonts w:ascii="Times New Roman" w:hAnsi="Times New Roman" w:cs="Times New Roman"/>
+          <w:i/>
+          <w:sz w:val="24"/>
+          <w:szCs w:val="24"/>
+        </w:rPr>
+        <w:t>Added “…</w:t>
+      </w:r>
+      <w:r>
+        <w:rPr>
+          <w:rFonts w:ascii="Times New Roman" w:hAnsi="Times New Roman" w:cs="Times New Roman"/>
+          <w:i/>
+          <w:sz w:val="24"/>
+          <w:szCs w:val="24"/>
+        </w:rPr>
+        <w:t>manageme</w:t>
+      </w:r>
+      <w:r>
+        <w:rPr>
+          <w:rFonts w:ascii="Times New Roman" w:hAnsi="Times New Roman" w:cs="Times New Roman"/>
+          <w:i/>
+          <w:sz w:val="24"/>
+          <w:szCs w:val="24"/>
+        </w:rPr>
+        <w:t>nt</w:t>
+      </w:r>
+      <w:r>
+        <w:rPr>
+          <w:rFonts w:ascii="Times New Roman" w:hAnsi="Times New Roman" w:cs="Times New Roman"/>
+          <w:i/>
+          <w:sz w:val="24"/>
+          <w:szCs w:val="24"/>
+        </w:rPr>
+        <w:t xml:space="preserve"> priorities (e.g., restoration, protection, monitoring)</w:t>
+      </w:r>
+      <w:r>
+        <w:rPr>
+          <w:rFonts w:ascii="Times New Roman" w:hAnsi="Times New Roman" w:cs="Times New Roman"/>
+          <w:i/>
+          <w:sz w:val="24"/>
+          <w:szCs w:val="24"/>
+        </w:rPr>
+        <w:t>…”</w:t>
+      </w:r>
+    </w:p>
+    <w:p>
+      <w:pPr>
+        <w:pStyle w:val="PlainText"/>
+        <w:rPr>
+          <w:rFonts w:ascii="Times New Roman" w:hAnsi="Times New Roman" w:cs="Times New Roman"/>
+          <w:i/>
           <w:sz w:val="24"/>
           <w:szCs w:val="24"/>
         </w:rPr>
@@ -3217,6 +3674,64 @@
         <w:pStyle w:val="PlainText"/>
         <w:rPr>
           <w:rFonts w:ascii="Times New Roman" w:hAnsi="Times New Roman" w:cs="Times New Roman"/>
+          <w:i/>
+          <w:sz w:val="24"/>
+          <w:szCs w:val="24"/>
+        </w:rPr>
+      </w:pPr>
+      <w:r>
+        <w:rPr>
+          <w:rFonts w:ascii="Times New Roman" w:hAnsi="Times New Roman" w:cs="Times New Roman"/>
+          <w:i/>
+          <w:sz w:val="24"/>
+          <w:szCs w:val="24"/>
+        </w:rPr>
+        <w:t xml:space="preserve">Our objectives were presented with the intent of describing both the technical and applied aspects of the model, with the latter being demonstrated with the case study.  We have reduced the objectives to </w:t>
+      </w:r>
+      <w:proofErr w:type="gramStart"/>
+      <w:r>
+        <w:rPr>
+          <w:rFonts w:ascii="Times New Roman" w:hAnsi="Times New Roman" w:cs="Times New Roman"/>
+          <w:i/>
+          <w:sz w:val="24"/>
+          <w:szCs w:val="24"/>
+        </w:rPr>
+        <w:t>three, but</w:t>
+      </w:r>
+      <w:proofErr w:type="gramEnd"/>
+      <w:r>
+        <w:rPr>
+          <w:rFonts w:ascii="Times New Roman" w:hAnsi="Times New Roman" w:cs="Times New Roman"/>
+          <w:i/>
+          <w:sz w:val="24"/>
+          <w:szCs w:val="24"/>
+        </w:rPr>
+        <w:t xml:space="preserve"> have also made extensive revisions throughout to demonstrate both the technical and applied components of the model.  The revised objectives are “</w:t>
+      </w:r>
+      <w:r>
+        <w:rPr>
+          <w:rFonts w:ascii="Times New Roman" w:hAnsi="Times New Roman" w:cs="Times New Roman"/>
+          <w:i/>
+          <w:sz w:val="24"/>
+          <w:szCs w:val="24"/>
+        </w:rPr>
+        <w:t>1) demonstrate development of a landscape model to predict expected ranges of biotic condition, 2) classify stream segments into biological constraint categories using modelling expectations, and 3) demonstrate how the model can be used to identify potential management priorities by comparing expectations to observed bioassessment scores.</w:t>
+      </w:r>
+      <w:r>
+        <w:rPr>
+          <w:rFonts w:ascii="Times New Roman" w:hAnsi="Times New Roman" w:cs="Times New Roman"/>
+          <w:i/>
+          <w:sz w:val="24"/>
+          <w:szCs w:val="24"/>
+        </w:rPr>
+        <w:t>”</w:t>
+      </w:r>
+    </w:p>
+    <w:p>
+      <w:pPr>
+        <w:pStyle w:val="PlainText"/>
+        <w:rPr>
+          <w:rFonts w:ascii="Times New Roman" w:hAnsi="Times New Roman" w:cs="Times New Roman"/>
           <w:sz w:val="24"/>
           <w:szCs w:val="24"/>
         </w:rPr>
@@ -3264,6 +3779,26 @@
           <w:szCs w:val="24"/>
         </w:rPr>
         <w:t xml:space="preserve"> I think the introduction is a little lengthy and need to focus on the key arguments and specific narrative, which I think can be tailored to a more technical and less management focus if the desire is to publish in this journal.</w:t>
+      </w:r>
+    </w:p>
+    <w:p>
+      <w:pPr>
+        <w:pStyle w:val="PlainText"/>
+        <w:rPr>
+          <w:rFonts w:ascii="Times New Roman" w:hAnsi="Times New Roman" w:cs="Times New Roman"/>
+          <w:i/>
+          <w:sz w:val="24"/>
+          <w:szCs w:val="24"/>
+        </w:rPr>
+      </w:pPr>
+      <w:r>
+        <w:rPr>
+          <w:rFonts w:ascii="Times New Roman" w:hAnsi="Times New Roman" w:cs="Times New Roman"/>
+          <w:i/>
+          <w:sz w:val="24"/>
+          <w:szCs w:val="24"/>
+        </w:rPr>
+        <w:t>See general comments above.</w:t>
       </w:r>
     </w:p>
     <w:p>
@@ -3308,6 +3843,26 @@
         <w:pStyle w:val="PlainText"/>
         <w:rPr>
           <w:rFonts w:ascii="Times New Roman" w:hAnsi="Times New Roman" w:cs="Times New Roman"/>
+          <w:i/>
+          <w:sz w:val="24"/>
+          <w:szCs w:val="24"/>
+        </w:rPr>
+      </w:pPr>
+      <w:r>
+        <w:rPr>
+          <w:rFonts w:ascii="Times New Roman" w:hAnsi="Times New Roman" w:cs="Times New Roman"/>
+          <w:i/>
+          <w:sz w:val="24"/>
+          <w:szCs w:val="24"/>
+        </w:rPr>
+        <w:t>Sentence was removed in response to AE comments to shorten this background content about California.</w:t>
+      </w:r>
+    </w:p>
+    <w:p>
+      <w:pPr>
+        <w:pStyle w:val="PlainText"/>
+        <w:rPr>
+          <w:rFonts w:ascii="Times New Roman" w:hAnsi="Times New Roman" w:cs="Times New Roman"/>
           <w:sz w:val="24"/>
           <w:szCs w:val="24"/>
         </w:rPr>
@@ -3425,8 +3980,6 @@
           <w:szCs w:val="24"/>
         </w:rPr>
       </w:pPr>
-      <w:bookmarkStart w:id="0" w:name="_GoBack"/>
-      <w:bookmarkEnd w:id="0"/>
     </w:p>
     <w:p>
       <w:pPr>
@@ -3478,6 +4031,26 @@
         <w:pStyle w:val="PlainText"/>
         <w:rPr>
           <w:rFonts w:ascii="Times New Roman" w:hAnsi="Times New Roman" w:cs="Times New Roman"/>
+          <w:i/>
+          <w:sz w:val="24"/>
+          <w:szCs w:val="24"/>
+        </w:rPr>
+      </w:pPr>
+      <w:r>
+        <w:rPr>
+          <w:rFonts w:ascii="Times New Roman" w:hAnsi="Times New Roman" w:cs="Times New Roman"/>
+          <w:i/>
+          <w:sz w:val="24"/>
+          <w:szCs w:val="24"/>
+        </w:rPr>
+        <w:t>Citation for Ode et al. 2011 was added.</w:t>
+      </w:r>
+    </w:p>
+    <w:p>
+      <w:pPr>
+        <w:pStyle w:val="PlainText"/>
+        <w:rPr>
+          <w:rFonts w:ascii="Times New Roman" w:hAnsi="Times New Roman" w:cs="Times New Roman"/>
           <w:sz w:val="24"/>
           <w:szCs w:val="24"/>
         </w:rPr>
@@ -3550,6 +4123,74 @@
         <w:pStyle w:val="PlainText"/>
         <w:rPr>
           <w:rFonts w:ascii="Times New Roman" w:hAnsi="Times New Roman" w:cs="Times New Roman"/>
+          <w:i/>
+          <w:sz w:val="24"/>
+          <w:szCs w:val="24"/>
+        </w:rPr>
+      </w:pPr>
+      <w:r>
+        <w:rPr>
+          <w:rFonts w:ascii="Times New Roman" w:hAnsi="Times New Roman" w:cs="Times New Roman"/>
+          <w:i/>
+          <w:sz w:val="24"/>
+          <w:szCs w:val="24"/>
+        </w:rPr>
+        <w:t>Changed sentence to “…</w:t>
+      </w:r>
+      <w:proofErr w:type="spellStart"/>
+      <w:r>
+        <w:rPr>
+          <w:rFonts w:ascii="Times New Roman" w:hAnsi="Times New Roman" w:cs="Times New Roman"/>
+          <w:i/>
+          <w:sz w:val="24"/>
+          <w:szCs w:val="24"/>
+        </w:rPr>
+        <w:t>StreamCat</w:t>
+      </w:r>
+      <w:proofErr w:type="spellEnd"/>
+      <w:r>
+        <w:rPr>
+          <w:rFonts w:ascii="Times New Roman" w:hAnsi="Times New Roman" w:cs="Times New Roman"/>
+          <w:i/>
+          <w:sz w:val="24"/>
+          <w:szCs w:val="24"/>
+        </w:rPr>
+        <w:t xml:space="preserve"> Dataset</w:t>
+      </w:r>
+      <w:r>
+        <w:rPr>
+          <w:rFonts w:ascii="Times New Roman" w:hAnsi="Times New Roman" w:cs="Times New Roman"/>
+          <w:i/>
+          <w:sz w:val="24"/>
+          <w:szCs w:val="24"/>
+        </w:rPr>
+        <w:t xml:space="preserve"> (Hill et al. 2016)</w:t>
+      </w:r>
+      <w:r>
+        <w:rPr>
+          <w:rFonts w:ascii="Times New Roman" w:hAnsi="Times New Roman" w:cs="Times New Roman"/>
+          <w:i/>
+          <w:sz w:val="24"/>
+          <w:szCs w:val="24"/>
+        </w:rPr>
+        <w:t xml:space="preserve"> that provided estimates of land use</w:t>
+      </w:r>
+      <w:r>
+        <w:rPr>
+          <w:rFonts w:ascii="Times New Roman" w:hAnsi="Times New Roman" w:cs="Times New Roman"/>
+          <w:i/>
+          <w:sz w:val="24"/>
+          <w:szCs w:val="24"/>
+        </w:rPr>
+        <w:t>…”</w:t>
+      </w:r>
+    </w:p>
+    <w:p>
+      <w:pPr>
+        <w:pStyle w:val="PlainText"/>
+        <w:rPr>
+          <w:rFonts w:ascii="Times New Roman" w:hAnsi="Times New Roman" w:cs="Times New Roman"/>
+          <w:i/>
           <w:sz w:val="24"/>
           <w:szCs w:val="24"/>
         </w:rPr>
@@ -3587,6 +4228,26 @@
         <w:pStyle w:val="PlainText"/>
         <w:rPr>
           <w:rFonts w:ascii="Times New Roman" w:hAnsi="Times New Roman" w:cs="Times New Roman"/>
+          <w:i/>
+          <w:sz w:val="24"/>
+          <w:szCs w:val="24"/>
+        </w:rPr>
+      </w:pPr>
+      <w:r>
+        <w:rPr>
+          <w:rFonts w:ascii="Times New Roman" w:hAnsi="Times New Roman" w:cs="Times New Roman"/>
+          <w:i/>
+          <w:sz w:val="24"/>
+          <w:szCs w:val="24"/>
+        </w:rPr>
+        <w:t>Added.</w:t>
+      </w:r>
+    </w:p>
+    <w:p>
+      <w:pPr>
+        <w:pStyle w:val="PlainText"/>
+        <w:rPr>
+          <w:rFonts w:ascii="Times New Roman" w:hAnsi="Times New Roman" w:cs="Times New Roman"/>
           <w:sz w:val="24"/>
           <w:szCs w:val="24"/>
         </w:rPr>
@@ -3624,6 +4285,27 @@
         <w:pStyle w:val="PlainText"/>
         <w:rPr>
           <w:rFonts w:ascii="Times New Roman" w:hAnsi="Times New Roman" w:cs="Times New Roman"/>
+          <w:i/>
+          <w:sz w:val="24"/>
+          <w:szCs w:val="24"/>
+        </w:rPr>
+      </w:pPr>
+      <w:r>
+        <w:rPr>
+          <w:rFonts w:ascii="Times New Roman" w:hAnsi="Times New Roman" w:cs="Times New Roman"/>
+          <w:i/>
+          <w:sz w:val="24"/>
+          <w:szCs w:val="24"/>
+        </w:rPr>
+        <w:t>Added.</w:t>
+      </w:r>
+    </w:p>
+    <w:p>
+      <w:pPr>
+        <w:pStyle w:val="PlainText"/>
+        <w:rPr>
+          <w:rFonts w:ascii="Times New Roman" w:hAnsi="Times New Roman" w:cs="Times New Roman"/>
+          <w:i/>
           <w:sz w:val="24"/>
           <w:szCs w:val="24"/>
         </w:rPr>
@@ -3661,6 +4343,53 @@
         <w:pStyle w:val="PlainText"/>
         <w:rPr>
           <w:rFonts w:ascii="Times New Roman" w:hAnsi="Times New Roman" w:cs="Times New Roman"/>
+          <w:i/>
+          <w:sz w:val="24"/>
+          <w:szCs w:val="24"/>
+        </w:rPr>
+      </w:pPr>
+      <w:r>
+        <w:rPr>
+          <w:rFonts w:ascii="Times New Roman" w:hAnsi="Times New Roman" w:cs="Times New Roman"/>
+          <w:i/>
+          <w:sz w:val="24"/>
+          <w:szCs w:val="24"/>
+        </w:rPr>
+        <w:t>Changed to “</w:t>
+      </w:r>
+      <w:r>
+        <w:rPr>
+          <w:rFonts w:ascii="Times New Roman" w:hAnsi="Times New Roman" w:cs="Times New Roman"/>
+          <w:i/>
+          <w:sz w:val="24"/>
+          <w:szCs w:val="24"/>
+        </w:rPr>
+        <w:t>…</w:t>
+      </w:r>
+      <w:r>
+        <w:rPr>
+          <w:rFonts w:ascii="Times New Roman" w:hAnsi="Times New Roman" w:cs="Times New Roman"/>
+          <w:i/>
+          <w:sz w:val="24"/>
+          <w:szCs w:val="24"/>
+        </w:rPr>
+        <w:t>used herein as a potential target condition</w:t>
+      </w:r>
+      <w:r>
+        <w:rPr>
+          <w:rFonts w:ascii="Times New Roman" w:hAnsi="Times New Roman" w:cs="Times New Roman"/>
+          <w:i/>
+          <w:sz w:val="24"/>
+          <w:szCs w:val="24"/>
+        </w:rPr>
+        <w:t>.”</w:t>
+      </w:r>
+    </w:p>
+    <w:p>
+      <w:pPr>
+        <w:pStyle w:val="PlainText"/>
+        <w:rPr>
+          <w:rFonts w:ascii="Times New Roman" w:hAnsi="Times New Roman" w:cs="Times New Roman"/>
           <w:sz w:val="24"/>
           <w:szCs w:val="24"/>
         </w:rPr>
@@ -3716,6 +4445,93 @@
         <w:pStyle w:val="PlainText"/>
         <w:rPr>
           <w:rFonts w:ascii="Times New Roman" w:hAnsi="Times New Roman" w:cs="Times New Roman"/>
+          <w:i/>
+          <w:sz w:val="24"/>
+          <w:szCs w:val="24"/>
+        </w:rPr>
+      </w:pPr>
+      <w:r>
+        <w:rPr>
+          <w:rFonts w:ascii="Times New Roman" w:hAnsi="Times New Roman" w:cs="Times New Roman"/>
+          <w:i/>
+          <w:sz w:val="24"/>
+          <w:szCs w:val="24"/>
+        </w:rPr>
+        <w:t xml:space="preserve">Sample dates were chosen randomly for sites with multiple dates so that one sample event was matched to a site.  We did not match the closest sample date to the </w:t>
+      </w:r>
+      <w:proofErr w:type="spellStart"/>
+      <w:r>
+        <w:rPr>
+          <w:rFonts w:ascii="Times New Roman" w:hAnsi="Times New Roman" w:cs="Times New Roman"/>
+          <w:i/>
+          <w:sz w:val="24"/>
+          <w:szCs w:val="24"/>
+        </w:rPr>
+        <w:t>StreamCat</w:t>
+      </w:r>
+      <w:proofErr w:type="spellEnd"/>
+      <w:r>
+        <w:rPr>
+          <w:rFonts w:ascii="Times New Roman" w:hAnsi="Times New Roman" w:cs="Times New Roman"/>
+          <w:i/>
+          <w:sz w:val="24"/>
+          <w:szCs w:val="24"/>
+        </w:rPr>
+        <w:t xml:space="preserve"> data for two reasons.  First, the amount of effort required to do so would be excessive relative to the potential gain in model performance as described next.  Second, all CSCI scores were calculated from field samples that were collected approximately during the last ten years.  This time period was not considered one where rapid land cover change occurred, particularly considering the range of land types that occur statewide.  As such, we feel that further screening by dates would not have provided much if any improvement in model precision.  Our screen to remove all but the most downstream site on a reach was the more important factor to consider.  </w:t>
+      </w:r>
+      <w:r>
+        <w:rPr>
+          <w:rFonts w:ascii="Times New Roman" w:hAnsi="Times New Roman" w:cs="Times New Roman"/>
+          <w:i/>
+          <w:sz w:val="24"/>
+          <w:szCs w:val="24"/>
+        </w:rPr>
+        <w:t>We added the following sentence to describe our rationale for date selection: “</w:t>
+      </w:r>
+      <w:r>
+        <w:rPr>
+          <w:rFonts w:ascii="Times New Roman" w:hAnsi="Times New Roman" w:cs="Times New Roman"/>
+          <w:i/>
+          <w:sz w:val="24"/>
+          <w:szCs w:val="24"/>
+        </w:rPr>
+        <w:t xml:space="preserve">One sample date was chosen randomly for sites with multiple dates so that one CSCI score was matched to a site.  This option was preferred relative to selecting sample dates closest in time to </w:t>
+      </w:r>
+      <w:proofErr w:type="spellStart"/>
+      <w:r>
+        <w:rPr>
+          <w:rFonts w:ascii="Times New Roman" w:hAnsi="Times New Roman" w:cs="Times New Roman"/>
+          <w:i/>
+          <w:sz w:val="24"/>
+          <w:szCs w:val="24"/>
+        </w:rPr>
+        <w:t>StreamCat</w:t>
+      </w:r>
+      <w:proofErr w:type="spellEnd"/>
+      <w:r>
+        <w:rPr>
+          <w:rFonts w:ascii="Times New Roman" w:hAnsi="Times New Roman" w:cs="Times New Roman"/>
+          <w:i/>
+          <w:sz w:val="24"/>
+          <w:szCs w:val="24"/>
+        </w:rPr>
+        <w:t xml:space="preserve"> estimates because land use did not change dramatically during the sample period.</w:t>
+      </w:r>
+      <w:r>
+        <w:rPr>
+          <w:rFonts w:ascii="Times New Roman" w:hAnsi="Times New Roman" w:cs="Times New Roman"/>
+          <w:i/>
+          <w:sz w:val="24"/>
+          <w:szCs w:val="24"/>
+        </w:rPr>
+        <w:t>”</w:t>
+      </w:r>
+    </w:p>
+    <w:p>
+      <w:pPr>
+        <w:pStyle w:val="PlainText"/>
+        <w:rPr>
+          <w:rFonts w:ascii="Times New Roman" w:hAnsi="Times New Roman" w:cs="Times New Roman"/>
           <w:sz w:val="24"/>
           <w:szCs w:val="24"/>
         </w:rPr>
@@ -3771,6 +4587,46 @@
         <w:pStyle w:val="PlainText"/>
         <w:rPr>
           <w:rFonts w:ascii="Times New Roman" w:hAnsi="Times New Roman" w:cs="Times New Roman"/>
+          <w:i/>
+          <w:sz w:val="24"/>
+          <w:szCs w:val="24"/>
+        </w:rPr>
+      </w:pPr>
+      <w:r>
+        <w:rPr>
+          <w:rFonts w:ascii="Times New Roman" w:hAnsi="Times New Roman" w:cs="Times New Roman"/>
+          <w:i/>
+          <w:sz w:val="24"/>
+          <w:szCs w:val="24"/>
+        </w:rPr>
+        <w:t xml:space="preserve">Changed to “…with land use gradients using </w:t>
+      </w:r>
+      <w:proofErr w:type="spellStart"/>
+      <w:r>
+        <w:rPr>
+          <w:rFonts w:ascii="Times New Roman" w:hAnsi="Times New Roman" w:cs="Times New Roman"/>
+          <w:i/>
+          <w:sz w:val="24"/>
+          <w:szCs w:val="24"/>
+        </w:rPr>
+        <w:t>StreamCat</w:t>
+      </w:r>
+      <w:proofErr w:type="spellEnd"/>
+      <w:r>
+        <w:rPr>
+          <w:rFonts w:ascii="Times New Roman" w:hAnsi="Times New Roman" w:cs="Times New Roman"/>
+          <w:i/>
+          <w:sz w:val="24"/>
+          <w:szCs w:val="24"/>
+        </w:rPr>
+        <w:t xml:space="preserve"> predictors.”</w:t>
+      </w:r>
+    </w:p>
+    <w:p>
+      <w:pPr>
+        <w:pStyle w:val="PlainText"/>
+        <w:rPr>
+          <w:rFonts w:ascii="Times New Roman" w:hAnsi="Times New Roman" w:cs="Times New Roman"/>
           <w:sz w:val="24"/>
           <w:szCs w:val="24"/>
         </w:rPr>
@@ -3808,6 +4664,26 @@
         <w:pStyle w:val="PlainText"/>
         <w:rPr>
           <w:rFonts w:ascii="Times New Roman" w:hAnsi="Times New Roman" w:cs="Times New Roman"/>
+          <w:i/>
+          <w:sz w:val="24"/>
+          <w:szCs w:val="24"/>
+        </w:rPr>
+      </w:pPr>
+      <w:r>
+        <w:rPr>
+          <w:rFonts w:ascii="Times New Roman" w:hAnsi="Times New Roman" w:cs="Times New Roman"/>
+          <w:i/>
+          <w:sz w:val="24"/>
+          <w:szCs w:val="24"/>
+        </w:rPr>
+        <w:t>Removed the sentence.</w:t>
+      </w:r>
+    </w:p>
+    <w:p>
+      <w:pPr>
+        <w:pStyle w:val="PlainText"/>
+        <w:rPr>
+          <w:rFonts w:ascii="Times New Roman" w:hAnsi="Times New Roman" w:cs="Times New Roman"/>
           <w:sz w:val="24"/>
           <w:szCs w:val="24"/>
         </w:rPr>
@@ -3837,7 +4713,16 @@
           <w:szCs w:val="24"/>
         </w:rPr>
         <w:tab/>
-        <w:t xml:space="preserve">So, how do you figure these are beyond the scope of management and why talk about the value of this model for management if the predictors are unmanageable?  Wouldn't we be more interested in constraint that is actually manageable?  And aren't landscape interventions like LID/GI/riparian management designed to manage these factors?  I think you need to explain this more if you believe it is true.  Also, what was the reasoning or testing of alternative predictors to come to this list?  Was there any analysis to identify how many of these were necessary to the model performance?  Model selection needs a bit more development, </w:t>
+        <w:t xml:space="preserve">So, how do you figure these are beyond the scope of management and why talk about the value of this model for management if the predictors are unmanageable?  Wouldn't we be more interested in constraint that is actually manageable?  And aren't landscape interventions like LID/GI/riparian management designed to manage these factors?  I think you need to explain </w:t>
+      </w:r>
+      <w:r>
+        <w:rPr>
+          <w:rFonts w:ascii="Times New Roman" w:hAnsi="Times New Roman" w:cs="Times New Roman"/>
+          <w:sz w:val="24"/>
+          <w:szCs w:val="24"/>
+        </w:rPr>
+        <w:lastRenderedPageBreak/>
+        <w:t xml:space="preserve">this more if you believe it is true.  Also, what was the reasoning or testing of alternative predictors to come to this list?  Was there any analysis to identify how many of these were necessary to the model performance?  Model selection needs a bit more development, </w:t>
       </w:r>
       <w:proofErr w:type="spellStart"/>
       <w:r>
@@ -3863,6 +4748,85 @@
         <w:pStyle w:val="PlainText"/>
         <w:rPr>
           <w:rFonts w:ascii="Times New Roman" w:hAnsi="Times New Roman" w:cs="Times New Roman"/>
+          <w:i/>
+          <w:sz w:val="24"/>
+          <w:szCs w:val="24"/>
+        </w:rPr>
+      </w:pPr>
+      <w:r>
+        <w:rPr>
+          <w:rFonts w:ascii="Times New Roman" w:hAnsi="Times New Roman" w:cs="Times New Roman"/>
+          <w:i/>
+          <w:sz w:val="24"/>
+          <w:szCs w:val="24"/>
+        </w:rPr>
+        <w:t xml:space="preserve">As noted by all reviewers, the variables we selected were critical </w:t>
+      </w:r>
+      <w:r>
+        <w:rPr>
+          <w:rFonts w:ascii="Times New Roman" w:hAnsi="Times New Roman" w:cs="Times New Roman"/>
+          <w:i/>
+          <w:sz w:val="24"/>
+          <w:szCs w:val="24"/>
+        </w:rPr>
+        <w:t>for developing our model and required additional description.  Some of the confusion relates to the rationale for the model, that is, we are building the model to predict locations where largescale factors (e.g., land use) place upper limits on what can reasonably be expected for biological condition at a site.  For example, urban streams are unlikely to achieve reference-like conditions because of instream stressors that originate from watershed factors.  It is a costly and often impractical management goal to alleviate watershed stressors such as road density or impervious surfaces and it was our goal to identify locations where this may be the case.  While it may be possible to address some instream stressors that are symptomatic of watershed factors (e.g., install riparian buffers to mitigate nutrients</w:t>
+      </w:r>
+      <w:r>
+        <w:rPr>
+          <w:rFonts w:ascii="Times New Roman" w:hAnsi="Times New Roman" w:cs="Times New Roman"/>
+          <w:i/>
+          <w:sz w:val="24"/>
+          <w:szCs w:val="24"/>
+        </w:rPr>
+        <w:t xml:space="preserve"> or sedimentation</w:t>
+      </w:r>
+      <w:r>
+        <w:rPr>
+          <w:rFonts w:ascii="Times New Roman" w:hAnsi="Times New Roman" w:cs="Times New Roman"/>
+          <w:i/>
+          <w:sz w:val="24"/>
+          <w:szCs w:val="24"/>
+        </w:rPr>
+        <w:t xml:space="preserve">), the expected range of potential improvement will still be much less than sites with undeveloped or open land cover in the watershed.  Our model provides a first step screening tool to begin identifying these locations where further management goals can prioritized given the expectation.  It is precisely the range of observed scores around the expectation, or residual variation, that is the manageable portion.  </w:t>
+      </w:r>
+    </w:p>
+    <w:p>
+      <w:pPr>
+        <w:pStyle w:val="PlainText"/>
+        <w:rPr>
+          <w:rFonts w:ascii="Times New Roman" w:hAnsi="Times New Roman" w:cs="Times New Roman"/>
+          <w:i/>
+          <w:sz w:val="24"/>
+          <w:szCs w:val="24"/>
+        </w:rPr>
+      </w:pPr>
+    </w:p>
+    <w:p>
+      <w:pPr>
+        <w:pStyle w:val="PlainText"/>
+        <w:rPr>
+          <w:rFonts w:ascii="Times New Roman" w:hAnsi="Times New Roman" w:cs="Times New Roman"/>
+          <w:i/>
+          <w:sz w:val="24"/>
+          <w:szCs w:val="24"/>
+        </w:rPr>
+      </w:pPr>
+      <w:r>
+        <w:rPr>
+          <w:rFonts w:ascii="Times New Roman" w:hAnsi="Times New Roman" w:cs="Times New Roman"/>
+          <w:i/>
+          <w:sz w:val="24"/>
+          <w:szCs w:val="24"/>
+        </w:rPr>
+        <w:t xml:space="preserve">Regarding variable selection, please see our comment above in response to concerns of the AE. </w:t>
+      </w:r>
+    </w:p>
+    <w:p>
+      <w:pPr>
+        <w:pStyle w:val="PlainText"/>
+        <w:rPr>
+          <w:rFonts w:ascii="Times New Roman" w:hAnsi="Times New Roman" w:cs="Times New Roman"/>
+          <w:i/>
           <w:sz w:val="24"/>
           <w:szCs w:val="24"/>
         </w:rPr>
@@ -4104,7 +5068,6 @@
           <w:sz w:val="24"/>
           <w:szCs w:val="24"/>
         </w:rPr>
-        <w:lastRenderedPageBreak/>
         <w:t>286-289</w:t>
       </w:r>
       <w:r>
@@ -4252,6 +5215,7 @@
           <w:sz w:val="24"/>
           <w:szCs w:val="24"/>
         </w:rPr>
+        <w:lastRenderedPageBreak/>
         <w:t>372-373</w:t>
       </w:r>
       <w:r>
@@ -4720,7 +5684,6 @@
           <w:sz w:val="24"/>
           <w:szCs w:val="24"/>
         </w:rPr>
-        <w:lastRenderedPageBreak/>
         <w:t xml:space="preserve">455 - </w:t>
       </w:r>
       <w:r>
@@ -4942,6 +5905,7 @@
           <w:sz w:val="24"/>
           <w:szCs w:val="24"/>
         </w:rPr>
+        <w:lastRenderedPageBreak/>
         <w:t>505</w:t>
       </w:r>
       <w:r>
@@ -5381,7 +6345,16 @@
           <w:sz w:val="24"/>
           <w:szCs w:val="24"/>
         </w:rPr>
-        <w:t xml:space="preserve">lack of clear objectives and appropriate theoretical connections, I had issues with the whole manuscript. Then at the very end of the paper a key statement was found - lines 612-613 "Biologically constrained sites were considered those where present landscapes were likely to limit CSCI scores that describe macroinvertebrate condition." This makes a big difference and helps define what is the modeling goal, that constrained is not necessarily urban or Ag structures but is an indication that IF the land use type, amount and management of the land use doesn't change then the CSCI scores are limited and therefore constrained. I can't emphasize this more, this needs to be better described and the connections made stronger in the Intro. This changes everything. </w:t>
+        <w:t xml:space="preserve">lack of clear objectives and appropriate theoretical connections, I had issues with the whole manuscript. Then at the very end of the paper a key statement was found - lines 612-613 "Biologically constrained sites were considered those where present landscapes were likely to limit CSCI scores that describe macroinvertebrate condition." This makes a big difference and helps define what is the modeling goal, that constrained is not necessarily urban or Ag structures but is an indication that IF the land use type, amount and management of the land use doesn't change then the CSCI scores are limited and therefore constrained. I can't emphasize this more, </w:t>
+      </w:r>
+      <w:r>
+        <w:rPr>
+          <w:rFonts w:ascii="Times New Roman" w:hAnsi="Times New Roman" w:cs="Times New Roman"/>
+          <w:sz w:val="24"/>
+          <w:szCs w:val="24"/>
+        </w:rPr>
+        <w:lastRenderedPageBreak/>
+        <w:t xml:space="preserve">this needs to be better described and the connections made stronger in the Intro. This changes everything. </w:t>
       </w:r>
     </w:p>
     <w:p>
@@ -6090,6 +7063,7 @@
           <w:sz w:val="24"/>
           <w:szCs w:val="24"/>
         </w:rPr>
+        <w:lastRenderedPageBreak/>
         <w:t xml:space="preserve">Line 133: </w:t>
       </w:r>
       <w:r>
@@ -6267,6 +7241,7 @@
         <w:spacing w:after="0" w:line="240" w:lineRule="auto"/>
         <w:rPr>
           <w:rFonts w:ascii="Times New Roman" w:hAnsi="Times New Roman" w:cs="Times New Roman"/>
+          <w:i/>
           <w:color w:val="000000"/>
           <w:sz w:val="24"/>
           <w:szCs w:val="24"/>
@@ -6275,19 +7250,22 @@
       <w:r>
         <w:rPr>
           <w:rFonts w:ascii="Times New Roman" w:hAnsi="Times New Roman" w:cs="Times New Roman"/>
-          <w:sz w:val="24"/>
-          <w:szCs w:val="24"/>
-        </w:rPr>
-        <w:t xml:space="preserve">Line 225: </w:t>
-      </w:r>
-      <w:r>
-        <w:rPr>
-          <w:rFonts w:ascii="Times New Roman" w:hAnsi="Times New Roman" w:cs="Times New Roman"/>
+          <w:i/>
           <w:color w:val="000000"/>
           <w:sz w:val="24"/>
           <w:szCs w:val="24"/>
         </w:rPr>
-        <w:t>This doesn't make sense -- "human activity not related to anthropogenic stressors" WHAT? human activity is anthropogenic by definition</w:t>
+        <w:t xml:space="preserve">“Further” was meant to imply that these sites were used for model calibration, although all sites were eventually </w:t>
+      </w:r>
+      <w:r>
+        <w:rPr>
+          <w:rFonts w:ascii="Times New Roman" w:hAnsi="Times New Roman" w:cs="Times New Roman"/>
+          <w:i/>
+          <w:color w:val="000000"/>
+          <w:sz w:val="24"/>
+          <w:szCs w:val="24"/>
+        </w:rPr>
+        <w:t>classified by the developed model. The sentence was modified: “…was selected for model calibration under the assumption…”</w:t>
       </w:r>
     </w:p>
     <w:p>
@@ -6299,19 +7277,12 @@
         <w:spacing w:after="0" w:line="240" w:lineRule="auto"/>
         <w:rPr>
           <w:rFonts w:ascii="Times New Roman" w:hAnsi="Times New Roman" w:cs="Times New Roman"/>
-          <w:sz w:val="24"/>
-          <w:szCs w:val="24"/>
-        </w:rPr>
-      </w:pPr>
-      <w:r>
-        <w:rPr>
-          <w:rFonts w:ascii="Times New Roman" w:hAnsi="Times New Roman" w:cs="Times New Roman"/>
+          <w:i/>
           <w:color w:val="000000"/>
           <w:sz w:val="24"/>
           <w:szCs w:val="24"/>
         </w:rPr>
-        <w:t>ALSO, it's not clear WHY only landscape variables that Can't be easily addressed by management were chosen? This doesn't make sense, I thought part of your goal was to be able to prioritize where management would have the greatest potential benefit. Somethings not right here or there is a mistake or missing statement, sentence.</w:t>
-      </w:r>
+      </w:pPr>
     </w:p>
     <w:p>
       <w:pPr>
@@ -6322,38 +7293,28 @@
         <w:spacing w:after="0" w:line="240" w:lineRule="auto"/>
         <w:rPr>
           <w:rFonts w:ascii="Times New Roman" w:hAnsi="Times New Roman" w:cs="Times New Roman"/>
-          <w:sz w:val="24"/>
-          <w:szCs w:val="24"/>
-        </w:rPr>
-      </w:pPr>
-    </w:p>
-    <w:p>
-      <w:pPr>
-        <w:pStyle w:val="NoSpacing"/>
-        <w:rPr>
-          <w:rFonts w:ascii="Times New Roman" w:hAnsi="Times New Roman" w:cs="Times New Roman"/>
-          <w:sz w:val="24"/>
-          <w:szCs w:val="24"/>
-        </w:rPr>
-      </w:pPr>
-      <w:r>
-        <w:rPr>
-          <w:rFonts w:ascii="Times New Roman" w:hAnsi="Times New Roman" w:cs="Times New Roman"/>
-          <w:sz w:val="24"/>
-          <w:szCs w:val="24"/>
-        </w:rPr>
-        <w:t>Line 243: Move citation</w:t>
-      </w:r>
-    </w:p>
-    <w:p>
-      <w:pPr>
-        <w:pStyle w:val="NoSpacing"/>
-        <w:rPr>
-          <w:rFonts w:ascii="Times New Roman" w:hAnsi="Times New Roman" w:cs="Times New Roman"/>
-          <w:sz w:val="24"/>
-          <w:szCs w:val="24"/>
-        </w:rPr>
-      </w:pPr>
+          <w:color w:val="000000"/>
+          <w:sz w:val="24"/>
+          <w:szCs w:val="24"/>
+        </w:rPr>
+      </w:pPr>
+      <w:r>
+        <w:rPr>
+          <w:rFonts w:ascii="Times New Roman" w:hAnsi="Times New Roman" w:cs="Times New Roman"/>
+          <w:sz w:val="24"/>
+          <w:szCs w:val="24"/>
+        </w:rPr>
+        <w:t xml:space="preserve">Line 225: </w:t>
+      </w:r>
+      <w:r>
+        <w:rPr>
+          <w:rFonts w:ascii="Times New Roman" w:hAnsi="Times New Roman" w:cs="Times New Roman"/>
+          <w:color w:val="000000"/>
+          <w:sz w:val="24"/>
+          <w:szCs w:val="24"/>
+        </w:rPr>
+        <w:t>This doesn't make sense -- "human activity not related to anthropogenic stressors" WHAT? human activity is anthropogenic by definition</w:t>
+      </w:r>
     </w:p>
     <w:p>
       <w:pPr>
@@ -6364,37 +7325,20 @@
         <w:spacing w:after="0" w:line="240" w:lineRule="auto"/>
         <w:rPr>
           <w:rFonts w:ascii="Times New Roman" w:hAnsi="Times New Roman" w:cs="Times New Roman"/>
-          <w:sz w:val="24"/>
-          <w:szCs w:val="24"/>
-        </w:rPr>
-      </w:pPr>
-      <w:r>
-        <w:rPr>
-          <w:rFonts w:ascii="Times New Roman" w:hAnsi="Times New Roman" w:cs="Times New Roman"/>
-          <w:sz w:val="24"/>
-          <w:szCs w:val="24"/>
-        </w:rPr>
-        <w:t xml:space="preserve">Line 244: </w:t>
-      </w:r>
-      <w:r>
-        <w:rPr>
-          <w:rFonts w:ascii="Times New Roman" w:hAnsi="Times New Roman" w:cs="Times New Roman"/>
           <w:color w:val="000000"/>
           <w:sz w:val="24"/>
           <w:szCs w:val="24"/>
         </w:rPr>
-        <w:t>needs editing, missing a statement or something</w:t>
-      </w:r>
-    </w:p>
-    <w:p>
-      <w:pPr>
-        <w:pStyle w:val="NoSpacing"/>
-        <w:rPr>
-          <w:rFonts w:ascii="Times New Roman" w:hAnsi="Times New Roman" w:cs="Times New Roman"/>
-          <w:sz w:val="24"/>
-          <w:szCs w:val="24"/>
-        </w:rPr>
-      </w:pPr>
+      </w:pPr>
+      <w:r>
+        <w:rPr>
+          <w:rFonts w:ascii="Times New Roman" w:hAnsi="Times New Roman" w:cs="Times New Roman"/>
+          <w:color w:val="000000"/>
+          <w:sz w:val="24"/>
+          <w:szCs w:val="24"/>
+        </w:rPr>
+        <w:t>ALSO, it's not clear WHY only landscape variables that Can't be easily addressed by management were chosen? This doesn't make sense, I thought part of your goal was to be able to prioritize where management would have the greatest potential benefit. Somethings not right here or there is a mistake or missing statement, sentence.</w:t>
+      </w:r>
     </w:p>
     <w:p>
       <w:pPr>
@@ -6405,79 +7349,60 @@
         <w:spacing w:after="0" w:line="240" w:lineRule="auto"/>
         <w:rPr>
           <w:rFonts w:ascii="Times New Roman" w:hAnsi="Times New Roman" w:cs="Times New Roman"/>
-          <w:sz w:val="24"/>
-          <w:szCs w:val="24"/>
-        </w:rPr>
-      </w:pPr>
-      <w:r>
-        <w:rPr>
-          <w:rFonts w:ascii="Times New Roman" w:hAnsi="Times New Roman" w:cs="Times New Roman"/>
-          <w:sz w:val="24"/>
-          <w:szCs w:val="24"/>
-        </w:rPr>
-        <w:t xml:space="preserve">Line 275: </w:t>
-      </w:r>
-      <w:r>
-        <w:rPr>
-          <w:rFonts w:ascii="Times New Roman" w:hAnsi="Times New Roman" w:cs="Times New Roman"/>
-          <w:color w:val="000000"/>
-          <w:sz w:val="24"/>
-          <w:szCs w:val="24"/>
-        </w:rPr>
-        <w:t xml:space="preserve">I'm not understanding how </w:t>
+          <w:i/>
+          <w:sz w:val="24"/>
+          <w:szCs w:val="24"/>
+        </w:rPr>
+      </w:pPr>
+      <w:r>
+        <w:rPr>
+          <w:rFonts w:ascii="Times New Roman" w:hAnsi="Times New Roman" w:cs="Times New Roman"/>
+          <w:i/>
+          <w:sz w:val="24"/>
+          <w:szCs w:val="24"/>
+        </w:rPr>
+        <w:t xml:space="preserve">Please see our responses to Reviewer 1 for the same paragraph and our response to the AE regarding variable selection.  We feel that some of the confusion on model development was caused by insufficient description of why we chose specific variables from </w:t>
       </w:r>
       <w:proofErr w:type="spellStart"/>
+      <w:r>
+        <w:rPr>
+          <w:rFonts w:ascii="Times New Roman" w:hAnsi="Times New Roman" w:cs="Times New Roman"/>
+          <w:i/>
+          <w:sz w:val="24"/>
+          <w:szCs w:val="24"/>
+        </w:rPr>
+        <w:t>StreamCat</w:t>
+      </w:r>
+      <w:proofErr w:type="spellEnd"/>
+      <w:r>
+        <w:rPr>
+          <w:rFonts w:ascii="Times New Roman" w:hAnsi="Times New Roman" w:cs="Times New Roman"/>
+          <w:i/>
+          <w:sz w:val="24"/>
+          <w:szCs w:val="24"/>
+        </w:rPr>
+        <w:t xml:space="preserve">. Hopefully our revisions make these decisions </w:t>
+      </w:r>
       <w:proofErr w:type="gramStart"/>
       <w:r>
         <w:rPr>
           <w:rFonts w:ascii="Times New Roman" w:hAnsi="Times New Roman" w:cs="Times New Roman"/>
-          <w:color w:val="000000"/>
-          <w:sz w:val="24"/>
-          <w:szCs w:val="24"/>
-        </w:rPr>
-        <w:t>a</w:t>
-      </w:r>
-      <w:proofErr w:type="spellEnd"/>
+          <w:i/>
+          <w:sz w:val="24"/>
+          <w:szCs w:val="24"/>
+        </w:rPr>
+        <w:t>more clear</w:t>
+      </w:r>
       <w:proofErr w:type="gramEnd"/>
       <w:r>
         <w:rPr>
           <w:rFonts w:ascii="Times New Roman" w:hAnsi="Times New Roman" w:cs="Times New Roman"/>
-          <w:color w:val="000000"/>
-          <w:sz w:val="24"/>
-          <w:szCs w:val="24"/>
-        </w:rPr>
-        <w:t xml:space="preserve"> ecological condition index = O/E is related to whether a site is landscape constrained or not.  The CSCI O/E value of 0.79 only means that there are a relatively low number of Observed taxa and that it is below expectations. This value has Nothing to do directly with evaluated whether the landscape surrounding the stream site and the watershed are in constrained human land use. You could have a 0.79 that is due purely to WQ issues even though the watershed is unconstrained. Agriculture is a good example, there's nothing that stops </w:t>
-      </w:r>
-      <w:proofErr w:type="gramStart"/>
-      <w:r>
-        <w:rPr>
-          <w:rFonts w:ascii="Times New Roman" w:hAnsi="Times New Roman" w:cs="Times New Roman"/>
-          <w:color w:val="000000"/>
-          <w:sz w:val="24"/>
-          <w:szCs w:val="24"/>
-        </w:rPr>
-        <w:t>an</w:t>
-      </w:r>
-      <w:proofErr w:type="gramEnd"/>
-      <w:r>
-        <w:rPr>
-          <w:rFonts w:ascii="Times New Roman" w:hAnsi="Times New Roman" w:cs="Times New Roman"/>
-          <w:color w:val="000000"/>
-          <w:sz w:val="24"/>
-          <w:szCs w:val="24"/>
-        </w:rPr>
-        <w:t xml:space="preserve"> watershed that has Ag in it from that being changed, the riparian zone can be replanted, repaired, the Ag can be stopped and native plants put in place. That's just ONE example.</w:t>
-      </w:r>
-    </w:p>
-    <w:p>
-      <w:pPr>
-        <w:pStyle w:val="NoSpacing"/>
-        <w:rPr>
-          <w:rFonts w:ascii="Times New Roman" w:hAnsi="Times New Roman" w:cs="Times New Roman"/>
-          <w:sz w:val="24"/>
-          <w:szCs w:val="24"/>
-        </w:rPr>
-      </w:pPr>
+          <w:i/>
+          <w:sz w:val="24"/>
+          <w:szCs w:val="24"/>
+        </w:rPr>
+        <w:t xml:space="preserve">.  </w:t>
+      </w:r>
     </w:p>
     <w:p>
       <w:pPr>
@@ -6488,11 +7413,101 @@
         <w:spacing w:after="0" w:line="240" w:lineRule="auto"/>
         <w:rPr>
           <w:rFonts w:ascii="Times New Roman" w:hAnsi="Times New Roman" w:cs="Times New Roman"/>
+          <w:sz w:val="24"/>
+          <w:szCs w:val="24"/>
+        </w:rPr>
+      </w:pPr>
+    </w:p>
+    <w:p>
+      <w:pPr>
+        <w:pStyle w:val="NoSpacing"/>
+        <w:rPr>
+          <w:rFonts w:ascii="Times New Roman" w:hAnsi="Times New Roman" w:cs="Times New Roman"/>
+          <w:sz w:val="24"/>
+          <w:szCs w:val="24"/>
+        </w:rPr>
+      </w:pPr>
+      <w:r>
+        <w:rPr>
+          <w:rFonts w:ascii="Times New Roman" w:hAnsi="Times New Roman" w:cs="Times New Roman"/>
+          <w:sz w:val="24"/>
+          <w:szCs w:val="24"/>
+        </w:rPr>
+        <w:t>Line 243: Move citation</w:t>
+      </w:r>
+    </w:p>
+    <w:p>
+      <w:pPr>
+        <w:pStyle w:val="NoSpacing"/>
+        <w:rPr>
+          <w:rFonts w:ascii="Times New Roman" w:hAnsi="Times New Roman" w:cs="Times New Roman"/>
+          <w:sz w:val="24"/>
+          <w:szCs w:val="24"/>
+        </w:rPr>
+      </w:pPr>
+    </w:p>
+    <w:p>
+      <w:pPr>
+        <w:widowControl/>
+        <w:autoSpaceDE w:val="0"/>
+        <w:autoSpaceDN w:val="0"/>
+        <w:adjustRightInd w:val="0"/>
+        <w:spacing w:after="0" w:line="240" w:lineRule="auto"/>
+        <w:rPr>
+          <w:rFonts w:ascii="Times New Roman" w:hAnsi="Times New Roman" w:cs="Times New Roman"/>
+          <w:sz w:val="24"/>
+          <w:szCs w:val="24"/>
+        </w:rPr>
+      </w:pPr>
+      <w:r>
+        <w:rPr>
+          <w:rFonts w:ascii="Times New Roman" w:hAnsi="Times New Roman" w:cs="Times New Roman"/>
+          <w:sz w:val="24"/>
+          <w:szCs w:val="24"/>
+        </w:rPr>
+        <w:t xml:space="preserve">Line 244: </w:t>
+      </w:r>
+      <w:r>
+        <w:rPr>
+          <w:rFonts w:ascii="Times New Roman" w:hAnsi="Times New Roman" w:cs="Times New Roman"/>
           <w:color w:val="000000"/>
           <w:sz w:val="24"/>
           <w:szCs w:val="24"/>
         </w:rPr>
-      </w:pPr>
+        <w:t>needs editing, missing a statement or something</w:t>
+      </w:r>
+    </w:p>
+    <w:p>
+      <w:pPr>
+        <w:pStyle w:val="NoSpacing"/>
+        <w:rPr>
+          <w:rFonts w:ascii="Times New Roman" w:hAnsi="Times New Roman" w:cs="Times New Roman"/>
+          <w:sz w:val="24"/>
+          <w:szCs w:val="24"/>
+        </w:rPr>
+      </w:pPr>
+    </w:p>
+    <w:p>
+      <w:pPr>
+        <w:widowControl/>
+        <w:autoSpaceDE w:val="0"/>
+        <w:autoSpaceDN w:val="0"/>
+        <w:adjustRightInd w:val="0"/>
+        <w:spacing w:after="0" w:line="240" w:lineRule="auto"/>
+        <w:rPr>
+          <w:rFonts w:ascii="Times New Roman" w:hAnsi="Times New Roman" w:cs="Times New Roman"/>
+          <w:sz w:val="24"/>
+          <w:szCs w:val="24"/>
+        </w:rPr>
+      </w:pPr>
+      <w:r>
+        <w:rPr>
+          <w:rFonts w:ascii="Times New Roman" w:hAnsi="Times New Roman" w:cs="Times New Roman"/>
+          <w:sz w:val="24"/>
+          <w:szCs w:val="24"/>
+        </w:rPr>
+        <w:t xml:space="preserve">Line 275: </w:t>
+      </w:r>
       <w:r>
         <w:rPr>
           <w:rFonts w:ascii="Times New Roman" w:hAnsi="Times New Roman" w:cs="Times New Roman"/>
@@ -6500,6 +7515,82 @@
           <w:sz w:val="24"/>
           <w:szCs w:val="24"/>
         </w:rPr>
+        <w:t xml:space="preserve">I'm not understanding how </w:t>
+      </w:r>
+      <w:proofErr w:type="spellStart"/>
+      <w:proofErr w:type="gramStart"/>
+      <w:r>
+        <w:rPr>
+          <w:rFonts w:ascii="Times New Roman" w:hAnsi="Times New Roman" w:cs="Times New Roman"/>
+          <w:color w:val="000000"/>
+          <w:sz w:val="24"/>
+          <w:szCs w:val="24"/>
+        </w:rPr>
+        <w:t>a</w:t>
+      </w:r>
+      <w:proofErr w:type="spellEnd"/>
+      <w:proofErr w:type="gramEnd"/>
+      <w:r>
+        <w:rPr>
+          <w:rFonts w:ascii="Times New Roman" w:hAnsi="Times New Roman" w:cs="Times New Roman"/>
+          <w:color w:val="000000"/>
+          <w:sz w:val="24"/>
+          <w:szCs w:val="24"/>
+        </w:rPr>
+        <w:t xml:space="preserve"> ecological condition index = O/E is related to whether a site is landscape constrained or not.  The CSCI O/E value of 0.79 only means that there are a relatively low number of Observed taxa and that it is below expectations. This value has Nothing to do directly with evaluated whether the landscape surrounding the stream site and the watershed are in constrained human land use. You could have a 0.79 that is due purely to WQ issues even though the watershed is unconstrained. Agriculture is a good example, there's nothing that stops </w:t>
+      </w:r>
+      <w:proofErr w:type="gramStart"/>
+      <w:r>
+        <w:rPr>
+          <w:rFonts w:ascii="Times New Roman" w:hAnsi="Times New Roman" w:cs="Times New Roman"/>
+          <w:color w:val="000000"/>
+          <w:sz w:val="24"/>
+          <w:szCs w:val="24"/>
+        </w:rPr>
+        <w:t>an</w:t>
+      </w:r>
+      <w:proofErr w:type="gramEnd"/>
+      <w:r>
+        <w:rPr>
+          <w:rFonts w:ascii="Times New Roman" w:hAnsi="Times New Roman" w:cs="Times New Roman"/>
+          <w:color w:val="000000"/>
+          <w:sz w:val="24"/>
+          <w:szCs w:val="24"/>
+        </w:rPr>
+        <w:t xml:space="preserve"> watershed that has Ag in it from that being changed, the riparian zone can be replanted, repaired, the Ag can be stopped and native plants put in place. That's just ONE example.</w:t>
+      </w:r>
+    </w:p>
+    <w:p>
+      <w:pPr>
+        <w:pStyle w:val="NoSpacing"/>
+        <w:rPr>
+          <w:rFonts w:ascii="Times New Roman" w:hAnsi="Times New Roman" w:cs="Times New Roman"/>
+          <w:sz w:val="24"/>
+          <w:szCs w:val="24"/>
+        </w:rPr>
+      </w:pPr>
+    </w:p>
+    <w:p>
+      <w:pPr>
+        <w:widowControl/>
+        <w:autoSpaceDE w:val="0"/>
+        <w:autoSpaceDN w:val="0"/>
+        <w:adjustRightInd w:val="0"/>
+        <w:spacing w:after="0" w:line="240" w:lineRule="auto"/>
+        <w:rPr>
+          <w:rFonts w:ascii="Times New Roman" w:hAnsi="Times New Roman" w:cs="Times New Roman"/>
+          <w:color w:val="000000"/>
+          <w:sz w:val="24"/>
+          <w:szCs w:val="24"/>
+        </w:rPr>
+      </w:pPr>
+      <w:r>
+        <w:rPr>
+          <w:rFonts w:ascii="Times New Roman" w:hAnsi="Times New Roman" w:cs="Times New Roman"/>
+          <w:color w:val="000000"/>
+          <w:sz w:val="24"/>
+          <w:szCs w:val="24"/>
+        </w:rPr>
         <w:t xml:space="preserve">Line 278: I fully agree and understand Figure 1 that says sites are altered or unaltered, </w:t>
       </w:r>
       <w:proofErr w:type="spellStart"/>
@@ -6520,7 +7611,7 @@
           <w:sz w:val="24"/>
           <w:szCs w:val="24"/>
         </w:rPr>
-        <w:t xml:space="preserve"> based on values of the CSCI -- I totally disagree with assigning constrained, unconstrained labels based on </w:t>
+        <w:t xml:space="preserve"> based on values of the CSCI -- I totally disagree with assigning constrained, unconstrained labels based on the CSCI as stated above. I was expecting that you would do this solely by the type of land use in the watershed and/or riparian zone, etc. This makes sense, if the type of land use is of a semi-permanent type, a physical structure like urban buildings, concrete streams, etc. then these can be seen as constrained. Now the tricky part is coming up with thresholds for when enough of the watershed or riparian is of this constrained type (let alone what is considered NLCD land use types that = constrained) that it gets an overall constrained label, maybe it's just levels like: 0-10 in </w:t>
       </w:r>
       <w:r>
         <w:rPr>
@@ -6530,7 +7621,7 @@
           <w:szCs w:val="24"/>
         </w:rPr>
         <w:lastRenderedPageBreak/>
-        <w:t>the CSCI as stated above. I was expecting that you would do this solely by the type of land use in the watershed and/or riparian zone, etc. This makes sense, if the type of land use is of a semi-permanent type, a physical structure like urban buildings, concrete streams, etc. then these can be seen as constrained. Now the tricky part is coming up with thresholds for when enough of the watershed or riparian is of this constrained type (let alone what is considered NLCD land use types that = constrained) that it gets an overall constrained label, maybe it's just levels like: 0-10 in watershed or riparian is unconstrained, 10-25 is partially constrained,  25-50 is mostly constrained and &gt; 50 constrained.</w:t>
+        <w:t>watershed or riparian is unconstrained, 10-25 is partially constrained,  25-50 is mostly constrained and &gt; 50 constrained.</w:t>
       </w:r>
     </w:p>
     <w:p>
@@ -8068,7 +9159,7 @@
 </file>
 
 <file path=customXml/itemProps1.xml><?xml version="1.0" encoding="utf-8"?>
-<ds:datastoreItem xmlns:ds="http://schemas.openxmlformats.org/officeDocument/2006/customXml" ds:itemID="{49722892-B293-43B7-98F3-6186C71AA5CF}">
+<ds:datastoreItem xmlns:ds="http://schemas.openxmlformats.org/officeDocument/2006/customXml" ds:itemID="{67E50C5F-DF30-40B8-9037-C0546A3FE72C}">
   <ds:schemaRefs>
     <ds:schemaRef ds:uri="http://schemas.openxmlformats.org/officeDocument/2006/bibliography"/>
   </ds:schemaRefs>

</xml_diff>

<commit_message>
addressed review comments from SAP
</commit_message>
<xml_diff>
--- a/revision/review_comments.docx
+++ b/revision/review_comments.docx
@@ -2128,6 +2128,7 @@
         <w:lastRenderedPageBreak/>
         <w:t>“</w:t>
       </w:r>
+      <w:bookmarkStart w:id="0" w:name="_Hlk686775"/>
       <w:r>
         <w:rPr>
           <w:rFonts w:ascii="Times New Roman" w:hAnsi="Times New Roman" w:cs="Times New Roman"/>
@@ -2155,7 +2156,17 @@
           <w:sz w:val="24"/>
           <w:szCs w:val="24"/>
         </w:rPr>
-        <w:t xml:space="preserve"> and may be difficult to manage, efforts to improve or protect condition could be prioritized at sites where alternative or more easily managed factors are influencing condition.  For example, a monitoring site with an observed biological index score that is above a predicted range could be assigned a higher management priority relative to a site that is scoring within the range that is expected based on landscape development.  A predictive model of bioassessment scores that is based on landscape metrics (e.g., imperviousness) could describe constraints on biological integrity, whereas variation of observed scores around a model prediction could suggest other factors at the local scale (e.g., instream physical habitat) are more important. </w:t>
+        <w:t xml:space="preserve"> and may be difficult to manage, efforts to improve or protect condition could be prioritized at sites where alternative or more easily managed factors are influencing condition.  For example, a monitoring site with an observed biological index score that is above a predicted range could be assigned a higher management priority relative to a site that is scoring within the range that is expected based on landscape development.  </w:t>
+      </w:r>
+      <w:bookmarkEnd w:id="0"/>
+      <w:r>
+        <w:rPr>
+          <w:rFonts w:ascii="Times New Roman" w:hAnsi="Times New Roman" w:cs="Times New Roman"/>
+          <w:i/>
+          <w:sz w:val="24"/>
+          <w:szCs w:val="24"/>
+        </w:rPr>
+        <w:t xml:space="preserve">A predictive model of bioassessment scores that is based on landscape metrics (e.g., imperviousness) could describe constraints on biological integrity, whereas variation of observed scores around a model prediction could suggest other factors at the local scale (e.g., instream physical habitat) are more important. </w:t>
       </w:r>
       <w:r>
         <w:rPr>
@@ -2765,36 +2776,186 @@
           <w:sz w:val="24"/>
           <w:szCs w:val="24"/>
         </w:rPr>
-        <w:t>(Waite 2013, Waite et al. 2014</w:t>
+        <w:t>(Waite 2013, Waite et al. 2014),</w:t>
+      </w:r>
+      <w:bookmarkStart w:id="1" w:name="_GoBack"/>
+      <w:bookmarkEnd w:id="1"/>
+      <w:r>
+        <w:rPr>
+          <w:rFonts w:ascii="Times New Roman" w:hAnsi="Times New Roman" w:cs="Times New Roman"/>
+          <w:i/>
+          <w:sz w:val="24"/>
+          <w:szCs w:val="24"/>
+        </w:rPr>
+        <w:t xml:space="preserve"> although they have not been developed to describe constraints as defined above.</w:t>
+      </w:r>
+      <w:r>
+        <w:rPr>
+          <w:rFonts w:ascii="Times New Roman" w:hAnsi="Times New Roman" w:cs="Times New Roman"/>
+          <w:i/>
+          <w:sz w:val="24"/>
+          <w:szCs w:val="24"/>
+        </w:rPr>
+        <w:t>”</w:t>
+      </w:r>
+    </w:p>
+    <w:p>
+      <w:pPr>
+        <w:pStyle w:val="PlainText"/>
+        <w:rPr>
+          <w:rFonts w:ascii="Times New Roman" w:hAnsi="Times New Roman" w:cs="Times New Roman"/>
+          <w:sz w:val="24"/>
+          <w:szCs w:val="24"/>
+        </w:rPr>
+      </w:pPr>
+    </w:p>
+    <w:p>
+      <w:pPr>
+        <w:pStyle w:val="PlainText"/>
+        <w:rPr>
+          <w:rFonts w:ascii="Times New Roman" w:hAnsi="Times New Roman" w:cs="Times New Roman"/>
+          <w:sz w:val="24"/>
+          <w:szCs w:val="24"/>
+        </w:rPr>
+      </w:pPr>
+      <w:r>
+        <w:rPr>
+          <w:rFonts w:ascii="Times New Roman" w:hAnsi="Times New Roman" w:cs="Times New Roman"/>
+          <w:sz w:val="24"/>
+          <w:szCs w:val="24"/>
+        </w:rPr>
+        <w:t>Line 120: What is “bioassessment and management potential?”</w:t>
+      </w:r>
+    </w:p>
+    <w:p>
+      <w:pPr>
+        <w:pStyle w:val="PlainText"/>
+        <w:rPr>
+          <w:rFonts w:ascii="Times New Roman" w:hAnsi="Times New Roman" w:cs="Times New Roman"/>
+          <w:i/>
+          <w:sz w:val="24"/>
+          <w:szCs w:val="24"/>
+        </w:rPr>
+      </w:pPr>
+      <w:r>
+        <w:rPr>
+          <w:rFonts w:ascii="Times New Roman" w:hAnsi="Times New Roman" w:cs="Times New Roman"/>
+          <w:i/>
+          <w:sz w:val="24"/>
+          <w:szCs w:val="24"/>
+        </w:rPr>
+        <w:t>This sentence was removed.</w:t>
+      </w:r>
+    </w:p>
+    <w:p>
+      <w:pPr>
+        <w:pStyle w:val="PlainText"/>
+        <w:rPr>
+          <w:rFonts w:ascii="Times New Roman" w:hAnsi="Times New Roman" w:cs="Times New Roman"/>
+          <w:sz w:val="24"/>
+          <w:szCs w:val="24"/>
+        </w:rPr>
+      </w:pPr>
+    </w:p>
+    <w:p>
+      <w:pPr>
+        <w:pStyle w:val="PlainText"/>
+        <w:rPr>
+          <w:rFonts w:ascii="Times New Roman" w:hAnsi="Times New Roman" w:cs="Times New Roman"/>
+          <w:sz w:val="24"/>
+          <w:szCs w:val="24"/>
+        </w:rPr>
+      </w:pPr>
+      <w:r>
+        <w:rPr>
+          <w:rFonts w:ascii="Times New Roman" w:hAnsi="Times New Roman" w:cs="Times New Roman"/>
+          <w:sz w:val="24"/>
+          <w:szCs w:val="24"/>
+        </w:rPr>
+        <w:t xml:space="preserve">Line 131:  Here, I think you’re attempting to differentiate your effort from previous studies.  This point is critically important given the number of previously published modeling </w:t>
       </w:r>
       <w:proofErr w:type="gramStart"/>
       <w:r>
         <w:rPr>
           <w:rFonts w:ascii="Times New Roman" w:hAnsi="Times New Roman" w:cs="Times New Roman"/>
-          <w:i/>
-          <w:sz w:val="24"/>
-          <w:szCs w:val="24"/>
-        </w:rPr>
-        <w:t>),</w:t>
-      </w:r>
-      <w:r>
-        <w:rPr>
-          <w:rFonts w:ascii="Times New Roman" w:hAnsi="Times New Roman" w:cs="Times New Roman"/>
-          <w:i/>
-          <w:sz w:val="24"/>
-          <w:szCs w:val="24"/>
-        </w:rPr>
-        <w:t>,</w:t>
+          <w:sz w:val="24"/>
+          <w:szCs w:val="24"/>
+        </w:rPr>
+        <w:t>papers, but</w:t>
       </w:r>
       <w:proofErr w:type="gramEnd"/>
       <w:r>
         <w:rPr>
           <w:rFonts w:ascii="Times New Roman" w:hAnsi="Times New Roman" w:cs="Times New Roman"/>
-          <w:i/>
-          <w:sz w:val="24"/>
-          <w:szCs w:val="24"/>
-        </w:rPr>
-        <w:t xml:space="preserve"> although they have not been developed to describe constraints as defined above.</w:t>
+          <w:sz w:val="24"/>
+          <w:szCs w:val="24"/>
+        </w:rPr>
+        <w:t xml:space="preserve"> is not given the emphasis in deserves.</w:t>
+      </w:r>
+    </w:p>
+    <w:p>
+      <w:pPr>
+        <w:pStyle w:val="PlainText"/>
+        <w:rPr>
+          <w:rFonts w:ascii="Times New Roman" w:hAnsi="Times New Roman" w:cs="Times New Roman"/>
+          <w:i/>
+          <w:sz w:val="24"/>
+          <w:szCs w:val="24"/>
+        </w:rPr>
+      </w:pPr>
+      <w:r>
+        <w:rPr>
+          <w:rFonts w:ascii="Times New Roman" w:hAnsi="Times New Roman" w:cs="Times New Roman"/>
+          <w:i/>
+          <w:sz w:val="24"/>
+          <w:szCs w:val="24"/>
+        </w:rPr>
+        <w:t>The paragraph was revised to make this clear. In particular, the following was added: “</w:t>
+      </w:r>
+      <w:r>
+        <w:rPr>
+          <w:rFonts w:ascii="Times New Roman" w:hAnsi="Times New Roman" w:cs="Times New Roman"/>
+          <w:i/>
+          <w:sz w:val="24"/>
+          <w:szCs w:val="24"/>
+        </w:rPr>
+        <w:t>However, past efforts have primarily focused on characterizing condition at unsampled locations, often predicting the most likely condition by estimating average</w:t>
+      </w:r>
+      <w:r>
+        <w:rPr>
+          <w:rFonts w:ascii="Times New Roman" w:hAnsi="Times New Roman" w:cs="Times New Roman"/>
+          <w:i/>
+          <w:sz w:val="24"/>
+          <w:szCs w:val="24"/>
+        </w:rPr>
+        <w:t>s</w:t>
+      </w:r>
+      <w:r>
+        <w:rPr>
+          <w:rFonts w:ascii="Times New Roman" w:hAnsi="Times New Roman" w:cs="Times New Roman"/>
+          <w:i/>
+          <w:sz w:val="24"/>
+          <w:szCs w:val="24"/>
+        </w:rPr>
+        <w:t xml:space="preserve">.  Alternative modelling approaches, such as quantile-based methods (e.g., </w:t>
+      </w:r>
+      <w:r>
+        <w:rPr>
+          <w:rFonts w:ascii="Times New Roman" w:hAnsi="Times New Roman" w:cs="Times New Roman"/>
+          <w:i/>
+          <w:sz w:val="24"/>
+          <w:szCs w:val="24"/>
+        </w:rPr>
+        <w:t>Cade and Noon 2003</w:t>
+      </w:r>
+      <w:r>
+        <w:rPr>
+          <w:rFonts w:ascii="Times New Roman" w:hAnsi="Times New Roman" w:cs="Times New Roman"/>
+          <w:i/>
+          <w:sz w:val="24"/>
+          <w:szCs w:val="24"/>
+        </w:rPr>
+        <w:t>), could be used to predict a range of expectations for biotic integrity from geospatial data.</w:t>
       </w:r>
       <w:r>
         <w:rPr>
@@ -2811,75 +2972,1779 @@
         <w:pStyle w:val="PlainText"/>
         <w:rPr>
           <w:rFonts w:ascii="Times New Roman" w:hAnsi="Times New Roman" w:cs="Times New Roman"/>
-          <w:sz w:val="24"/>
-          <w:szCs w:val="24"/>
-        </w:rPr>
-      </w:pPr>
-    </w:p>
-    <w:p>
-      <w:pPr>
-        <w:pStyle w:val="PlainText"/>
-        <w:rPr>
-          <w:rFonts w:ascii="Times New Roman" w:hAnsi="Times New Roman" w:cs="Times New Roman"/>
-          <w:sz w:val="24"/>
-          <w:szCs w:val="24"/>
-        </w:rPr>
-      </w:pPr>
-      <w:r>
-        <w:rPr>
-          <w:rFonts w:ascii="Times New Roman" w:hAnsi="Times New Roman" w:cs="Times New Roman"/>
-          <w:sz w:val="24"/>
-          <w:szCs w:val="24"/>
-        </w:rPr>
-        <w:t>Line 120: What is “bioassessment and management potential?”</w:t>
-      </w:r>
-    </w:p>
-    <w:p>
-      <w:pPr>
-        <w:pStyle w:val="PlainText"/>
-        <w:rPr>
-          <w:rFonts w:ascii="Times New Roman" w:hAnsi="Times New Roman" w:cs="Times New Roman"/>
-          <w:i/>
-          <w:sz w:val="24"/>
-          <w:szCs w:val="24"/>
-        </w:rPr>
-      </w:pPr>
-      <w:r>
-        <w:rPr>
-          <w:rFonts w:ascii="Times New Roman" w:hAnsi="Times New Roman" w:cs="Times New Roman"/>
-          <w:i/>
-          <w:sz w:val="24"/>
-          <w:szCs w:val="24"/>
-        </w:rPr>
-        <w:t>This sentence was removed.</w:t>
-      </w:r>
-    </w:p>
-    <w:p>
-      <w:pPr>
-        <w:pStyle w:val="PlainText"/>
-        <w:rPr>
-          <w:rFonts w:ascii="Times New Roman" w:hAnsi="Times New Roman" w:cs="Times New Roman"/>
-          <w:sz w:val="24"/>
-          <w:szCs w:val="24"/>
-        </w:rPr>
-      </w:pPr>
-    </w:p>
-    <w:p>
-      <w:pPr>
-        <w:pStyle w:val="PlainText"/>
-        <w:rPr>
-          <w:rFonts w:ascii="Times New Roman" w:hAnsi="Times New Roman" w:cs="Times New Roman"/>
-          <w:sz w:val="24"/>
-          <w:szCs w:val="24"/>
-        </w:rPr>
-      </w:pPr>
-      <w:r>
-        <w:rPr>
-          <w:rFonts w:ascii="Times New Roman" w:hAnsi="Times New Roman" w:cs="Times New Roman"/>
-          <w:sz w:val="24"/>
-          <w:szCs w:val="24"/>
-        </w:rPr>
-        <w:t xml:space="preserve">Line 131:  Here, I think you’re attempting to differentiate your effort from previous studies.  This point is critically important given the number of previously published modeling </w:t>
+          <w:i/>
+          <w:sz w:val="24"/>
+          <w:szCs w:val="24"/>
+        </w:rPr>
+      </w:pPr>
+    </w:p>
+    <w:p>
+      <w:pPr>
+        <w:pStyle w:val="PlainText"/>
+        <w:rPr>
+          <w:rFonts w:ascii="Times New Roman" w:hAnsi="Times New Roman" w:cs="Times New Roman"/>
+          <w:sz w:val="24"/>
+          <w:szCs w:val="24"/>
+        </w:rPr>
+      </w:pPr>
+      <w:r>
+        <w:rPr>
+          <w:rFonts w:ascii="Times New Roman" w:hAnsi="Times New Roman" w:cs="Times New Roman"/>
+          <w:sz w:val="24"/>
+          <w:szCs w:val="24"/>
+        </w:rPr>
+        <w:t>Line 136: The sentence starts out great but then whimpers out in the end.  May I suggest something like “…to classify and prioritize ecologically impaired stream segments based on the likelihood that restoration efforts would be successful given the degree of landscape alteration…” or something like that?</w:t>
+      </w:r>
+    </w:p>
+    <w:p>
+      <w:pPr>
+        <w:pStyle w:val="PlainText"/>
+        <w:rPr>
+          <w:rFonts w:ascii="Times New Roman" w:hAnsi="Times New Roman" w:cs="Times New Roman"/>
+          <w:i/>
+          <w:sz w:val="24"/>
+          <w:szCs w:val="24"/>
+        </w:rPr>
+      </w:pPr>
+      <w:r>
+        <w:rPr>
+          <w:rFonts w:ascii="Times New Roman" w:hAnsi="Times New Roman" w:cs="Times New Roman"/>
+          <w:i/>
+          <w:sz w:val="24"/>
+          <w:szCs w:val="24"/>
+        </w:rPr>
+        <w:t>Changed to “</w:t>
+      </w:r>
+      <w:r>
+        <w:rPr>
+          <w:rFonts w:ascii="Times New Roman" w:hAnsi="Times New Roman" w:cs="Times New Roman"/>
+          <w:i/>
+          <w:sz w:val="24"/>
+          <w:szCs w:val="24"/>
+        </w:rPr>
+        <w:t>The goal of this study was to present the development and application of a landscape model to classify biological constraints in streams based on the likelihood that an upper expectation of bioassessment scores is limited by landscape alteration.</w:t>
+      </w:r>
+      <w:r>
+        <w:rPr>
+          <w:rFonts w:ascii="Times New Roman" w:hAnsi="Times New Roman" w:cs="Times New Roman"/>
+          <w:i/>
+          <w:sz w:val="24"/>
+          <w:szCs w:val="24"/>
+        </w:rPr>
+        <w:t>”</w:t>
+      </w:r>
+    </w:p>
+    <w:p>
+      <w:pPr>
+        <w:pStyle w:val="PlainText"/>
+        <w:rPr>
+          <w:rFonts w:ascii="Times New Roman" w:hAnsi="Times New Roman" w:cs="Times New Roman"/>
+          <w:sz w:val="24"/>
+          <w:szCs w:val="24"/>
+        </w:rPr>
+      </w:pPr>
+    </w:p>
+    <w:p>
+      <w:pPr>
+        <w:pStyle w:val="PlainText"/>
+        <w:rPr>
+          <w:rFonts w:ascii="Times New Roman" w:hAnsi="Times New Roman" w:cs="Times New Roman"/>
+          <w:sz w:val="24"/>
+          <w:szCs w:val="24"/>
+        </w:rPr>
+      </w:pPr>
+      <w:r>
+        <w:rPr>
+          <w:rFonts w:ascii="Times New Roman" w:hAnsi="Times New Roman" w:cs="Times New Roman"/>
+          <w:sz w:val="24"/>
+          <w:szCs w:val="24"/>
+        </w:rPr>
+        <w:t>Lines 155-179: Condense this material to a single, shorter paragraph limited to information about California that is critical to the reader’s understanding of your methods.</w:t>
+      </w:r>
+    </w:p>
+    <w:p>
+      <w:pPr>
+        <w:pStyle w:val="PlainText"/>
+        <w:rPr>
+          <w:rFonts w:ascii="Times New Roman" w:hAnsi="Times New Roman" w:cs="Times New Roman"/>
+          <w:i/>
+          <w:sz w:val="24"/>
+          <w:szCs w:val="24"/>
+        </w:rPr>
+      </w:pPr>
+      <w:r>
+        <w:rPr>
+          <w:rFonts w:ascii="Times New Roman" w:hAnsi="Times New Roman" w:cs="Times New Roman"/>
+          <w:i/>
+          <w:sz w:val="24"/>
+          <w:szCs w:val="24"/>
+        </w:rPr>
+        <w:t>These two paragraphs were shortened and retained only relevant information for understanding of the methods.</w:t>
+      </w:r>
+    </w:p>
+    <w:p>
+      <w:pPr>
+        <w:pStyle w:val="PlainText"/>
+        <w:rPr>
+          <w:rFonts w:ascii="Times New Roman" w:hAnsi="Times New Roman" w:cs="Times New Roman"/>
+          <w:sz w:val="24"/>
+          <w:szCs w:val="24"/>
+        </w:rPr>
+      </w:pPr>
+    </w:p>
+    <w:p>
+      <w:pPr>
+        <w:pStyle w:val="PlainText"/>
+        <w:rPr>
+          <w:rFonts w:ascii="Times New Roman" w:hAnsi="Times New Roman" w:cs="Times New Roman"/>
+          <w:sz w:val="24"/>
+          <w:szCs w:val="24"/>
+        </w:rPr>
+      </w:pPr>
+      <w:r>
+        <w:rPr>
+          <w:rFonts w:ascii="Times New Roman" w:hAnsi="Times New Roman" w:cs="Times New Roman"/>
+          <w:sz w:val="24"/>
+          <w:szCs w:val="24"/>
+        </w:rPr>
+        <w:t>Line 190: Is this the only information the reader gets about your GIS predictor variables?  Shouldn’t you refer to Table 1 here?</w:t>
+      </w:r>
+    </w:p>
+    <w:p>
+      <w:pPr>
+        <w:pStyle w:val="PlainText"/>
+        <w:rPr>
+          <w:rFonts w:ascii="Times New Roman" w:hAnsi="Times New Roman" w:cs="Times New Roman"/>
+          <w:i/>
+          <w:sz w:val="24"/>
+          <w:szCs w:val="24"/>
+        </w:rPr>
+      </w:pPr>
+      <w:r>
+        <w:rPr>
+          <w:rFonts w:ascii="Times New Roman" w:hAnsi="Times New Roman" w:cs="Times New Roman"/>
+          <w:i/>
+          <w:sz w:val="24"/>
+          <w:szCs w:val="24"/>
+        </w:rPr>
+        <w:t xml:space="preserve">Our revisions </w:t>
+      </w:r>
+      <w:r>
+        <w:rPr>
+          <w:rFonts w:ascii="Times New Roman" w:hAnsi="Times New Roman" w:cs="Times New Roman"/>
+          <w:i/>
+          <w:sz w:val="24"/>
+          <w:szCs w:val="24"/>
+        </w:rPr>
+        <w:t xml:space="preserve">to the paragraph starting on line 211 provides more detail about our predictors, in addition to the added content to the supplementary material.  </w:t>
+      </w:r>
+    </w:p>
+    <w:p>
+      <w:pPr>
+        <w:pStyle w:val="PlainText"/>
+        <w:rPr>
+          <w:rFonts w:ascii="Times New Roman" w:hAnsi="Times New Roman" w:cs="Times New Roman"/>
+          <w:sz w:val="24"/>
+          <w:szCs w:val="24"/>
+        </w:rPr>
+      </w:pPr>
+    </w:p>
+    <w:p>
+      <w:pPr>
+        <w:pStyle w:val="PlainText"/>
+        <w:rPr>
+          <w:rFonts w:ascii="Times New Roman" w:hAnsi="Times New Roman" w:cs="Times New Roman"/>
+          <w:sz w:val="24"/>
+          <w:szCs w:val="24"/>
+        </w:rPr>
+      </w:pPr>
+      <w:r>
+        <w:rPr>
+          <w:rFonts w:ascii="Times New Roman" w:hAnsi="Times New Roman" w:cs="Times New Roman"/>
+          <w:sz w:val="24"/>
+          <w:szCs w:val="24"/>
+        </w:rPr>
+        <w:t>Line 209: It is critical that you describe the design of the bioassessment data collection.  Were sites selected to be representative of the entire stream network? Or were sites targeted?</w:t>
+      </w:r>
+    </w:p>
+    <w:p>
+      <w:pPr>
+        <w:pStyle w:val="PlainText"/>
+        <w:rPr>
+          <w:rFonts w:ascii="Times New Roman" w:hAnsi="Times New Roman" w:cs="Times New Roman"/>
+          <w:i/>
+          <w:sz w:val="24"/>
+          <w:szCs w:val="24"/>
+        </w:rPr>
+      </w:pPr>
+      <w:r>
+        <w:rPr>
+          <w:rFonts w:ascii="Times New Roman" w:hAnsi="Times New Roman" w:cs="Times New Roman"/>
+          <w:i/>
+          <w:sz w:val="24"/>
+          <w:szCs w:val="24"/>
+        </w:rPr>
+        <w:t>Please see our response to the general comments above.  In short, we have added text to the methods and discussion to address these concerns.</w:t>
+      </w:r>
+    </w:p>
+    <w:p>
+      <w:pPr>
+        <w:pStyle w:val="PlainText"/>
+        <w:rPr>
+          <w:rFonts w:ascii="Times New Roman" w:hAnsi="Times New Roman" w:cs="Times New Roman"/>
+          <w:sz w:val="24"/>
+          <w:szCs w:val="24"/>
+        </w:rPr>
+      </w:pPr>
+    </w:p>
+    <w:p>
+      <w:pPr>
+        <w:pStyle w:val="PlainText"/>
+        <w:rPr>
+          <w:rFonts w:ascii="Times New Roman" w:hAnsi="Times New Roman" w:cs="Times New Roman"/>
+          <w:sz w:val="24"/>
+          <w:szCs w:val="24"/>
+        </w:rPr>
+      </w:pPr>
+      <w:r>
+        <w:rPr>
+          <w:rFonts w:ascii="Times New Roman" w:hAnsi="Times New Roman" w:cs="Times New Roman"/>
+          <w:sz w:val="24"/>
+          <w:szCs w:val="24"/>
+        </w:rPr>
+        <w:t>Line 212: Didn’t you already say this?</w:t>
+      </w:r>
+    </w:p>
+    <w:p>
+      <w:pPr>
+        <w:pStyle w:val="PlainText"/>
+        <w:rPr>
+          <w:rFonts w:ascii="Times New Roman" w:hAnsi="Times New Roman" w:cs="Times New Roman"/>
+          <w:i/>
+          <w:sz w:val="24"/>
+          <w:szCs w:val="24"/>
+        </w:rPr>
+      </w:pPr>
+      <w:r>
+        <w:rPr>
+          <w:rFonts w:ascii="Times New Roman" w:hAnsi="Times New Roman" w:cs="Times New Roman"/>
+          <w:i/>
+          <w:sz w:val="24"/>
+          <w:szCs w:val="24"/>
+        </w:rPr>
+        <w:t xml:space="preserve">Sentence </w:t>
+      </w:r>
+      <w:r>
+        <w:rPr>
+          <w:rFonts w:ascii="Times New Roman" w:hAnsi="Times New Roman" w:cs="Times New Roman"/>
+          <w:i/>
+          <w:sz w:val="24"/>
+          <w:szCs w:val="24"/>
+        </w:rPr>
+        <w:t>was removed.</w:t>
+      </w:r>
+    </w:p>
+    <w:p>
+      <w:pPr>
+        <w:pStyle w:val="PlainText"/>
+        <w:rPr>
+          <w:rFonts w:ascii="Times New Roman" w:hAnsi="Times New Roman" w:cs="Times New Roman"/>
+          <w:sz w:val="24"/>
+          <w:szCs w:val="24"/>
+        </w:rPr>
+      </w:pPr>
+    </w:p>
+    <w:p>
+      <w:pPr>
+        <w:pStyle w:val="PlainText"/>
+        <w:rPr>
+          <w:rFonts w:ascii="Times New Roman" w:hAnsi="Times New Roman" w:cs="Times New Roman"/>
+          <w:sz w:val="24"/>
+          <w:szCs w:val="24"/>
+        </w:rPr>
+      </w:pPr>
+      <w:r>
+        <w:rPr>
+          <w:rFonts w:ascii="Times New Roman" w:hAnsi="Times New Roman" w:cs="Times New Roman"/>
+          <w:sz w:val="24"/>
+          <w:szCs w:val="24"/>
+        </w:rPr>
+        <w:t>Line 217:  If I follow your argument here, you’re saying that you only selected predictor variables that represent human impacts that can’t be mitigated?  I don’t believe this argument.  If the argument is true, then why not include NPDES dischargers or major dams / reservoir storage, both of which are widely available GIS datasets and represent human impacts that don’t seem to go away? (with the exception of an occasional small dam)</w:t>
+      </w:r>
+    </w:p>
+    <w:p>
+      <w:pPr>
+        <w:pStyle w:val="PlainText"/>
+        <w:rPr>
+          <w:rFonts w:ascii="Times New Roman" w:hAnsi="Times New Roman" w:cs="Times New Roman"/>
+          <w:i/>
+          <w:sz w:val="24"/>
+          <w:szCs w:val="24"/>
+        </w:rPr>
+      </w:pPr>
+      <w:r>
+        <w:rPr>
+          <w:rFonts w:ascii="Times New Roman" w:hAnsi="Times New Roman" w:cs="Times New Roman"/>
+          <w:i/>
+          <w:sz w:val="24"/>
+          <w:szCs w:val="24"/>
+        </w:rPr>
+        <w:t xml:space="preserve">Please see our response above to your general comment about selecting variables for the model.  </w:t>
+      </w:r>
+    </w:p>
+    <w:p>
+      <w:pPr>
+        <w:pStyle w:val="PlainText"/>
+        <w:rPr>
+          <w:rFonts w:ascii="Times New Roman" w:hAnsi="Times New Roman" w:cs="Times New Roman"/>
+          <w:sz w:val="24"/>
+          <w:szCs w:val="24"/>
+        </w:rPr>
+      </w:pPr>
+    </w:p>
+    <w:p>
+      <w:pPr>
+        <w:pStyle w:val="PlainText"/>
+        <w:rPr>
+          <w:rFonts w:ascii="Times New Roman" w:hAnsi="Times New Roman" w:cs="Times New Roman"/>
+          <w:sz w:val="24"/>
+          <w:szCs w:val="24"/>
+        </w:rPr>
+      </w:pPr>
+      <w:r>
+        <w:rPr>
+          <w:rFonts w:ascii="Times New Roman" w:hAnsi="Times New Roman" w:cs="Times New Roman"/>
+          <w:sz w:val="24"/>
+          <w:szCs w:val="24"/>
+        </w:rPr>
+        <w:t>Line 221: If you’re not going to include NPDES discharges and dams, then address the reasons why here.</w:t>
+      </w:r>
+    </w:p>
+    <w:p>
+      <w:pPr>
+        <w:pStyle w:val="PlainText"/>
+        <w:rPr>
+          <w:rFonts w:ascii="Times New Roman" w:hAnsi="Times New Roman" w:cs="Times New Roman"/>
+          <w:i/>
+          <w:sz w:val="24"/>
+          <w:szCs w:val="24"/>
+        </w:rPr>
+      </w:pPr>
+      <w:r>
+        <w:rPr>
+          <w:rFonts w:ascii="Times New Roman" w:hAnsi="Times New Roman" w:cs="Times New Roman"/>
+          <w:i/>
+          <w:sz w:val="24"/>
+          <w:szCs w:val="24"/>
+        </w:rPr>
+        <w:t>Our revisions to this paragraph have addressed this concern.  In addition to our description of landscape variables, we have also added the following: “</w:t>
+      </w:r>
+      <w:proofErr w:type="spellStart"/>
+      <w:r>
+        <w:rPr>
+          <w:rFonts w:ascii="Times New Roman" w:hAnsi="Times New Roman" w:cs="Times New Roman"/>
+          <w:i/>
+          <w:sz w:val="24"/>
+          <w:szCs w:val="24"/>
+        </w:rPr>
+        <w:t>StreamCat</w:t>
+      </w:r>
+      <w:proofErr w:type="spellEnd"/>
+      <w:r>
+        <w:rPr>
+          <w:rFonts w:ascii="Times New Roman" w:hAnsi="Times New Roman" w:cs="Times New Roman"/>
+          <w:i/>
+          <w:sz w:val="24"/>
+          <w:szCs w:val="24"/>
+        </w:rPr>
+        <w:t xml:space="preserve"> was used as the only source for predictor variables because of consistent methods and linkage to NHD-Plus </w:t>
+      </w:r>
+      <w:r>
+        <w:rPr>
+          <w:rFonts w:ascii="Times New Roman" w:hAnsi="Times New Roman" w:cs="Times New Roman"/>
+          <w:i/>
+          <w:sz w:val="24"/>
+          <w:szCs w:val="24"/>
+        </w:rPr>
+        <w:t>flow</w:t>
+      </w:r>
+      <w:r>
+        <w:rPr>
+          <w:rFonts w:ascii="Times New Roman" w:hAnsi="Times New Roman" w:cs="Times New Roman"/>
+          <w:i/>
+          <w:sz w:val="24"/>
+          <w:szCs w:val="24"/>
+        </w:rPr>
+        <w:t xml:space="preserve">lines </w:t>
+      </w:r>
+      <w:r>
+        <w:rPr>
+          <w:rFonts w:ascii="Times New Roman" w:hAnsi="Times New Roman" w:cs="Times New Roman"/>
+          <w:i/>
+          <w:sz w:val="24"/>
+          <w:szCs w:val="24"/>
+        </w:rPr>
+        <w:t>(Hill et al. 2016).”</w:t>
+      </w:r>
+    </w:p>
+    <w:p>
+      <w:pPr>
+        <w:pStyle w:val="PlainText"/>
+        <w:rPr>
+          <w:rFonts w:ascii="Times New Roman" w:hAnsi="Times New Roman" w:cs="Times New Roman"/>
+          <w:sz w:val="24"/>
+          <w:szCs w:val="24"/>
+        </w:rPr>
+      </w:pPr>
+    </w:p>
+    <w:p>
+      <w:pPr>
+        <w:pStyle w:val="PlainText"/>
+        <w:rPr>
+          <w:rFonts w:ascii="Times New Roman" w:hAnsi="Times New Roman" w:cs="Times New Roman"/>
+          <w:sz w:val="24"/>
+          <w:szCs w:val="24"/>
+        </w:rPr>
+      </w:pPr>
+      <w:r>
+        <w:rPr>
+          <w:rFonts w:ascii="Times New Roman" w:hAnsi="Times New Roman" w:cs="Times New Roman"/>
+          <w:sz w:val="24"/>
+          <w:szCs w:val="24"/>
+        </w:rPr>
+        <w:t>Line 221-223: It’s not clear what this sentence means in the context of statistical modeling.</w:t>
+      </w:r>
+    </w:p>
+    <w:p>
+      <w:pPr>
+        <w:pStyle w:val="PlainText"/>
+        <w:rPr>
+          <w:rFonts w:ascii="Times New Roman" w:hAnsi="Times New Roman" w:cs="Times New Roman"/>
+          <w:i/>
+          <w:sz w:val="24"/>
+          <w:szCs w:val="24"/>
+        </w:rPr>
+      </w:pPr>
+      <w:r>
+        <w:rPr>
+          <w:rFonts w:ascii="Times New Roman" w:hAnsi="Times New Roman" w:cs="Times New Roman"/>
+          <w:i/>
+          <w:sz w:val="24"/>
+          <w:szCs w:val="24"/>
+        </w:rPr>
+        <w:t xml:space="preserve">This sentence was removed </w:t>
+      </w:r>
+      <w:r>
+        <w:rPr>
+          <w:rFonts w:ascii="Times New Roman" w:hAnsi="Times New Roman" w:cs="Times New Roman"/>
+          <w:i/>
+          <w:sz w:val="24"/>
+          <w:szCs w:val="24"/>
+        </w:rPr>
+        <w:t>with our revisions to this paragraph.</w:t>
+      </w:r>
+    </w:p>
+    <w:p>
+      <w:pPr>
+        <w:pStyle w:val="PlainText"/>
+        <w:rPr>
+          <w:rFonts w:ascii="Times New Roman" w:hAnsi="Times New Roman" w:cs="Times New Roman"/>
+          <w:sz w:val="24"/>
+          <w:szCs w:val="24"/>
+        </w:rPr>
+      </w:pPr>
+    </w:p>
+    <w:p>
+      <w:pPr>
+        <w:pStyle w:val="PlainText"/>
+        <w:rPr>
+          <w:rFonts w:ascii="Times New Roman" w:hAnsi="Times New Roman" w:cs="Times New Roman"/>
+          <w:sz w:val="24"/>
+          <w:szCs w:val="24"/>
+        </w:rPr>
+      </w:pPr>
+      <w:r>
+        <w:rPr>
+          <w:rFonts w:ascii="Times New Roman" w:hAnsi="Times New Roman" w:cs="Times New Roman"/>
+          <w:sz w:val="24"/>
+          <w:szCs w:val="24"/>
+        </w:rPr>
+        <w:t>Line 223-226: Rephrase sentence to: “…human activity not related to the predictor variables used in the model…”</w:t>
+      </w:r>
+    </w:p>
+    <w:p>
+      <w:pPr>
+        <w:pStyle w:val="PlainText"/>
+        <w:rPr>
+          <w:rFonts w:ascii="Times New Roman" w:hAnsi="Times New Roman" w:cs="Times New Roman"/>
+          <w:i/>
+          <w:sz w:val="24"/>
+          <w:szCs w:val="24"/>
+        </w:rPr>
+      </w:pPr>
+      <w:r>
+        <w:rPr>
+          <w:rFonts w:ascii="Times New Roman" w:hAnsi="Times New Roman" w:cs="Times New Roman"/>
+          <w:i/>
+          <w:sz w:val="24"/>
+          <w:szCs w:val="24"/>
+        </w:rPr>
+        <w:t xml:space="preserve">This sentence was removed </w:t>
+      </w:r>
+      <w:r>
+        <w:rPr>
+          <w:rFonts w:ascii="Times New Roman" w:hAnsi="Times New Roman" w:cs="Times New Roman"/>
+          <w:i/>
+          <w:sz w:val="24"/>
+          <w:szCs w:val="24"/>
+        </w:rPr>
+        <w:t>with revisions to this paragraph.  However, we have added a more general description with our revisions to the introduction: “</w:t>
+      </w:r>
+      <w:r>
+        <w:rPr>
+          <w:rFonts w:ascii="Times New Roman" w:hAnsi="Times New Roman" w:cs="Times New Roman"/>
+          <w:i/>
+          <w:sz w:val="24"/>
+          <w:szCs w:val="24"/>
+        </w:rPr>
+        <w:t>A predictive model of bioassessment scores that is based on landscape metrics (e.g., imperviousness) could describe constraints on biological integrity, whereas variation of observed scores around a model prediction could suggest other factors at the local scale (e.g., instream physical habitat) are more important.</w:t>
+      </w:r>
+      <w:r>
+        <w:rPr>
+          <w:rFonts w:ascii="Times New Roman" w:hAnsi="Times New Roman" w:cs="Times New Roman"/>
+          <w:i/>
+          <w:sz w:val="24"/>
+          <w:szCs w:val="24"/>
+        </w:rPr>
+        <w:t>”</w:t>
+      </w:r>
+    </w:p>
+    <w:p>
+      <w:pPr>
+        <w:pStyle w:val="PlainText"/>
+        <w:rPr>
+          <w:rFonts w:ascii="Times New Roman" w:hAnsi="Times New Roman" w:cs="Times New Roman"/>
+          <w:sz w:val="24"/>
+          <w:szCs w:val="24"/>
+        </w:rPr>
+      </w:pPr>
+    </w:p>
+    <w:p>
+      <w:pPr>
+        <w:pStyle w:val="PlainText"/>
+        <w:rPr>
+          <w:rFonts w:ascii="Times New Roman" w:hAnsi="Times New Roman" w:cs="Times New Roman"/>
+          <w:sz w:val="24"/>
+          <w:szCs w:val="24"/>
+        </w:rPr>
+      </w:pPr>
+      <w:r>
+        <w:rPr>
+          <w:rFonts w:ascii="Times New Roman" w:hAnsi="Times New Roman" w:cs="Times New Roman"/>
+          <w:sz w:val="24"/>
+          <w:szCs w:val="24"/>
+        </w:rPr>
+        <w:t xml:space="preserve">Line 239: Unclear what these percentiles refer to. It’s relatively easy to envision quantile regression with a single predictor variable, but most readers (myself included) will need more explanation of how the procedure works in the case of several predictors. Is there a separate RF model developed for each 5% increment of CSCI scores? If so, does each model use the full range of all predictor variables? </w:t>
+      </w:r>
+    </w:p>
+    <w:p>
+      <w:pPr>
+        <w:pStyle w:val="PlainText"/>
+        <w:rPr>
+          <w:rFonts w:ascii="Times New Roman" w:hAnsi="Times New Roman" w:cs="Times New Roman"/>
+          <w:i/>
+          <w:sz w:val="24"/>
+          <w:szCs w:val="24"/>
+        </w:rPr>
+      </w:pPr>
+      <w:r>
+        <w:rPr>
+          <w:rFonts w:ascii="Times New Roman" w:hAnsi="Times New Roman" w:cs="Times New Roman"/>
+          <w:i/>
+          <w:sz w:val="24"/>
+          <w:szCs w:val="24"/>
+        </w:rPr>
+        <w:t>Additional text was added: “</w:t>
+      </w:r>
+      <w:r>
+        <w:rPr>
+          <w:rFonts w:ascii="Times New Roman" w:hAnsi="Times New Roman" w:cs="Times New Roman"/>
+          <w:i/>
+          <w:sz w:val="24"/>
+          <w:szCs w:val="24"/>
+        </w:rPr>
+        <w:t>The statewide validated model (described below) was used to predict percentile expectations of CSCI scores at all stream segments where predictors were available.  For example, the 50th percentile prediction was the most likely score for a stream segment given observed values for lands</w:t>
+      </w:r>
+      <w:r>
+        <w:rPr>
+          <w:rFonts w:ascii="Times New Roman" w:hAnsi="Times New Roman" w:cs="Times New Roman"/>
+          <w:i/>
+          <w:sz w:val="24"/>
+          <w:szCs w:val="24"/>
+        </w:rPr>
+        <w:t>c</w:t>
+      </w:r>
+      <w:r>
+        <w:rPr>
+          <w:rFonts w:ascii="Times New Roman" w:hAnsi="Times New Roman" w:cs="Times New Roman"/>
+          <w:i/>
+          <w:sz w:val="24"/>
+          <w:szCs w:val="24"/>
+        </w:rPr>
+        <w:t>ape variables, whereas a lower (e.g., 5th percentile) and upper (95th percentile) bound on the median (and points in between) were also predicted.</w:t>
+      </w:r>
+      <w:r>
+        <w:rPr>
+          <w:rFonts w:ascii="Times New Roman" w:hAnsi="Times New Roman" w:cs="Times New Roman"/>
+          <w:i/>
+          <w:sz w:val="24"/>
+          <w:szCs w:val="24"/>
+        </w:rPr>
+        <w:t>”</w:t>
+      </w:r>
+    </w:p>
+    <w:p>
+      <w:pPr>
+        <w:pStyle w:val="PlainText"/>
+        <w:rPr>
+          <w:rFonts w:ascii="Times New Roman" w:hAnsi="Times New Roman" w:cs="Times New Roman"/>
+          <w:i/>
+          <w:sz w:val="24"/>
+          <w:szCs w:val="24"/>
+        </w:rPr>
+      </w:pPr>
+    </w:p>
+    <w:p>
+      <w:pPr>
+        <w:pStyle w:val="PlainText"/>
+        <w:rPr>
+          <w:rFonts w:ascii="Times New Roman" w:hAnsi="Times New Roman" w:cs="Times New Roman"/>
+          <w:sz w:val="24"/>
+          <w:szCs w:val="24"/>
+        </w:rPr>
+      </w:pPr>
+      <w:r>
+        <w:rPr>
+          <w:rFonts w:ascii="Times New Roman" w:hAnsi="Times New Roman" w:cs="Times New Roman"/>
+          <w:sz w:val="24"/>
+          <w:szCs w:val="24"/>
+        </w:rPr>
+        <w:t>Line 244-247:  The topic sentence makes no sense (typo?).  It suggests that the full CSCI dataset was designed so as to be representative of the state’s regions, but this wasn’t explained earlier.  But my reading of your methods here is that you randomly selected calibration and validation subsets from the full dataset—which doesn’t by itself guarantee representation of landscape gradients.</w:t>
+      </w:r>
+    </w:p>
+    <w:p>
+      <w:pPr>
+        <w:pStyle w:val="PlainText"/>
+        <w:rPr>
+          <w:rFonts w:ascii="Times New Roman" w:hAnsi="Times New Roman" w:cs="Times New Roman"/>
+          <w:i/>
+          <w:sz w:val="24"/>
+          <w:szCs w:val="24"/>
+        </w:rPr>
+      </w:pPr>
+      <w:r>
+        <w:rPr>
+          <w:rFonts w:ascii="Times New Roman" w:hAnsi="Times New Roman" w:cs="Times New Roman"/>
+          <w:i/>
+          <w:sz w:val="24"/>
+          <w:szCs w:val="24"/>
+        </w:rPr>
+        <w:t xml:space="preserve">Topic sentence revised as “…gradients across major regions…”.  Our earlier addition to the methods that described our sampling design provides clarity.  Overall, our modal calibration/validation data were split to represent these regions, while also accounting to variation in development gradients that vary  by region.  Revision for the next comment provides additional clarity.  </w:t>
+      </w:r>
+    </w:p>
+    <w:p>
+      <w:pPr>
+        <w:pStyle w:val="PlainText"/>
+        <w:rPr>
+          <w:rFonts w:ascii="Times New Roman" w:hAnsi="Times New Roman" w:cs="Times New Roman"/>
+          <w:i/>
+          <w:sz w:val="24"/>
+          <w:szCs w:val="24"/>
+        </w:rPr>
+      </w:pPr>
+    </w:p>
+    <w:p>
+      <w:pPr>
+        <w:pStyle w:val="PlainText"/>
+        <w:rPr>
+          <w:rFonts w:ascii="Times New Roman" w:hAnsi="Times New Roman" w:cs="Times New Roman"/>
+          <w:sz w:val="24"/>
+          <w:szCs w:val="24"/>
+        </w:rPr>
+      </w:pPr>
+      <w:r>
+        <w:rPr>
+          <w:rFonts w:ascii="Times New Roman" w:hAnsi="Times New Roman" w:cs="Times New Roman"/>
+          <w:sz w:val="24"/>
+          <w:szCs w:val="24"/>
+        </w:rPr>
+        <w:t>Line 247: What is meant by “this stratification?”</w:t>
+      </w:r>
+    </w:p>
+    <w:p>
+      <w:pPr>
+        <w:pStyle w:val="PlainText"/>
+        <w:rPr>
+          <w:rFonts w:ascii="Times New Roman" w:hAnsi="Times New Roman" w:cs="Times New Roman"/>
+          <w:i/>
+          <w:sz w:val="24"/>
+          <w:szCs w:val="24"/>
+        </w:rPr>
+      </w:pPr>
+      <w:r>
+        <w:rPr>
+          <w:rFonts w:ascii="Times New Roman" w:hAnsi="Times New Roman" w:cs="Times New Roman"/>
+          <w:i/>
+          <w:sz w:val="24"/>
+          <w:szCs w:val="24"/>
+        </w:rPr>
+        <w:t>Th</w:t>
+      </w:r>
+      <w:r>
+        <w:rPr>
+          <w:rFonts w:ascii="Times New Roman" w:hAnsi="Times New Roman" w:cs="Times New Roman"/>
+          <w:i/>
+          <w:sz w:val="24"/>
+          <w:szCs w:val="24"/>
+        </w:rPr>
+        <w:t>e beginning of his paragraph was revised: “Calibration data for the landscape model were obtained from a random selection of 75% of segments with observed CSCI scores, where the selection was based on a random draw among sites that were grouped into quartiles defined by increasing watershed imperviousness relative to each region (n = 1965 segments).  This ensured that the model was calibrated with data that covered the variation of landscape develop</w:t>
+      </w:r>
+      <w:r>
+        <w:rPr>
+          <w:rFonts w:ascii="Times New Roman" w:hAnsi="Times New Roman" w:cs="Times New Roman"/>
+          <w:i/>
+          <w:sz w:val="24"/>
+          <w:szCs w:val="24"/>
+        </w:rPr>
+        <w:t>m</w:t>
+      </w:r>
+      <w:r>
+        <w:rPr>
+          <w:rFonts w:ascii="Times New Roman" w:hAnsi="Times New Roman" w:cs="Times New Roman"/>
+          <w:i/>
+          <w:sz w:val="24"/>
+          <w:szCs w:val="24"/>
+        </w:rPr>
+        <w:t xml:space="preserve">ent </w:t>
+      </w:r>
+      <w:r>
+        <w:rPr>
+          <w:rFonts w:ascii="Times New Roman" w:hAnsi="Times New Roman" w:cs="Times New Roman"/>
+          <w:i/>
+          <w:sz w:val="24"/>
+          <w:szCs w:val="24"/>
+        </w:rPr>
+        <w:lastRenderedPageBreak/>
+        <w:t>between regions (i.e., regions with low development were not under-represented and those with high development were not over-represented).”</w:t>
+      </w:r>
+    </w:p>
+    <w:p>
+      <w:pPr>
+        <w:pStyle w:val="PlainText"/>
+        <w:rPr>
+          <w:rFonts w:ascii="Times New Roman" w:hAnsi="Times New Roman" w:cs="Times New Roman"/>
+          <w:sz w:val="24"/>
+          <w:szCs w:val="24"/>
+        </w:rPr>
+      </w:pPr>
+    </w:p>
+    <w:p>
+      <w:pPr>
+        <w:pStyle w:val="PlainText"/>
+        <w:rPr>
+          <w:rFonts w:ascii="Times New Roman" w:hAnsi="Times New Roman" w:cs="Times New Roman"/>
+          <w:sz w:val="24"/>
+          <w:szCs w:val="24"/>
+        </w:rPr>
+      </w:pPr>
+      <w:r>
+        <w:rPr>
+          <w:rFonts w:ascii="Times New Roman" w:hAnsi="Times New Roman" w:cs="Times New Roman"/>
+          <w:sz w:val="24"/>
+          <w:szCs w:val="24"/>
+        </w:rPr>
+        <w:t>Line 262-276: This is a slightly better definition of “constrained” than was given in the Introduction, but still needs polish.</w:t>
+      </w:r>
+    </w:p>
+    <w:p>
+      <w:pPr>
+        <w:pStyle w:val="PlainText"/>
+        <w:rPr>
+          <w:rFonts w:ascii="Times New Roman" w:hAnsi="Times New Roman" w:cs="Times New Roman"/>
+          <w:i/>
+          <w:sz w:val="24"/>
+          <w:szCs w:val="24"/>
+        </w:rPr>
+      </w:pPr>
+      <w:r>
+        <w:rPr>
+          <w:rFonts w:ascii="Times New Roman" w:hAnsi="Times New Roman" w:cs="Times New Roman"/>
+          <w:i/>
+          <w:sz w:val="24"/>
+          <w:szCs w:val="24"/>
+        </w:rPr>
+        <w:t>These sentences were removed given revisions to our definition of constraints in the introduction.</w:t>
+      </w:r>
+    </w:p>
+    <w:p>
+      <w:pPr>
+        <w:pStyle w:val="PlainText"/>
+        <w:rPr>
+          <w:rFonts w:ascii="Times New Roman" w:hAnsi="Times New Roman" w:cs="Times New Roman"/>
+          <w:sz w:val="24"/>
+          <w:szCs w:val="24"/>
+        </w:rPr>
+      </w:pPr>
+    </w:p>
+    <w:p>
+      <w:pPr>
+        <w:pStyle w:val="PlainText"/>
+        <w:rPr>
+          <w:rFonts w:ascii="Times New Roman" w:hAnsi="Times New Roman" w:cs="Times New Roman"/>
+          <w:sz w:val="24"/>
+          <w:szCs w:val="24"/>
+        </w:rPr>
+      </w:pPr>
+      <w:r>
+        <w:rPr>
+          <w:rFonts w:ascii="Times New Roman" w:hAnsi="Times New Roman" w:cs="Times New Roman"/>
+          <w:sz w:val="24"/>
+          <w:szCs w:val="24"/>
+        </w:rPr>
+        <w:t>Figure 2: Needs clarification.  The “Segment type” y-axis label is confusing.  Aren’t these just examples of individual segments for which a prediction was made? Make it obvious that the symbols on the right-side panel are actual biological samples. Why use the term “Relative…?”</w:t>
+      </w:r>
+    </w:p>
+    <w:p>
+      <w:pPr>
+        <w:pStyle w:val="PlainText"/>
+        <w:rPr>
+          <w:rFonts w:ascii="Times New Roman" w:hAnsi="Times New Roman" w:cs="Times New Roman"/>
+          <w:i/>
+          <w:sz w:val="24"/>
+          <w:szCs w:val="24"/>
+        </w:rPr>
+      </w:pPr>
+      <w:r>
+        <w:rPr>
+          <w:rFonts w:ascii="Times New Roman" w:hAnsi="Times New Roman" w:cs="Times New Roman"/>
+          <w:i/>
+          <w:sz w:val="24"/>
+          <w:szCs w:val="24"/>
+        </w:rPr>
+        <w:t>The y-axis label was changed to “Example segments”.  The plot subtitle for the (d) and the appropriate legend were changed to “Observed site</w:t>
+      </w:r>
+      <w:r>
+        <w:rPr>
+          <w:rFonts w:ascii="Times New Roman" w:hAnsi="Times New Roman" w:cs="Times New Roman"/>
+          <w:i/>
+          <w:sz w:val="24"/>
+          <w:szCs w:val="24"/>
+        </w:rPr>
+        <w:t>/CSCI</w:t>
+      </w:r>
+      <w:r>
+        <w:rPr>
+          <w:rFonts w:ascii="Times New Roman" w:hAnsi="Times New Roman" w:cs="Times New Roman"/>
+          <w:i/>
+          <w:sz w:val="24"/>
+          <w:szCs w:val="24"/>
+        </w:rPr>
+        <w:t xml:space="preserve"> score” to emphasi</w:t>
+      </w:r>
+      <w:r>
+        <w:rPr>
+          <w:rFonts w:ascii="Times New Roman" w:hAnsi="Times New Roman" w:cs="Times New Roman"/>
+          <w:i/>
+          <w:sz w:val="24"/>
+          <w:szCs w:val="24"/>
+        </w:rPr>
+        <w:t>ze</w:t>
+      </w:r>
+      <w:r>
+        <w:rPr>
+          <w:rFonts w:ascii="Times New Roman" w:hAnsi="Times New Roman" w:cs="Times New Roman"/>
+          <w:i/>
+          <w:sz w:val="24"/>
+          <w:szCs w:val="24"/>
+        </w:rPr>
+        <w:t xml:space="preserve"> observations relative to model predictions. </w:t>
+      </w:r>
+    </w:p>
+    <w:p>
+      <w:pPr>
+        <w:pStyle w:val="PlainText"/>
+        <w:rPr>
+          <w:rFonts w:ascii="Times New Roman" w:hAnsi="Times New Roman" w:cs="Times New Roman"/>
+          <w:sz w:val="24"/>
+          <w:szCs w:val="24"/>
+        </w:rPr>
+      </w:pPr>
+    </w:p>
+    <w:p>
+      <w:pPr>
+        <w:pStyle w:val="PlainText"/>
+        <w:rPr>
+          <w:rFonts w:ascii="Times New Roman" w:hAnsi="Times New Roman" w:cs="Times New Roman"/>
+          <w:sz w:val="24"/>
+          <w:szCs w:val="24"/>
+        </w:rPr>
+      </w:pPr>
+      <w:r>
+        <w:rPr>
+          <w:rFonts w:ascii="Times New Roman" w:hAnsi="Times New Roman" w:cs="Times New Roman"/>
+          <w:sz w:val="24"/>
+          <w:szCs w:val="24"/>
+        </w:rPr>
+        <w:t>Line 274: Again, not clear what these percentiles refer to.</w:t>
+      </w:r>
+    </w:p>
+    <w:p>
+      <w:pPr>
+        <w:pStyle w:val="PlainText"/>
+        <w:rPr>
+          <w:rFonts w:ascii="Times New Roman" w:hAnsi="Times New Roman" w:cs="Times New Roman"/>
+          <w:i/>
+          <w:sz w:val="24"/>
+          <w:szCs w:val="24"/>
+        </w:rPr>
+      </w:pPr>
+      <w:r>
+        <w:rPr>
+          <w:rFonts w:ascii="Times New Roman" w:hAnsi="Times New Roman" w:cs="Times New Roman"/>
+          <w:i/>
+          <w:sz w:val="24"/>
+          <w:szCs w:val="24"/>
+        </w:rPr>
+        <w:t>Please see revisions above.  Sentence was also modified: “</w:t>
+      </w:r>
+      <w:r>
+        <w:rPr>
+          <w:rFonts w:ascii="Times New Roman" w:hAnsi="Times New Roman" w:cs="Times New Roman"/>
+          <w:i/>
+          <w:sz w:val="24"/>
+          <w:szCs w:val="24"/>
+        </w:rPr>
+        <w:t>.</w:t>
+      </w:r>
+      <w:r>
+        <w:rPr>
+          <w:rFonts w:ascii="Times New Roman" w:hAnsi="Times New Roman" w:cs="Times New Roman"/>
+          <w:i/>
+          <w:sz w:val="24"/>
+          <w:szCs w:val="24"/>
+        </w:rPr>
+        <w:t>..a prediction interval ranging from the 10th to the 90th percentiles of expected CSCI scores for the level of landscape development at each segment.”</w:t>
+      </w:r>
+    </w:p>
+    <w:p>
+      <w:pPr>
+        <w:pStyle w:val="PlainText"/>
+        <w:rPr>
+          <w:rFonts w:ascii="Times New Roman" w:hAnsi="Times New Roman" w:cs="Times New Roman"/>
+          <w:sz w:val="24"/>
+          <w:szCs w:val="24"/>
+        </w:rPr>
+      </w:pPr>
+    </w:p>
+    <w:p>
+      <w:pPr>
+        <w:pStyle w:val="PlainText"/>
+        <w:rPr>
+          <w:rFonts w:ascii="Times New Roman" w:hAnsi="Times New Roman" w:cs="Times New Roman"/>
+          <w:sz w:val="24"/>
+          <w:szCs w:val="24"/>
+        </w:rPr>
+      </w:pPr>
+      <w:r>
+        <w:rPr>
+          <w:rFonts w:ascii="Times New Roman" w:hAnsi="Times New Roman" w:cs="Times New Roman"/>
+          <w:sz w:val="24"/>
+          <w:szCs w:val="24"/>
+        </w:rPr>
+        <w:t>Line 281: “or certainty?” Not clear how you are defining this term and how it was quantified</w:t>
+      </w:r>
+    </w:p>
+    <w:p>
+      <w:pPr>
+        <w:pStyle w:val="PlainText"/>
+        <w:rPr>
+          <w:rFonts w:ascii="Times New Roman" w:hAnsi="Times New Roman" w:cs="Times New Roman"/>
+          <w:i/>
+          <w:sz w:val="24"/>
+          <w:szCs w:val="24"/>
+        </w:rPr>
+      </w:pPr>
+      <w:r>
+        <w:rPr>
+          <w:rFonts w:ascii="Times New Roman" w:hAnsi="Times New Roman" w:cs="Times New Roman"/>
+          <w:i/>
+          <w:sz w:val="24"/>
+          <w:szCs w:val="24"/>
+        </w:rPr>
+        <w:t>A sentence was added: “For the certainty range, this interval does not describe statistical certainty in the traditional sense (e.g., confidence interval), but rather a desired range that is defined as a potentially acceptable lower and upper bound around the median prediction for a CSCI score given landscape development.”</w:t>
+      </w:r>
+    </w:p>
+    <w:p>
+      <w:pPr>
+        <w:pStyle w:val="PlainText"/>
+        <w:rPr>
+          <w:rFonts w:ascii="Times New Roman" w:hAnsi="Times New Roman" w:cs="Times New Roman"/>
+          <w:sz w:val="24"/>
+          <w:szCs w:val="24"/>
+        </w:rPr>
+      </w:pPr>
+    </w:p>
+    <w:p>
+      <w:pPr>
+        <w:pStyle w:val="PlainText"/>
+        <w:rPr>
+          <w:rFonts w:ascii="Times New Roman" w:hAnsi="Times New Roman" w:cs="Times New Roman"/>
+          <w:sz w:val="24"/>
+          <w:szCs w:val="24"/>
+        </w:rPr>
+      </w:pPr>
+      <w:r>
+        <w:rPr>
+          <w:rFonts w:ascii="Times New Roman" w:hAnsi="Times New Roman" w:cs="Times New Roman"/>
+          <w:sz w:val="24"/>
+          <w:szCs w:val="24"/>
+        </w:rPr>
+        <w:t>Line 279-289:  I understand, in general why you would want to do this.  But why use CSCI thresholds that are essentially meaningless?  Isn’t it enough to say that the 0.79 threshold has a clear statistical and management footing and just stick with that?  Maybe I’m missing something here.</w:t>
+      </w:r>
+    </w:p>
+    <w:p>
+      <w:pPr>
+        <w:pStyle w:val="PlainText"/>
+        <w:rPr>
+          <w:rFonts w:ascii="Times New Roman" w:hAnsi="Times New Roman" w:cs="Times New Roman"/>
+          <w:i/>
+          <w:sz w:val="24"/>
+          <w:szCs w:val="24"/>
+        </w:rPr>
+      </w:pPr>
+      <w:r>
+        <w:rPr>
+          <w:rFonts w:ascii="Times New Roman" w:hAnsi="Times New Roman" w:cs="Times New Roman"/>
+          <w:i/>
+          <w:sz w:val="24"/>
+          <w:szCs w:val="24"/>
+        </w:rPr>
+        <w:t xml:space="preserve">Currently, there is no statewide policy in place to guide how these decision-points are chosen.  We thought it wise to present a range of options to explore how results vary </w:t>
+      </w:r>
+      <w:r>
+        <w:rPr>
+          <w:rFonts w:ascii="Times New Roman" w:hAnsi="Times New Roman" w:cs="Times New Roman"/>
+          <w:i/>
+          <w:sz w:val="24"/>
+          <w:szCs w:val="24"/>
+        </w:rPr>
+        <w:t xml:space="preserve">with changing assumptions about the model.  </w:t>
+      </w:r>
+    </w:p>
+    <w:p>
+      <w:pPr>
+        <w:pStyle w:val="PlainText"/>
+        <w:rPr>
+          <w:rFonts w:ascii="Times New Roman" w:hAnsi="Times New Roman" w:cs="Times New Roman"/>
+          <w:sz w:val="24"/>
+          <w:szCs w:val="24"/>
+        </w:rPr>
+      </w:pPr>
+    </w:p>
+    <w:p>
+      <w:pPr>
+        <w:pStyle w:val="PlainText"/>
+        <w:rPr>
+          <w:rFonts w:ascii="Times New Roman" w:hAnsi="Times New Roman" w:cs="Times New Roman"/>
+          <w:sz w:val="24"/>
+          <w:szCs w:val="24"/>
+        </w:rPr>
+      </w:pPr>
+      <w:r>
+        <w:rPr>
+          <w:rFonts w:ascii="Times New Roman" w:hAnsi="Times New Roman" w:cs="Times New Roman"/>
+          <w:sz w:val="24"/>
+          <w:szCs w:val="24"/>
+        </w:rPr>
+        <w:t>Line 291: Why do you need a “relative site score?”  Can’t you just say you compared observed bioassessment data to the range of expected scores?</w:t>
+      </w:r>
+    </w:p>
+    <w:p>
+      <w:pPr>
+        <w:pStyle w:val="PlainText"/>
+        <w:rPr>
+          <w:rFonts w:ascii="Times New Roman" w:hAnsi="Times New Roman" w:cs="Times New Roman"/>
+          <w:i/>
+          <w:sz w:val="24"/>
+          <w:szCs w:val="24"/>
+        </w:rPr>
+      </w:pPr>
+      <w:r>
+        <w:rPr>
+          <w:rFonts w:ascii="Times New Roman" w:hAnsi="Times New Roman" w:cs="Times New Roman"/>
+          <w:i/>
+          <w:sz w:val="24"/>
+          <w:szCs w:val="24"/>
+        </w:rPr>
+        <w:t xml:space="preserve">Yes, this sentence was extraneous and removed. </w:t>
+      </w:r>
+    </w:p>
+    <w:p>
+      <w:pPr>
+        <w:pStyle w:val="PlainText"/>
+        <w:rPr>
+          <w:rFonts w:ascii="Times New Roman" w:hAnsi="Times New Roman" w:cs="Times New Roman"/>
+          <w:i/>
+          <w:sz w:val="24"/>
+          <w:szCs w:val="24"/>
+        </w:rPr>
+      </w:pPr>
+    </w:p>
+    <w:p>
+      <w:pPr>
+        <w:pStyle w:val="PlainText"/>
+        <w:rPr>
+          <w:rFonts w:ascii="Times New Roman" w:hAnsi="Times New Roman" w:cs="Times New Roman"/>
+          <w:sz w:val="24"/>
+          <w:szCs w:val="24"/>
+        </w:rPr>
+      </w:pPr>
+      <w:r>
+        <w:rPr>
+          <w:rFonts w:ascii="Times New Roman" w:hAnsi="Times New Roman" w:cs="Times New Roman"/>
+          <w:sz w:val="24"/>
+          <w:szCs w:val="24"/>
+        </w:rPr>
+        <w:t>Line 305-309: Are these details needed?  Did the stakeholders limit their deliberation to segments that had actual bioassessment samples? If not, this information on samples is extraneous.</w:t>
+      </w:r>
+    </w:p>
+    <w:p>
+      <w:pPr>
+        <w:pStyle w:val="PlainText"/>
+        <w:rPr>
+          <w:rFonts w:ascii="Times New Roman" w:hAnsi="Times New Roman" w:cs="Times New Roman"/>
+          <w:i/>
+          <w:sz w:val="24"/>
+          <w:szCs w:val="24"/>
+        </w:rPr>
+      </w:pPr>
+      <w:r>
+        <w:rPr>
+          <w:rFonts w:ascii="Times New Roman" w:hAnsi="Times New Roman" w:cs="Times New Roman"/>
+          <w:i/>
+          <w:sz w:val="24"/>
+          <w:szCs w:val="24"/>
+        </w:rPr>
+        <w:t>Content was removed.</w:t>
+      </w:r>
+    </w:p>
+    <w:p>
+      <w:pPr>
+        <w:pStyle w:val="PlainText"/>
+        <w:rPr>
+          <w:rFonts w:ascii="Times New Roman" w:hAnsi="Times New Roman" w:cs="Times New Roman"/>
+          <w:sz w:val="24"/>
+          <w:szCs w:val="24"/>
+        </w:rPr>
+      </w:pPr>
+    </w:p>
+    <w:p>
+      <w:pPr>
+        <w:pStyle w:val="PlainText"/>
+        <w:rPr>
+          <w:rFonts w:ascii="Times New Roman" w:hAnsi="Times New Roman" w:cs="Times New Roman"/>
+          <w:sz w:val="24"/>
+          <w:szCs w:val="24"/>
+        </w:rPr>
+      </w:pPr>
+      <w:r>
+        <w:rPr>
+          <w:rFonts w:ascii="Times New Roman" w:hAnsi="Times New Roman" w:cs="Times New Roman"/>
+          <w:sz w:val="24"/>
+          <w:szCs w:val="24"/>
+        </w:rPr>
+        <w:t>Lines 409-415: It’s not clear to me how these results are relevant to the Case Study.</w:t>
+      </w:r>
+    </w:p>
+    <w:p>
+      <w:pPr>
+        <w:pStyle w:val="PlainText"/>
+        <w:rPr>
+          <w:rFonts w:ascii="Times New Roman" w:hAnsi="Times New Roman" w:cs="Times New Roman"/>
+          <w:i/>
+          <w:sz w:val="24"/>
+          <w:szCs w:val="24"/>
+        </w:rPr>
+      </w:pPr>
+      <w:r>
+        <w:rPr>
+          <w:rFonts w:ascii="Times New Roman" w:hAnsi="Times New Roman" w:cs="Times New Roman"/>
+          <w:i/>
+          <w:sz w:val="24"/>
+          <w:szCs w:val="24"/>
+        </w:rPr>
+        <w:t xml:space="preserve">The content was removed and can be inferred from </w:t>
+      </w:r>
+      <w:r>
+        <w:rPr>
+          <w:rFonts w:ascii="Times New Roman" w:hAnsi="Times New Roman" w:cs="Times New Roman"/>
+          <w:i/>
+          <w:sz w:val="24"/>
+          <w:szCs w:val="24"/>
+        </w:rPr>
+        <w:t>Figures 6 and 7.</w:t>
+      </w:r>
+    </w:p>
+    <w:p>
+      <w:pPr>
+        <w:pStyle w:val="PlainText"/>
+        <w:rPr>
+          <w:rFonts w:ascii="Times New Roman" w:hAnsi="Times New Roman" w:cs="Times New Roman"/>
+          <w:sz w:val="24"/>
+          <w:szCs w:val="24"/>
+        </w:rPr>
+      </w:pPr>
+    </w:p>
+    <w:p>
+      <w:pPr>
+        <w:pStyle w:val="PlainText"/>
+        <w:rPr>
+          <w:rFonts w:ascii="Times New Roman" w:hAnsi="Times New Roman" w:cs="Times New Roman"/>
+          <w:sz w:val="24"/>
+          <w:szCs w:val="24"/>
+        </w:rPr>
+      </w:pPr>
+      <w:r>
+        <w:rPr>
+          <w:rFonts w:ascii="Times New Roman" w:hAnsi="Times New Roman" w:cs="Times New Roman"/>
+          <w:sz w:val="24"/>
+          <w:szCs w:val="24"/>
+        </w:rPr>
+        <w:t>Line 437: Second half of this sentence is unclear. Also, even if there were few degraded streams in California, wouldn’t these two requirements still be true?</w:t>
+      </w:r>
+    </w:p>
+    <w:p>
+      <w:pPr>
+        <w:pStyle w:val="PlainText"/>
+        <w:rPr>
+          <w:rFonts w:ascii="Times New Roman" w:hAnsi="Times New Roman" w:cs="Times New Roman"/>
+          <w:i/>
+          <w:sz w:val="24"/>
+          <w:szCs w:val="24"/>
+        </w:rPr>
+      </w:pPr>
+      <w:r>
+        <w:rPr>
+          <w:rFonts w:ascii="Times New Roman" w:hAnsi="Times New Roman" w:cs="Times New Roman"/>
+          <w:i/>
+          <w:sz w:val="24"/>
+          <w:szCs w:val="24"/>
+        </w:rPr>
+        <w:lastRenderedPageBreak/>
+        <w:t xml:space="preserve">Sentence was revised: “Managing for biological integrity </w:t>
+      </w:r>
+      <w:r>
+        <w:rPr>
+          <w:rFonts w:ascii="Times New Roman" w:hAnsi="Times New Roman" w:cs="Times New Roman"/>
+          <w:i/>
+          <w:sz w:val="24"/>
+          <w:szCs w:val="24"/>
+        </w:rPr>
+        <w:t>requires the use of 1) assessment tools that can accurately evaluate condition, and 2) tools that can provide a context for evaluating observed conditions.</w:t>
+      </w:r>
+      <w:r>
+        <w:rPr>
+          <w:rFonts w:ascii="Times New Roman" w:hAnsi="Times New Roman" w:cs="Times New Roman"/>
+          <w:i/>
+          <w:sz w:val="24"/>
+          <w:szCs w:val="24"/>
+        </w:rPr>
+        <w:t>”</w:t>
+      </w:r>
+    </w:p>
+    <w:p>
+      <w:pPr>
+        <w:pStyle w:val="PlainText"/>
+        <w:rPr>
+          <w:rFonts w:ascii="Times New Roman" w:hAnsi="Times New Roman" w:cs="Times New Roman"/>
+          <w:sz w:val="24"/>
+          <w:szCs w:val="24"/>
+        </w:rPr>
+      </w:pPr>
+    </w:p>
+    <w:p>
+      <w:pPr>
+        <w:pStyle w:val="PlainText"/>
+        <w:rPr>
+          <w:rFonts w:ascii="Times New Roman" w:hAnsi="Times New Roman" w:cs="Times New Roman"/>
+          <w:sz w:val="24"/>
+          <w:szCs w:val="24"/>
+        </w:rPr>
+      </w:pPr>
+      <w:r>
+        <w:rPr>
+          <w:rFonts w:ascii="Times New Roman" w:hAnsi="Times New Roman" w:cs="Times New Roman"/>
+          <w:sz w:val="24"/>
+          <w:szCs w:val="24"/>
+        </w:rPr>
+        <w:t>Line 454: What do you mean by “evaluate?”</w:t>
+      </w:r>
+    </w:p>
+    <w:p>
+      <w:pPr>
+        <w:pStyle w:val="PlainText"/>
+        <w:rPr>
+          <w:rFonts w:ascii="Times New Roman" w:hAnsi="Times New Roman" w:cs="Times New Roman"/>
+          <w:i/>
+          <w:sz w:val="24"/>
+          <w:szCs w:val="24"/>
+        </w:rPr>
+      </w:pPr>
+      <w:r>
+        <w:rPr>
+          <w:rFonts w:ascii="Times New Roman" w:hAnsi="Times New Roman" w:cs="Times New Roman"/>
+          <w:i/>
+          <w:sz w:val="24"/>
+          <w:szCs w:val="24"/>
+        </w:rPr>
+        <w:t>Sentence was revised: “</w:t>
+      </w:r>
+      <w:r>
+        <w:rPr>
+          <w:rFonts w:ascii="Times New Roman" w:hAnsi="Times New Roman" w:cs="Times New Roman"/>
+          <w:i/>
+          <w:sz w:val="24"/>
+          <w:szCs w:val="24"/>
+        </w:rPr>
+        <w:t>The landscape model can place observed scores in an appropriate context relative to their modeled condition within the landscape.</w:t>
+      </w:r>
+      <w:r>
+        <w:rPr>
+          <w:rFonts w:ascii="Times New Roman" w:hAnsi="Times New Roman" w:cs="Times New Roman"/>
+          <w:i/>
+          <w:sz w:val="24"/>
+          <w:szCs w:val="24"/>
+        </w:rPr>
+        <w:t>”</w:t>
+      </w:r>
+    </w:p>
+    <w:p>
+      <w:pPr>
+        <w:pStyle w:val="PlainText"/>
+        <w:rPr>
+          <w:rFonts w:ascii="Times New Roman" w:hAnsi="Times New Roman" w:cs="Times New Roman"/>
+          <w:sz w:val="24"/>
+          <w:szCs w:val="24"/>
+        </w:rPr>
+      </w:pPr>
+    </w:p>
+    <w:p>
+      <w:pPr>
+        <w:pStyle w:val="PlainText"/>
+        <w:rPr>
+          <w:rFonts w:ascii="Times New Roman" w:hAnsi="Times New Roman" w:cs="Times New Roman"/>
+          <w:sz w:val="24"/>
+          <w:szCs w:val="24"/>
+        </w:rPr>
+      </w:pPr>
+      <w:r>
+        <w:rPr>
+          <w:rFonts w:ascii="Times New Roman" w:hAnsi="Times New Roman" w:cs="Times New Roman"/>
+          <w:sz w:val="24"/>
+          <w:szCs w:val="24"/>
+        </w:rPr>
+        <w:t>Line 458-464: This example REALLY helps, but it needs more detailed explanation.  If biological samples from a site revealed that the site met biological objectives, it isn’t intuitively obvious that it could be classified as “constrained.”  Include in your example an ecologically plausible explanation of why this could be the case.</w:t>
+      </w:r>
+    </w:p>
+    <w:p>
+      <w:pPr>
+        <w:pStyle w:val="PlainText"/>
+        <w:rPr>
+          <w:rFonts w:ascii="Times New Roman" w:hAnsi="Times New Roman" w:cs="Times New Roman"/>
+          <w:i/>
+          <w:sz w:val="24"/>
+          <w:szCs w:val="24"/>
+        </w:rPr>
+      </w:pPr>
+      <w:r>
+        <w:rPr>
+          <w:rFonts w:ascii="Times New Roman" w:hAnsi="Times New Roman" w:cs="Times New Roman"/>
+          <w:i/>
+          <w:sz w:val="24"/>
+          <w:szCs w:val="24"/>
+        </w:rPr>
+        <w:t>Additional text was added: “More</w:t>
+      </w:r>
+      <w:r>
+        <w:rPr>
+          <w:rFonts w:ascii="Times New Roman" w:hAnsi="Times New Roman" w:cs="Times New Roman"/>
+          <w:i/>
+          <w:sz w:val="24"/>
+          <w:szCs w:val="24"/>
+        </w:rPr>
+        <w:t>o</w:t>
+      </w:r>
+      <w:r>
+        <w:rPr>
+          <w:rFonts w:ascii="Times New Roman" w:hAnsi="Times New Roman" w:cs="Times New Roman"/>
+          <w:i/>
+          <w:sz w:val="24"/>
+          <w:szCs w:val="24"/>
+        </w:rPr>
+        <w:t xml:space="preserve">ver, additional actions could be recommended to determine why these sites score above the constrained expectations, such as causal assessments to identify site-specific characteristics contributing to </w:t>
+      </w:r>
+      <w:proofErr w:type="spellStart"/>
+      <w:r>
+        <w:rPr>
+          <w:rFonts w:ascii="Times New Roman" w:hAnsi="Times New Roman" w:cs="Times New Roman"/>
+          <w:i/>
+          <w:sz w:val="24"/>
+          <w:szCs w:val="24"/>
+        </w:rPr>
+        <w:t>biointegrity</w:t>
+      </w:r>
+      <w:proofErr w:type="spellEnd"/>
+      <w:r>
+        <w:rPr>
+          <w:rFonts w:ascii="Times New Roman" w:hAnsi="Times New Roman" w:cs="Times New Roman"/>
+          <w:i/>
+          <w:sz w:val="24"/>
+          <w:szCs w:val="24"/>
+        </w:rPr>
+        <w:t xml:space="preserve"> (e.g., intact physical habitat independent of landscape development).”</w:t>
+      </w:r>
+    </w:p>
+    <w:p>
+      <w:pPr>
+        <w:pStyle w:val="PlainText"/>
+        <w:rPr>
+          <w:rFonts w:ascii="Times New Roman" w:hAnsi="Times New Roman" w:cs="Times New Roman"/>
+          <w:sz w:val="24"/>
+          <w:szCs w:val="24"/>
+        </w:rPr>
+      </w:pPr>
+    </w:p>
+    <w:p>
+      <w:pPr>
+        <w:pStyle w:val="PlainText"/>
+        <w:rPr>
+          <w:rFonts w:ascii="Times New Roman" w:hAnsi="Times New Roman" w:cs="Times New Roman"/>
+          <w:sz w:val="24"/>
+          <w:szCs w:val="24"/>
+        </w:rPr>
+      </w:pPr>
+      <w:r>
+        <w:rPr>
+          <w:rFonts w:ascii="Times New Roman" w:hAnsi="Times New Roman" w:cs="Times New Roman"/>
+          <w:sz w:val="24"/>
+          <w:szCs w:val="24"/>
+        </w:rPr>
+        <w:t>Line 481:  Very awkward sentence.</w:t>
+      </w:r>
+    </w:p>
+    <w:p>
+      <w:pPr>
+        <w:pStyle w:val="PlainText"/>
+        <w:rPr>
+          <w:rFonts w:ascii="Times New Roman" w:hAnsi="Times New Roman" w:cs="Times New Roman"/>
+          <w:i/>
+          <w:sz w:val="24"/>
+          <w:szCs w:val="24"/>
+        </w:rPr>
+      </w:pPr>
+      <w:r>
+        <w:rPr>
+          <w:rFonts w:ascii="Times New Roman" w:hAnsi="Times New Roman" w:cs="Times New Roman"/>
+          <w:i/>
+          <w:sz w:val="24"/>
+          <w:szCs w:val="24"/>
+        </w:rPr>
+        <w:t>The topic sentence was revised: “</w:t>
+      </w:r>
+      <w:r>
+        <w:rPr>
+          <w:rFonts w:ascii="Times New Roman" w:hAnsi="Times New Roman" w:cs="Times New Roman"/>
+          <w:i/>
+          <w:sz w:val="24"/>
+          <w:szCs w:val="24"/>
+        </w:rPr>
+        <w:t>The landscape model is primarily an explorato</w:t>
+      </w:r>
+      <w:r>
+        <w:rPr>
+          <w:rFonts w:ascii="Times New Roman" w:hAnsi="Times New Roman" w:cs="Times New Roman"/>
+          <w:i/>
+          <w:sz w:val="24"/>
+          <w:szCs w:val="24"/>
+        </w:rPr>
+        <w:t>r</w:t>
+      </w:r>
+      <w:r>
+        <w:rPr>
+          <w:rFonts w:ascii="Times New Roman" w:hAnsi="Times New Roman" w:cs="Times New Roman"/>
+          <w:i/>
+          <w:sz w:val="24"/>
+          <w:szCs w:val="24"/>
+        </w:rPr>
+        <w:t>y tool to help identify patterns among monitoring sites where more intensive analyses may be appropriate or assist with decisions of where alternative uses may be warranted.</w:t>
+      </w:r>
+      <w:r>
+        <w:rPr>
+          <w:rFonts w:ascii="Times New Roman" w:hAnsi="Times New Roman" w:cs="Times New Roman"/>
+          <w:i/>
+          <w:sz w:val="24"/>
+          <w:szCs w:val="24"/>
+        </w:rPr>
+        <w:t>”</w:t>
+      </w:r>
+    </w:p>
+    <w:p>
+      <w:pPr>
+        <w:pStyle w:val="PlainText"/>
+        <w:rPr>
+          <w:rFonts w:ascii="Times New Roman" w:hAnsi="Times New Roman" w:cs="Times New Roman"/>
+          <w:sz w:val="24"/>
+          <w:szCs w:val="24"/>
+        </w:rPr>
+      </w:pPr>
+    </w:p>
+    <w:p>
+      <w:pPr>
+        <w:pStyle w:val="PlainText"/>
+        <w:rPr>
+          <w:rFonts w:ascii="Times New Roman" w:hAnsi="Times New Roman" w:cs="Times New Roman"/>
+          <w:sz w:val="24"/>
+          <w:szCs w:val="24"/>
+        </w:rPr>
+      </w:pPr>
+      <w:r>
+        <w:rPr>
+          <w:rFonts w:ascii="Times New Roman" w:hAnsi="Times New Roman" w:cs="Times New Roman"/>
+          <w:sz w:val="24"/>
+          <w:szCs w:val="24"/>
+        </w:rPr>
+        <w:t>Line 483:  Seems like you’ve made this statement a couple times already.</w:t>
+      </w:r>
+    </w:p>
+    <w:p>
+      <w:pPr>
+        <w:pStyle w:val="PlainText"/>
+        <w:rPr>
+          <w:rFonts w:ascii="Times New Roman" w:hAnsi="Times New Roman" w:cs="Times New Roman"/>
+          <w:i/>
+          <w:sz w:val="24"/>
+          <w:szCs w:val="24"/>
+        </w:rPr>
+      </w:pPr>
+      <w:r>
+        <w:rPr>
+          <w:rFonts w:ascii="Times New Roman" w:hAnsi="Times New Roman" w:cs="Times New Roman"/>
+          <w:i/>
+          <w:sz w:val="24"/>
+          <w:szCs w:val="24"/>
+        </w:rPr>
+        <w:t>Sentence was removed.</w:t>
+      </w:r>
+    </w:p>
+    <w:p>
+      <w:pPr>
+        <w:pStyle w:val="PlainText"/>
+        <w:rPr>
+          <w:rFonts w:ascii="Times New Roman" w:hAnsi="Times New Roman" w:cs="Times New Roman"/>
+          <w:sz w:val="24"/>
+          <w:szCs w:val="24"/>
+        </w:rPr>
+      </w:pPr>
+    </w:p>
+    <w:p>
+      <w:pPr>
+        <w:pStyle w:val="PlainText"/>
+        <w:rPr>
+          <w:rFonts w:ascii="Times New Roman" w:hAnsi="Times New Roman" w:cs="Times New Roman"/>
+          <w:sz w:val="24"/>
+          <w:szCs w:val="24"/>
+        </w:rPr>
+      </w:pPr>
+      <w:r>
+        <w:rPr>
+          <w:rFonts w:ascii="Times New Roman" w:hAnsi="Times New Roman" w:cs="Times New Roman"/>
+          <w:sz w:val="24"/>
+          <w:szCs w:val="24"/>
+        </w:rPr>
+        <w:t>Line 501: This sentence doesn’t quite make sense to me.</w:t>
+      </w:r>
+    </w:p>
+    <w:p>
+      <w:pPr>
+        <w:pStyle w:val="PlainText"/>
+        <w:rPr>
+          <w:rFonts w:ascii="Times New Roman" w:hAnsi="Times New Roman" w:cs="Times New Roman"/>
+          <w:i/>
+          <w:sz w:val="24"/>
+          <w:szCs w:val="24"/>
+        </w:rPr>
+      </w:pPr>
+      <w:r>
+        <w:rPr>
+          <w:rFonts w:ascii="Times New Roman" w:hAnsi="Times New Roman" w:cs="Times New Roman"/>
+          <w:i/>
+          <w:sz w:val="24"/>
+          <w:szCs w:val="24"/>
+        </w:rPr>
+        <w:t>Sentence was revised: “</w:t>
+      </w:r>
+      <w:r>
+        <w:rPr>
+          <w:rFonts w:ascii="Times New Roman" w:hAnsi="Times New Roman" w:cs="Times New Roman"/>
+          <w:i/>
+          <w:sz w:val="24"/>
+          <w:szCs w:val="24"/>
+        </w:rPr>
+        <w:t>The SCAPE application was also critical for demonstrating how results from the statewide model could be used in a regional context.</w:t>
+      </w:r>
+      <w:r>
+        <w:rPr>
+          <w:rFonts w:ascii="Times New Roman" w:hAnsi="Times New Roman" w:cs="Times New Roman"/>
+          <w:i/>
+          <w:sz w:val="24"/>
+          <w:szCs w:val="24"/>
+        </w:rPr>
+        <w:t>”</w:t>
+      </w:r>
+    </w:p>
+    <w:p>
+      <w:pPr>
+        <w:pStyle w:val="PlainText"/>
+        <w:rPr>
+          <w:rFonts w:ascii="Times New Roman" w:hAnsi="Times New Roman" w:cs="Times New Roman"/>
+          <w:sz w:val="24"/>
+          <w:szCs w:val="24"/>
+        </w:rPr>
+      </w:pPr>
+    </w:p>
+    <w:p>
+      <w:pPr>
+        <w:pStyle w:val="PlainText"/>
+        <w:rPr>
+          <w:rFonts w:ascii="Times New Roman" w:hAnsi="Times New Roman" w:cs="Times New Roman"/>
+          <w:sz w:val="24"/>
+          <w:szCs w:val="24"/>
+        </w:rPr>
+      </w:pPr>
+      <w:r>
+        <w:rPr>
+          <w:rFonts w:ascii="Times New Roman" w:hAnsi="Times New Roman" w:cs="Times New Roman"/>
+          <w:b/>
+          <w:sz w:val="24"/>
+          <w:szCs w:val="24"/>
+        </w:rPr>
+        <w:t>Reviewer 1:</w:t>
+      </w:r>
+    </w:p>
+    <w:p>
+      <w:pPr>
+        <w:pStyle w:val="PlainText"/>
+        <w:rPr>
+          <w:rFonts w:ascii="Times New Roman" w:hAnsi="Times New Roman" w:cs="Times New Roman"/>
+          <w:sz w:val="24"/>
+          <w:szCs w:val="24"/>
+        </w:rPr>
+      </w:pPr>
+    </w:p>
+    <w:p>
+      <w:pPr>
+        <w:pStyle w:val="PlainText"/>
+        <w:rPr>
+          <w:rFonts w:ascii="Times New Roman" w:hAnsi="Times New Roman" w:cs="Times New Roman"/>
+          <w:sz w:val="24"/>
+          <w:szCs w:val="24"/>
+        </w:rPr>
+      </w:pPr>
+      <w:r>
+        <w:rPr>
+          <w:rFonts w:ascii="Times New Roman" w:hAnsi="Times New Roman" w:cs="Times New Roman"/>
+          <w:sz w:val="24"/>
+          <w:szCs w:val="24"/>
+        </w:rPr>
+        <w:t>Overall Comments for Authors:</w:t>
+      </w:r>
+    </w:p>
+    <w:p>
+      <w:pPr>
+        <w:pStyle w:val="PlainText"/>
+        <w:rPr>
+          <w:rFonts w:ascii="Times New Roman" w:hAnsi="Times New Roman" w:cs="Times New Roman"/>
+          <w:sz w:val="24"/>
+          <w:szCs w:val="24"/>
+        </w:rPr>
+      </w:pPr>
+    </w:p>
+    <w:p>
+      <w:pPr>
+        <w:pStyle w:val="PlainText"/>
+        <w:rPr>
+          <w:rFonts w:ascii="Times New Roman" w:hAnsi="Times New Roman" w:cs="Times New Roman"/>
+          <w:sz w:val="24"/>
+          <w:szCs w:val="24"/>
+        </w:rPr>
+      </w:pPr>
+      <w:r>
+        <w:rPr>
+          <w:rFonts w:ascii="Times New Roman" w:hAnsi="Times New Roman" w:cs="Times New Roman"/>
+          <w:sz w:val="24"/>
+          <w:szCs w:val="24"/>
+        </w:rPr>
+        <w:t xml:space="preserve">This paper describes the application of a statistical learning method to model O/E index scores using a small set of landscape predictor variables to identify which samples may have predicted distributions below reference-based thresholds.  The application of landscape predictors to bioassessment scores is not novel and can, indeed, trace its history back to the earliest applications of GIS (E.g., Richard et al. 1997 and Johnson et al. 1997 initial work on biota, water chemistry and habitat and landscape predictors from 20 years ago and all the many studies that followed) and little of this original literature is acknowledged although Allan et al. 1997 (part of that same group that Richards, Johnson, and Host were in), was cited. I think the authors could do more to place their work in the science of landscape modeling of stream characteristics and that would set up the novel application of this quantile regression forests to this end.  </w:t>
+      </w:r>
+    </w:p>
+    <w:p>
+      <w:pPr>
+        <w:pStyle w:val="PlainText"/>
+        <w:rPr>
+          <w:rFonts w:ascii="Times New Roman" w:hAnsi="Times New Roman" w:cs="Times New Roman"/>
+          <w:i/>
+          <w:sz w:val="24"/>
+          <w:szCs w:val="24"/>
+        </w:rPr>
+      </w:pPr>
+      <w:r>
+        <w:rPr>
+          <w:rFonts w:ascii="Times New Roman" w:hAnsi="Times New Roman" w:cs="Times New Roman"/>
+          <w:i/>
+          <w:sz w:val="24"/>
+          <w:szCs w:val="24"/>
+        </w:rPr>
+        <w:t xml:space="preserve">Our revisions to the introduction, primarily described above in response to AE comments, have addressed many of these concerns.  Additional literature citations mentioned by the reviewer were also added. </w:t>
+      </w:r>
+    </w:p>
+    <w:p>
+      <w:pPr>
+        <w:pStyle w:val="PlainText"/>
+        <w:rPr>
+          <w:rFonts w:ascii="Times New Roman" w:hAnsi="Times New Roman" w:cs="Times New Roman"/>
+          <w:i/>
+          <w:sz w:val="24"/>
+          <w:szCs w:val="24"/>
+        </w:rPr>
+      </w:pPr>
+    </w:p>
+    <w:p>
+      <w:pPr>
+        <w:pStyle w:val="PlainText"/>
+        <w:rPr>
+          <w:rFonts w:ascii="Times New Roman" w:hAnsi="Times New Roman" w:cs="Times New Roman"/>
+          <w:sz w:val="24"/>
+          <w:szCs w:val="24"/>
+        </w:rPr>
+      </w:pPr>
+      <w:r>
+        <w:rPr>
+          <w:rFonts w:ascii="Times New Roman" w:hAnsi="Times New Roman" w:cs="Times New Roman"/>
+          <w:sz w:val="24"/>
+          <w:szCs w:val="24"/>
+        </w:rPr>
+        <w:lastRenderedPageBreak/>
+        <w:t xml:space="preserve">Right </w:t>
       </w:r>
       <w:proofErr w:type="gramStart"/>
       <w:r>
@@ -2888,7 +4753,7 @@
           <w:sz w:val="24"/>
           <w:szCs w:val="24"/>
         </w:rPr>
-        <w:t>papers, but</w:t>
+        <w:t>now</w:t>
       </w:r>
       <w:proofErr w:type="gramEnd"/>
       <w:r>
@@ -2897,1951 +4762,63 @@
           <w:sz w:val="24"/>
           <w:szCs w:val="24"/>
         </w:rPr>
-        <w:t xml:space="preserve"> is not given the emphasis in deserves.</w:t>
-      </w:r>
-    </w:p>
-    <w:p>
-      <w:pPr>
-        <w:pStyle w:val="PlainText"/>
-        <w:rPr>
-          <w:rFonts w:ascii="Times New Roman" w:hAnsi="Times New Roman" w:cs="Times New Roman"/>
-          <w:i/>
-          <w:sz w:val="24"/>
-          <w:szCs w:val="24"/>
-        </w:rPr>
-      </w:pPr>
-      <w:r>
-        <w:rPr>
-          <w:rFonts w:ascii="Times New Roman" w:hAnsi="Times New Roman" w:cs="Times New Roman"/>
-          <w:i/>
-          <w:sz w:val="24"/>
-          <w:szCs w:val="24"/>
-        </w:rPr>
-        <w:t>The paragraph was revised to make this clear. In particular, the following was added: “</w:t>
-      </w:r>
-      <w:r>
-        <w:rPr>
-          <w:rFonts w:ascii="Times New Roman" w:hAnsi="Times New Roman" w:cs="Times New Roman"/>
-          <w:i/>
-          <w:sz w:val="24"/>
-          <w:szCs w:val="24"/>
-        </w:rPr>
-        <w:t>However, past efforts have primarily focused on characterizing condition at unsampled locations, often predicting the most likely condition by estimating average</w:t>
-      </w:r>
-      <w:r>
-        <w:rPr>
-          <w:rFonts w:ascii="Times New Roman" w:hAnsi="Times New Roman" w:cs="Times New Roman"/>
-          <w:i/>
-          <w:sz w:val="24"/>
-          <w:szCs w:val="24"/>
-        </w:rPr>
-        <w:t>s</w:t>
-      </w:r>
-      <w:r>
-        <w:rPr>
-          <w:rFonts w:ascii="Times New Roman" w:hAnsi="Times New Roman" w:cs="Times New Roman"/>
-          <w:i/>
-          <w:sz w:val="24"/>
-          <w:szCs w:val="24"/>
-        </w:rPr>
-        <w:t xml:space="preserve">.  Alternative modelling approaches, such as quantile-based methods (e.g., </w:t>
-      </w:r>
-      <w:r>
-        <w:rPr>
-          <w:rFonts w:ascii="Times New Roman" w:hAnsi="Times New Roman" w:cs="Times New Roman"/>
-          <w:i/>
-          <w:sz w:val="24"/>
-          <w:szCs w:val="24"/>
-        </w:rPr>
-        <w:t>Cade and Noon 2003</w:t>
-      </w:r>
-      <w:r>
-        <w:rPr>
-          <w:rFonts w:ascii="Times New Roman" w:hAnsi="Times New Roman" w:cs="Times New Roman"/>
-          <w:i/>
-          <w:sz w:val="24"/>
-          <w:szCs w:val="24"/>
-        </w:rPr>
-        <w:t>), could be used to predict a range of expectations for biotic integrity from geospatial data.</w:t>
-      </w:r>
-      <w:r>
-        <w:rPr>
-          <w:rFonts w:ascii="Times New Roman" w:hAnsi="Times New Roman" w:cs="Times New Roman"/>
-          <w:i/>
-          <w:sz w:val="24"/>
-          <w:szCs w:val="24"/>
-        </w:rPr>
-        <w:t>”</w:t>
-      </w:r>
-    </w:p>
-    <w:p>
-      <w:pPr>
-        <w:pStyle w:val="PlainText"/>
-        <w:rPr>
-          <w:rFonts w:ascii="Times New Roman" w:hAnsi="Times New Roman" w:cs="Times New Roman"/>
-          <w:i/>
-          <w:sz w:val="24"/>
-          <w:szCs w:val="24"/>
-        </w:rPr>
-      </w:pPr>
-    </w:p>
-    <w:p>
-      <w:pPr>
-        <w:pStyle w:val="PlainText"/>
-        <w:rPr>
-          <w:rFonts w:ascii="Times New Roman" w:hAnsi="Times New Roman" w:cs="Times New Roman"/>
-          <w:sz w:val="24"/>
-          <w:szCs w:val="24"/>
-        </w:rPr>
-      </w:pPr>
-      <w:r>
-        <w:rPr>
-          <w:rFonts w:ascii="Times New Roman" w:hAnsi="Times New Roman" w:cs="Times New Roman"/>
-          <w:sz w:val="24"/>
-          <w:szCs w:val="24"/>
-        </w:rPr>
-        <w:t>Line 136: The sentence starts out great but then whimpers out in the end.  May I suggest something like “…to classify and prioritize ecologically impaired stream segments based on the likelihood that restoration efforts would be successful given the degree of landscape alteration…” or something like that?</w:t>
-      </w:r>
-    </w:p>
-    <w:p>
-      <w:pPr>
-        <w:pStyle w:val="PlainText"/>
-        <w:rPr>
-          <w:rFonts w:ascii="Times New Roman" w:hAnsi="Times New Roman" w:cs="Times New Roman"/>
-          <w:i/>
-          <w:sz w:val="24"/>
-          <w:szCs w:val="24"/>
-        </w:rPr>
-      </w:pPr>
-      <w:r>
-        <w:rPr>
-          <w:rFonts w:ascii="Times New Roman" w:hAnsi="Times New Roman" w:cs="Times New Roman"/>
-          <w:i/>
-          <w:sz w:val="24"/>
-          <w:szCs w:val="24"/>
-        </w:rPr>
-        <w:t>Changed to “</w:t>
-      </w:r>
-      <w:r>
-        <w:rPr>
-          <w:rFonts w:ascii="Times New Roman" w:hAnsi="Times New Roman" w:cs="Times New Roman"/>
-          <w:i/>
-          <w:sz w:val="24"/>
-          <w:szCs w:val="24"/>
-        </w:rPr>
-        <w:t>The goal of this study was to present the development and application of a landscape model to classify biological constraints in streams based on the likelihood that an upper expectation of bioassessment scores is limited by landscape alteration.</w:t>
-      </w:r>
-      <w:r>
-        <w:rPr>
-          <w:rFonts w:ascii="Times New Roman" w:hAnsi="Times New Roman" w:cs="Times New Roman"/>
-          <w:i/>
-          <w:sz w:val="24"/>
-          <w:szCs w:val="24"/>
-        </w:rPr>
-        <w:t>”</w:t>
-      </w:r>
-    </w:p>
-    <w:p>
-      <w:pPr>
-        <w:pStyle w:val="PlainText"/>
-        <w:rPr>
-          <w:rFonts w:ascii="Times New Roman" w:hAnsi="Times New Roman" w:cs="Times New Roman"/>
-          <w:sz w:val="24"/>
-          <w:szCs w:val="24"/>
-        </w:rPr>
-      </w:pPr>
-    </w:p>
-    <w:p>
-      <w:pPr>
-        <w:pStyle w:val="PlainText"/>
-        <w:rPr>
-          <w:rFonts w:ascii="Times New Roman" w:hAnsi="Times New Roman" w:cs="Times New Roman"/>
-          <w:sz w:val="24"/>
-          <w:szCs w:val="24"/>
-        </w:rPr>
-      </w:pPr>
-      <w:r>
-        <w:rPr>
-          <w:rFonts w:ascii="Times New Roman" w:hAnsi="Times New Roman" w:cs="Times New Roman"/>
-          <w:sz w:val="24"/>
-          <w:szCs w:val="24"/>
-        </w:rPr>
-        <w:t>Lines 155-179: Condense this material to a single, shorter paragraph limited to information about California that is critical to the reader’s understanding of your methods.</w:t>
-      </w:r>
-    </w:p>
-    <w:p>
-      <w:pPr>
-        <w:pStyle w:val="PlainText"/>
-        <w:rPr>
-          <w:rFonts w:ascii="Times New Roman" w:hAnsi="Times New Roman" w:cs="Times New Roman"/>
-          <w:i/>
-          <w:sz w:val="24"/>
-          <w:szCs w:val="24"/>
-        </w:rPr>
-      </w:pPr>
-      <w:r>
-        <w:rPr>
-          <w:rFonts w:ascii="Times New Roman" w:hAnsi="Times New Roman" w:cs="Times New Roman"/>
-          <w:i/>
-          <w:sz w:val="24"/>
-          <w:szCs w:val="24"/>
-        </w:rPr>
-        <w:t>These two paragraphs were shortened and retained only relevant information for understanding of the methods.</w:t>
-      </w:r>
-    </w:p>
-    <w:p>
-      <w:pPr>
-        <w:pStyle w:val="PlainText"/>
-        <w:rPr>
-          <w:rFonts w:ascii="Times New Roman" w:hAnsi="Times New Roman" w:cs="Times New Roman"/>
-          <w:sz w:val="24"/>
-          <w:szCs w:val="24"/>
-        </w:rPr>
-      </w:pPr>
-    </w:p>
-    <w:p>
-      <w:pPr>
-        <w:pStyle w:val="PlainText"/>
-        <w:rPr>
-          <w:rFonts w:ascii="Times New Roman" w:hAnsi="Times New Roman" w:cs="Times New Roman"/>
-          <w:sz w:val="24"/>
-          <w:szCs w:val="24"/>
-        </w:rPr>
-      </w:pPr>
-      <w:r>
-        <w:rPr>
-          <w:rFonts w:ascii="Times New Roman" w:hAnsi="Times New Roman" w:cs="Times New Roman"/>
-          <w:sz w:val="24"/>
-          <w:szCs w:val="24"/>
-        </w:rPr>
-        <w:t>Line 190: Is this the only information the reader gets about your GIS predictor variables?  Shouldn’t you refer to Table 1 here?</w:t>
-      </w:r>
-    </w:p>
-    <w:p>
-      <w:pPr>
-        <w:pStyle w:val="PlainText"/>
-        <w:rPr>
-          <w:rFonts w:ascii="Times New Roman" w:hAnsi="Times New Roman" w:cs="Times New Roman"/>
-          <w:i/>
-          <w:sz w:val="24"/>
-          <w:szCs w:val="24"/>
-        </w:rPr>
-      </w:pPr>
-      <w:r>
-        <w:rPr>
-          <w:rFonts w:ascii="Times New Roman" w:hAnsi="Times New Roman" w:cs="Times New Roman"/>
-          <w:i/>
-          <w:sz w:val="24"/>
-          <w:szCs w:val="24"/>
-        </w:rPr>
-        <w:t xml:space="preserve">Our revisions </w:t>
-      </w:r>
-      <w:r>
-        <w:rPr>
-          <w:rFonts w:ascii="Times New Roman" w:hAnsi="Times New Roman" w:cs="Times New Roman"/>
-          <w:i/>
-          <w:sz w:val="24"/>
-          <w:szCs w:val="24"/>
-        </w:rPr>
-        <w:t xml:space="preserve">to the paragraph starting on line 211 provides more detail about our predictors, in addition to the added content to the supplementary material.  </w:t>
-      </w:r>
-    </w:p>
-    <w:p>
-      <w:pPr>
-        <w:pStyle w:val="PlainText"/>
-        <w:rPr>
-          <w:rFonts w:ascii="Times New Roman" w:hAnsi="Times New Roman" w:cs="Times New Roman"/>
-          <w:sz w:val="24"/>
-          <w:szCs w:val="24"/>
-        </w:rPr>
-      </w:pPr>
-    </w:p>
-    <w:p>
-      <w:pPr>
-        <w:pStyle w:val="PlainText"/>
-        <w:rPr>
-          <w:rFonts w:ascii="Times New Roman" w:hAnsi="Times New Roman" w:cs="Times New Roman"/>
-          <w:sz w:val="24"/>
-          <w:szCs w:val="24"/>
-        </w:rPr>
-      </w:pPr>
-      <w:r>
-        <w:rPr>
-          <w:rFonts w:ascii="Times New Roman" w:hAnsi="Times New Roman" w:cs="Times New Roman"/>
-          <w:sz w:val="24"/>
-          <w:szCs w:val="24"/>
-        </w:rPr>
-        <w:t>Line 209: It is critical that you describe the design of the bioassessment data collection.  Were sites selected to be representative of the entire stream network? Or were sites targeted?</w:t>
-      </w:r>
-    </w:p>
-    <w:p>
-      <w:pPr>
-        <w:pStyle w:val="PlainText"/>
-        <w:rPr>
-          <w:rFonts w:ascii="Times New Roman" w:hAnsi="Times New Roman" w:cs="Times New Roman"/>
-          <w:i/>
-          <w:sz w:val="24"/>
-          <w:szCs w:val="24"/>
-        </w:rPr>
-      </w:pPr>
-      <w:r>
-        <w:rPr>
-          <w:rFonts w:ascii="Times New Roman" w:hAnsi="Times New Roman" w:cs="Times New Roman"/>
-          <w:i/>
-          <w:sz w:val="24"/>
-          <w:szCs w:val="24"/>
-        </w:rPr>
-        <w:t>Please see our response to the general comments above.  In short, we have added text to the methods and discussion to address these concerns.</w:t>
-      </w:r>
-    </w:p>
-    <w:p>
-      <w:pPr>
-        <w:pStyle w:val="PlainText"/>
-        <w:rPr>
-          <w:rFonts w:ascii="Times New Roman" w:hAnsi="Times New Roman" w:cs="Times New Roman"/>
-          <w:sz w:val="24"/>
-          <w:szCs w:val="24"/>
-        </w:rPr>
-      </w:pPr>
-    </w:p>
-    <w:p>
-      <w:pPr>
-        <w:pStyle w:val="PlainText"/>
-        <w:rPr>
-          <w:rFonts w:ascii="Times New Roman" w:hAnsi="Times New Roman" w:cs="Times New Roman"/>
-          <w:sz w:val="24"/>
-          <w:szCs w:val="24"/>
-        </w:rPr>
-      </w:pPr>
-      <w:r>
-        <w:rPr>
-          <w:rFonts w:ascii="Times New Roman" w:hAnsi="Times New Roman" w:cs="Times New Roman"/>
-          <w:sz w:val="24"/>
-          <w:szCs w:val="24"/>
-        </w:rPr>
-        <w:t>Line 212: Didn’t you already say this?</w:t>
-      </w:r>
-    </w:p>
-    <w:p>
-      <w:pPr>
-        <w:pStyle w:val="PlainText"/>
-        <w:rPr>
-          <w:rFonts w:ascii="Times New Roman" w:hAnsi="Times New Roman" w:cs="Times New Roman"/>
-          <w:i/>
-          <w:sz w:val="24"/>
-          <w:szCs w:val="24"/>
-        </w:rPr>
-      </w:pPr>
-      <w:r>
-        <w:rPr>
-          <w:rFonts w:ascii="Times New Roman" w:hAnsi="Times New Roman" w:cs="Times New Roman"/>
-          <w:i/>
-          <w:sz w:val="24"/>
-          <w:szCs w:val="24"/>
-        </w:rPr>
-        <w:t xml:space="preserve">Sentence </w:t>
-      </w:r>
-      <w:r>
-        <w:rPr>
-          <w:rFonts w:ascii="Times New Roman" w:hAnsi="Times New Roman" w:cs="Times New Roman"/>
-          <w:i/>
-          <w:sz w:val="24"/>
-          <w:szCs w:val="24"/>
-        </w:rPr>
-        <w:t>was removed.</w:t>
-      </w:r>
-    </w:p>
-    <w:p>
-      <w:pPr>
-        <w:pStyle w:val="PlainText"/>
-        <w:rPr>
-          <w:rFonts w:ascii="Times New Roman" w:hAnsi="Times New Roman" w:cs="Times New Roman"/>
-          <w:sz w:val="24"/>
-          <w:szCs w:val="24"/>
-        </w:rPr>
-      </w:pPr>
-    </w:p>
-    <w:p>
-      <w:pPr>
-        <w:pStyle w:val="PlainText"/>
-        <w:rPr>
-          <w:rFonts w:ascii="Times New Roman" w:hAnsi="Times New Roman" w:cs="Times New Roman"/>
-          <w:sz w:val="24"/>
-          <w:szCs w:val="24"/>
-        </w:rPr>
-      </w:pPr>
-      <w:r>
-        <w:rPr>
-          <w:rFonts w:ascii="Times New Roman" w:hAnsi="Times New Roman" w:cs="Times New Roman"/>
-          <w:sz w:val="24"/>
-          <w:szCs w:val="24"/>
-        </w:rPr>
-        <w:t>Line 217:  If I follow your argument here, you’re saying that you only selected predictor variables that represent human impacts that can’t be mitigated?  I don’t believe this argument.  If the argument is true, then why not include NPDES dischargers or major dams / reservoir storage, both of which are widely available GIS datasets and represent human impacts that don’t seem to go away? (with the exception of an occasional small dam)</w:t>
-      </w:r>
-    </w:p>
-    <w:p>
-      <w:pPr>
-        <w:pStyle w:val="PlainText"/>
-        <w:rPr>
-          <w:rFonts w:ascii="Times New Roman" w:hAnsi="Times New Roman" w:cs="Times New Roman"/>
-          <w:i/>
-          <w:sz w:val="24"/>
-          <w:szCs w:val="24"/>
-        </w:rPr>
-      </w:pPr>
-      <w:r>
-        <w:rPr>
-          <w:rFonts w:ascii="Times New Roman" w:hAnsi="Times New Roman" w:cs="Times New Roman"/>
-          <w:i/>
-          <w:sz w:val="24"/>
-          <w:szCs w:val="24"/>
-        </w:rPr>
-        <w:t xml:space="preserve">Please see our response above to your general comment about selecting variables for the model.  </w:t>
-      </w:r>
-    </w:p>
-    <w:p>
-      <w:pPr>
-        <w:pStyle w:val="PlainText"/>
-        <w:rPr>
-          <w:rFonts w:ascii="Times New Roman" w:hAnsi="Times New Roman" w:cs="Times New Roman"/>
-          <w:sz w:val="24"/>
-          <w:szCs w:val="24"/>
-        </w:rPr>
-      </w:pPr>
-    </w:p>
-    <w:p>
-      <w:pPr>
-        <w:pStyle w:val="PlainText"/>
-        <w:rPr>
-          <w:rFonts w:ascii="Times New Roman" w:hAnsi="Times New Roman" w:cs="Times New Roman"/>
-          <w:sz w:val="24"/>
-          <w:szCs w:val="24"/>
-        </w:rPr>
-      </w:pPr>
-      <w:r>
-        <w:rPr>
-          <w:rFonts w:ascii="Times New Roman" w:hAnsi="Times New Roman" w:cs="Times New Roman"/>
-          <w:sz w:val="24"/>
-          <w:szCs w:val="24"/>
-        </w:rPr>
-        <w:t>Line 221: If you’re not going to include NPDES discharges and dams, then address the reasons why here.</w:t>
-      </w:r>
-    </w:p>
-    <w:p>
-      <w:pPr>
-        <w:pStyle w:val="PlainText"/>
-        <w:rPr>
-          <w:rFonts w:ascii="Times New Roman" w:hAnsi="Times New Roman" w:cs="Times New Roman"/>
-          <w:i/>
-          <w:sz w:val="24"/>
-          <w:szCs w:val="24"/>
-        </w:rPr>
-      </w:pPr>
-      <w:r>
-        <w:rPr>
-          <w:rFonts w:ascii="Times New Roman" w:hAnsi="Times New Roman" w:cs="Times New Roman"/>
-          <w:i/>
-          <w:sz w:val="24"/>
-          <w:szCs w:val="24"/>
-        </w:rPr>
-        <w:t>Our revisions to this paragraph have addressed this concern.  In addition to our description of landscape variables, we have also added the following: “</w:t>
-      </w:r>
-      <w:proofErr w:type="spellStart"/>
-      <w:r>
-        <w:rPr>
-          <w:rFonts w:ascii="Times New Roman" w:hAnsi="Times New Roman" w:cs="Times New Roman"/>
-          <w:i/>
-          <w:sz w:val="24"/>
-          <w:szCs w:val="24"/>
-        </w:rPr>
-        <w:t>StreamCat</w:t>
-      </w:r>
-      <w:proofErr w:type="spellEnd"/>
-      <w:r>
-        <w:rPr>
-          <w:rFonts w:ascii="Times New Roman" w:hAnsi="Times New Roman" w:cs="Times New Roman"/>
-          <w:i/>
-          <w:sz w:val="24"/>
-          <w:szCs w:val="24"/>
-        </w:rPr>
-        <w:t xml:space="preserve"> was used as the only source for predictor variables because of consistent methods and linkage to NHD-Plus </w:t>
-      </w:r>
-      <w:r>
-        <w:rPr>
-          <w:rFonts w:ascii="Times New Roman" w:hAnsi="Times New Roman" w:cs="Times New Roman"/>
-          <w:i/>
-          <w:sz w:val="24"/>
-          <w:szCs w:val="24"/>
-        </w:rPr>
-        <w:t>flow</w:t>
-      </w:r>
-      <w:r>
-        <w:rPr>
-          <w:rFonts w:ascii="Times New Roman" w:hAnsi="Times New Roman" w:cs="Times New Roman"/>
-          <w:i/>
-          <w:sz w:val="24"/>
-          <w:szCs w:val="24"/>
-        </w:rPr>
-        <w:t xml:space="preserve">lines </w:t>
-      </w:r>
-      <w:r>
-        <w:rPr>
-          <w:rFonts w:ascii="Times New Roman" w:hAnsi="Times New Roman" w:cs="Times New Roman"/>
-          <w:i/>
-          <w:sz w:val="24"/>
-          <w:szCs w:val="24"/>
-        </w:rPr>
-        <w:t>(Hill et al. 2016).”</w:t>
-      </w:r>
-    </w:p>
-    <w:p>
-      <w:pPr>
-        <w:pStyle w:val="PlainText"/>
-        <w:rPr>
-          <w:rFonts w:ascii="Times New Roman" w:hAnsi="Times New Roman" w:cs="Times New Roman"/>
-          <w:sz w:val="24"/>
-          <w:szCs w:val="24"/>
-        </w:rPr>
-      </w:pPr>
-    </w:p>
-    <w:p>
-      <w:pPr>
-        <w:pStyle w:val="PlainText"/>
-        <w:rPr>
-          <w:rFonts w:ascii="Times New Roman" w:hAnsi="Times New Roman" w:cs="Times New Roman"/>
-          <w:sz w:val="24"/>
-          <w:szCs w:val="24"/>
-        </w:rPr>
-      </w:pPr>
-      <w:r>
-        <w:rPr>
-          <w:rFonts w:ascii="Times New Roman" w:hAnsi="Times New Roman" w:cs="Times New Roman"/>
-          <w:sz w:val="24"/>
-          <w:szCs w:val="24"/>
-        </w:rPr>
-        <w:t>Line 221-223: It’s not clear what this sentence means in the context of statistical modeling.</w:t>
-      </w:r>
-    </w:p>
-    <w:p>
-      <w:pPr>
-        <w:pStyle w:val="PlainText"/>
-        <w:rPr>
-          <w:rFonts w:ascii="Times New Roman" w:hAnsi="Times New Roman" w:cs="Times New Roman"/>
-          <w:i/>
-          <w:sz w:val="24"/>
-          <w:szCs w:val="24"/>
-        </w:rPr>
-      </w:pPr>
-      <w:r>
-        <w:rPr>
-          <w:rFonts w:ascii="Times New Roman" w:hAnsi="Times New Roman" w:cs="Times New Roman"/>
-          <w:i/>
-          <w:sz w:val="24"/>
-          <w:szCs w:val="24"/>
-        </w:rPr>
-        <w:t xml:space="preserve">This sentence was removed </w:t>
-      </w:r>
-      <w:r>
-        <w:rPr>
-          <w:rFonts w:ascii="Times New Roman" w:hAnsi="Times New Roman" w:cs="Times New Roman"/>
-          <w:i/>
-          <w:sz w:val="24"/>
-          <w:szCs w:val="24"/>
-        </w:rPr>
-        <w:t>with our revisions to this paragraph.</w:t>
-      </w:r>
-    </w:p>
-    <w:p>
-      <w:pPr>
-        <w:pStyle w:val="PlainText"/>
-        <w:rPr>
-          <w:rFonts w:ascii="Times New Roman" w:hAnsi="Times New Roman" w:cs="Times New Roman"/>
-          <w:sz w:val="24"/>
-          <w:szCs w:val="24"/>
-        </w:rPr>
-      </w:pPr>
-    </w:p>
-    <w:p>
-      <w:pPr>
-        <w:pStyle w:val="PlainText"/>
-        <w:rPr>
-          <w:rFonts w:ascii="Times New Roman" w:hAnsi="Times New Roman" w:cs="Times New Roman"/>
-          <w:sz w:val="24"/>
-          <w:szCs w:val="24"/>
-        </w:rPr>
-      </w:pPr>
-      <w:r>
-        <w:rPr>
-          <w:rFonts w:ascii="Times New Roman" w:hAnsi="Times New Roman" w:cs="Times New Roman"/>
-          <w:sz w:val="24"/>
-          <w:szCs w:val="24"/>
-        </w:rPr>
-        <w:t>Line 223-226: Rephrase sentence to: “…human activity not related to the predictor variables used in the model…”</w:t>
-      </w:r>
-    </w:p>
-    <w:p>
-      <w:pPr>
-        <w:pStyle w:val="PlainText"/>
-        <w:rPr>
-          <w:rFonts w:ascii="Times New Roman" w:hAnsi="Times New Roman" w:cs="Times New Roman"/>
-          <w:i/>
-          <w:sz w:val="24"/>
-          <w:szCs w:val="24"/>
-        </w:rPr>
-      </w:pPr>
-      <w:r>
-        <w:rPr>
-          <w:rFonts w:ascii="Times New Roman" w:hAnsi="Times New Roman" w:cs="Times New Roman"/>
-          <w:i/>
-          <w:sz w:val="24"/>
-          <w:szCs w:val="24"/>
-        </w:rPr>
-        <w:t xml:space="preserve">This sentence was removed </w:t>
-      </w:r>
-      <w:r>
-        <w:rPr>
-          <w:rFonts w:ascii="Times New Roman" w:hAnsi="Times New Roman" w:cs="Times New Roman"/>
-          <w:i/>
-          <w:sz w:val="24"/>
-          <w:szCs w:val="24"/>
-        </w:rPr>
-        <w:t>with revisions to this paragraph.  However, we have added a more general description with our revisions to the introduction: “</w:t>
-      </w:r>
-      <w:r>
-        <w:rPr>
-          <w:rFonts w:ascii="Times New Roman" w:hAnsi="Times New Roman" w:cs="Times New Roman"/>
-          <w:i/>
-          <w:sz w:val="24"/>
-          <w:szCs w:val="24"/>
-        </w:rPr>
-        <w:t>A predictive model of bioassessment scores that is based on landscape metrics (e.g., imperviousness) could describe constraints on biological integrity, whereas variation of observed scores around a model prediction could suggest other factors at the local scale (e.g., instream physical habitat) are more important.</w:t>
-      </w:r>
-      <w:r>
-        <w:rPr>
-          <w:rFonts w:ascii="Times New Roman" w:hAnsi="Times New Roman" w:cs="Times New Roman"/>
-          <w:i/>
-          <w:sz w:val="24"/>
-          <w:szCs w:val="24"/>
-        </w:rPr>
-        <w:t>”</w:t>
-      </w:r>
-    </w:p>
-    <w:p>
-      <w:pPr>
-        <w:pStyle w:val="PlainText"/>
-        <w:rPr>
-          <w:rFonts w:ascii="Times New Roman" w:hAnsi="Times New Roman" w:cs="Times New Roman"/>
-          <w:sz w:val="24"/>
-          <w:szCs w:val="24"/>
-        </w:rPr>
-      </w:pPr>
-    </w:p>
-    <w:p>
-      <w:pPr>
-        <w:pStyle w:val="PlainText"/>
-        <w:rPr>
-          <w:rFonts w:ascii="Times New Roman" w:hAnsi="Times New Roman" w:cs="Times New Roman"/>
-          <w:sz w:val="24"/>
-          <w:szCs w:val="24"/>
-        </w:rPr>
-      </w:pPr>
-      <w:r>
-        <w:rPr>
-          <w:rFonts w:ascii="Times New Roman" w:hAnsi="Times New Roman" w:cs="Times New Roman"/>
-          <w:sz w:val="24"/>
-          <w:szCs w:val="24"/>
-        </w:rPr>
-        <w:t xml:space="preserve">Line 239: Unclear what these percentiles refer to. It’s relatively easy to envision quantile regression with a single predictor variable, but most readers (myself included) will need more explanation of how the procedure works in the case of several predictors. Is there a separate RF model developed for each 5% increment of CSCI scores? If so, does each model use the full range of all predictor variables? </w:t>
-      </w:r>
-    </w:p>
-    <w:p>
-      <w:pPr>
-        <w:pStyle w:val="PlainText"/>
-        <w:rPr>
-          <w:rFonts w:ascii="Times New Roman" w:hAnsi="Times New Roman" w:cs="Times New Roman"/>
-          <w:i/>
-          <w:sz w:val="24"/>
-          <w:szCs w:val="24"/>
-        </w:rPr>
-      </w:pPr>
-      <w:r>
-        <w:rPr>
-          <w:rFonts w:ascii="Times New Roman" w:hAnsi="Times New Roman" w:cs="Times New Roman"/>
-          <w:i/>
-          <w:sz w:val="24"/>
-          <w:szCs w:val="24"/>
-        </w:rPr>
-        <w:t>Additional text was added: “</w:t>
-      </w:r>
-      <w:r>
-        <w:rPr>
-          <w:rFonts w:ascii="Times New Roman" w:hAnsi="Times New Roman" w:cs="Times New Roman"/>
-          <w:i/>
-          <w:sz w:val="24"/>
-          <w:szCs w:val="24"/>
-        </w:rPr>
-        <w:t>The statewide validated model (described below) was used to predict percentile expectations of CSCI scores at all stream segments where predictors were available.  For example, the 50th percentile prediction was the most likely score for a stream segment given observed values for lands</w:t>
-      </w:r>
-      <w:r>
-        <w:rPr>
-          <w:rFonts w:ascii="Times New Roman" w:hAnsi="Times New Roman" w:cs="Times New Roman"/>
-          <w:i/>
-          <w:sz w:val="24"/>
-          <w:szCs w:val="24"/>
-        </w:rPr>
-        <w:t>c</w:t>
-      </w:r>
-      <w:r>
-        <w:rPr>
-          <w:rFonts w:ascii="Times New Roman" w:hAnsi="Times New Roman" w:cs="Times New Roman"/>
-          <w:i/>
-          <w:sz w:val="24"/>
-          <w:szCs w:val="24"/>
-        </w:rPr>
-        <w:t>ape variables, whereas a lower (e.g., 5th percentile) and upper (95th percentile) bound on the median (and points in between) were also predicted.</w:t>
-      </w:r>
-      <w:r>
-        <w:rPr>
-          <w:rFonts w:ascii="Times New Roman" w:hAnsi="Times New Roman" w:cs="Times New Roman"/>
-          <w:i/>
-          <w:sz w:val="24"/>
-          <w:szCs w:val="24"/>
-        </w:rPr>
-        <w:t>”</w:t>
-      </w:r>
-    </w:p>
-    <w:p>
-      <w:pPr>
-        <w:pStyle w:val="PlainText"/>
-        <w:rPr>
-          <w:rFonts w:ascii="Times New Roman" w:hAnsi="Times New Roman" w:cs="Times New Roman"/>
-          <w:i/>
-          <w:sz w:val="24"/>
-          <w:szCs w:val="24"/>
-        </w:rPr>
-      </w:pPr>
-    </w:p>
-    <w:p>
-      <w:pPr>
-        <w:pStyle w:val="PlainText"/>
-        <w:rPr>
-          <w:rFonts w:ascii="Times New Roman" w:hAnsi="Times New Roman" w:cs="Times New Roman"/>
-          <w:sz w:val="24"/>
-          <w:szCs w:val="24"/>
-        </w:rPr>
-      </w:pPr>
-      <w:r>
-        <w:rPr>
-          <w:rFonts w:ascii="Times New Roman" w:hAnsi="Times New Roman" w:cs="Times New Roman"/>
-          <w:sz w:val="24"/>
-          <w:szCs w:val="24"/>
-        </w:rPr>
-        <w:t>Line 244-247:  The topic sentence makes no sense (typo?).  It suggests that the full CSCI dataset was designed so as to be representative of the state’s regions, but this wasn’t explained earlier.  But my reading of your methods here is that you randomly selected calibration and validation subsets from the full dataset—which doesn’t by itself guarantee representation of landscape gradients.</w:t>
-      </w:r>
-    </w:p>
-    <w:p>
-      <w:pPr>
-        <w:pStyle w:val="PlainText"/>
-        <w:rPr>
-          <w:rFonts w:ascii="Times New Roman" w:hAnsi="Times New Roman" w:cs="Times New Roman"/>
-          <w:i/>
-          <w:sz w:val="24"/>
-          <w:szCs w:val="24"/>
-        </w:rPr>
-      </w:pPr>
-      <w:r>
-        <w:rPr>
-          <w:rFonts w:ascii="Times New Roman" w:hAnsi="Times New Roman" w:cs="Times New Roman"/>
-          <w:i/>
-          <w:sz w:val="24"/>
-          <w:szCs w:val="24"/>
-        </w:rPr>
-        <w:t xml:space="preserve">Topic sentence revised as “…gradients across major regions…”.  Our earlier addition to the methods that described our sampling design provides clarity.  Overall, our modal calibration/validation data were split to represent these regions, while also accounting to variation in development gradients that vary  by region.  Revision for the next comment provides additional clarity.  </w:t>
-      </w:r>
-    </w:p>
-    <w:p>
-      <w:pPr>
-        <w:pStyle w:val="PlainText"/>
-        <w:rPr>
-          <w:rFonts w:ascii="Times New Roman" w:hAnsi="Times New Roman" w:cs="Times New Roman"/>
-          <w:i/>
-          <w:sz w:val="24"/>
-          <w:szCs w:val="24"/>
-        </w:rPr>
-      </w:pPr>
-    </w:p>
-    <w:p>
-      <w:pPr>
-        <w:pStyle w:val="PlainText"/>
-        <w:rPr>
-          <w:rFonts w:ascii="Times New Roman" w:hAnsi="Times New Roman" w:cs="Times New Roman"/>
-          <w:sz w:val="24"/>
-          <w:szCs w:val="24"/>
-        </w:rPr>
-      </w:pPr>
-      <w:r>
-        <w:rPr>
-          <w:rFonts w:ascii="Times New Roman" w:hAnsi="Times New Roman" w:cs="Times New Roman"/>
-          <w:sz w:val="24"/>
-          <w:szCs w:val="24"/>
-        </w:rPr>
-        <w:t>Line 247: What is meant by “this stratification?”</w:t>
-      </w:r>
-    </w:p>
-    <w:p>
-      <w:pPr>
-        <w:pStyle w:val="PlainText"/>
-        <w:rPr>
-          <w:rFonts w:ascii="Times New Roman" w:hAnsi="Times New Roman" w:cs="Times New Roman"/>
-          <w:i/>
-          <w:sz w:val="24"/>
-          <w:szCs w:val="24"/>
-        </w:rPr>
-      </w:pPr>
-      <w:r>
-        <w:rPr>
-          <w:rFonts w:ascii="Times New Roman" w:hAnsi="Times New Roman" w:cs="Times New Roman"/>
-          <w:i/>
-          <w:sz w:val="24"/>
-          <w:szCs w:val="24"/>
-        </w:rPr>
-        <w:t>Th</w:t>
-      </w:r>
-      <w:r>
-        <w:rPr>
-          <w:rFonts w:ascii="Times New Roman" w:hAnsi="Times New Roman" w:cs="Times New Roman"/>
-          <w:i/>
-          <w:sz w:val="24"/>
-          <w:szCs w:val="24"/>
-        </w:rPr>
-        <w:t>e beginning of his paragraph was revised: “</w:t>
-      </w:r>
-      <w:r>
-        <w:rPr>
-          <w:rFonts w:ascii="Times New Roman" w:hAnsi="Times New Roman" w:cs="Times New Roman"/>
-          <w:i/>
-          <w:sz w:val="24"/>
-          <w:szCs w:val="24"/>
-        </w:rPr>
-        <w:t>Calibration data for the landscape model were obtained from a random selection of 75% of segments with observed CSCI scores, where the selection was based on a random draw among sites that were grouped into quartiles defined by increasing watershed imperviousness relative to each region (n = 1965 segments).  This ensured that the model was calibrated with data that covered the variation of landscape develop</w:t>
-      </w:r>
-      <w:r>
-        <w:rPr>
-          <w:rFonts w:ascii="Times New Roman" w:hAnsi="Times New Roman" w:cs="Times New Roman"/>
-          <w:i/>
-          <w:sz w:val="24"/>
-          <w:szCs w:val="24"/>
-        </w:rPr>
-        <w:t>m</w:t>
-      </w:r>
-      <w:r>
-        <w:rPr>
-          <w:rFonts w:ascii="Times New Roman" w:hAnsi="Times New Roman" w:cs="Times New Roman"/>
-          <w:i/>
-          <w:sz w:val="24"/>
-          <w:szCs w:val="24"/>
-        </w:rPr>
-        <w:t xml:space="preserve">ent </w:t>
-      </w:r>
-      <w:r>
-        <w:rPr>
-          <w:rFonts w:ascii="Times New Roman" w:hAnsi="Times New Roman" w:cs="Times New Roman"/>
-          <w:i/>
-          <w:sz w:val="24"/>
-          <w:szCs w:val="24"/>
-        </w:rPr>
-        <w:lastRenderedPageBreak/>
-        <w:t>between regions (i.e., regions with low development were not under-represented and those with high development were not over-represented).</w:t>
-      </w:r>
-      <w:r>
-        <w:rPr>
-          <w:rFonts w:ascii="Times New Roman" w:hAnsi="Times New Roman" w:cs="Times New Roman"/>
-          <w:i/>
-          <w:sz w:val="24"/>
-          <w:szCs w:val="24"/>
-        </w:rPr>
-        <w:t>”</w:t>
-      </w:r>
-    </w:p>
-    <w:p>
-      <w:pPr>
-        <w:pStyle w:val="PlainText"/>
-        <w:rPr>
-          <w:rFonts w:ascii="Times New Roman" w:hAnsi="Times New Roman" w:cs="Times New Roman"/>
-          <w:sz w:val="24"/>
-          <w:szCs w:val="24"/>
-        </w:rPr>
-      </w:pPr>
-    </w:p>
-    <w:p>
-      <w:pPr>
-        <w:pStyle w:val="PlainText"/>
-        <w:rPr>
-          <w:rFonts w:ascii="Times New Roman" w:hAnsi="Times New Roman" w:cs="Times New Roman"/>
-          <w:sz w:val="24"/>
-          <w:szCs w:val="24"/>
-        </w:rPr>
-      </w:pPr>
-      <w:r>
-        <w:rPr>
-          <w:rFonts w:ascii="Times New Roman" w:hAnsi="Times New Roman" w:cs="Times New Roman"/>
-          <w:sz w:val="24"/>
-          <w:szCs w:val="24"/>
-        </w:rPr>
-        <w:t>Line 262-276: This is a slightly better definition of “constrained” than was given in the Introduction, but still needs polish.</w:t>
-      </w:r>
-    </w:p>
-    <w:p>
-      <w:pPr>
-        <w:pStyle w:val="PlainText"/>
-        <w:rPr>
-          <w:rFonts w:ascii="Times New Roman" w:hAnsi="Times New Roman" w:cs="Times New Roman"/>
-          <w:i/>
-          <w:sz w:val="24"/>
-          <w:szCs w:val="24"/>
-        </w:rPr>
-      </w:pPr>
-      <w:r>
-        <w:rPr>
-          <w:rFonts w:ascii="Times New Roman" w:hAnsi="Times New Roman" w:cs="Times New Roman"/>
-          <w:i/>
-          <w:sz w:val="24"/>
-          <w:szCs w:val="24"/>
-        </w:rPr>
-        <w:t>These sentences were removed given revisions to our definition of constraints in the introduction.</w:t>
-      </w:r>
-    </w:p>
-    <w:p>
-      <w:pPr>
-        <w:pStyle w:val="PlainText"/>
-        <w:rPr>
-          <w:rFonts w:ascii="Times New Roman" w:hAnsi="Times New Roman" w:cs="Times New Roman"/>
-          <w:sz w:val="24"/>
-          <w:szCs w:val="24"/>
-        </w:rPr>
-      </w:pPr>
-    </w:p>
-    <w:p>
-      <w:pPr>
-        <w:pStyle w:val="PlainText"/>
-        <w:rPr>
-          <w:rFonts w:ascii="Times New Roman" w:hAnsi="Times New Roman" w:cs="Times New Roman"/>
-          <w:sz w:val="24"/>
-          <w:szCs w:val="24"/>
-        </w:rPr>
-      </w:pPr>
-      <w:r>
-        <w:rPr>
-          <w:rFonts w:ascii="Times New Roman" w:hAnsi="Times New Roman" w:cs="Times New Roman"/>
-          <w:sz w:val="24"/>
-          <w:szCs w:val="24"/>
-        </w:rPr>
-        <w:t>Figure 2: Needs clarification.  The “Segment type” y-axis label is confusing.  Aren’t these just examples of individual segments for which a prediction was made? Make it obvious that the symbols on the right-side panel are actual biological samples. Why use the term “Relative…?”</w:t>
-      </w:r>
-    </w:p>
-    <w:p>
-      <w:pPr>
-        <w:pStyle w:val="PlainText"/>
-        <w:rPr>
-          <w:rFonts w:ascii="Times New Roman" w:hAnsi="Times New Roman" w:cs="Times New Roman"/>
-          <w:i/>
-          <w:sz w:val="24"/>
-          <w:szCs w:val="24"/>
-        </w:rPr>
-      </w:pPr>
-      <w:r>
-        <w:rPr>
-          <w:rFonts w:ascii="Times New Roman" w:hAnsi="Times New Roman" w:cs="Times New Roman"/>
-          <w:i/>
-          <w:sz w:val="24"/>
-          <w:szCs w:val="24"/>
-        </w:rPr>
-        <w:t>The y-axis label was changed to “Example segments”.  The plot subtitle for the (d) and the appropriate legend were changed to “Observed site</w:t>
-      </w:r>
-      <w:r>
-        <w:rPr>
-          <w:rFonts w:ascii="Times New Roman" w:hAnsi="Times New Roman" w:cs="Times New Roman"/>
-          <w:i/>
-          <w:sz w:val="24"/>
-          <w:szCs w:val="24"/>
-        </w:rPr>
-        <w:t>/CSCI</w:t>
-      </w:r>
-      <w:r>
-        <w:rPr>
-          <w:rFonts w:ascii="Times New Roman" w:hAnsi="Times New Roman" w:cs="Times New Roman"/>
-          <w:i/>
-          <w:sz w:val="24"/>
-          <w:szCs w:val="24"/>
-        </w:rPr>
-        <w:t xml:space="preserve"> score” to emphasi</w:t>
-      </w:r>
-      <w:r>
-        <w:rPr>
-          <w:rFonts w:ascii="Times New Roman" w:hAnsi="Times New Roman" w:cs="Times New Roman"/>
-          <w:i/>
-          <w:sz w:val="24"/>
-          <w:szCs w:val="24"/>
-        </w:rPr>
-        <w:t>ze</w:t>
-      </w:r>
-      <w:r>
-        <w:rPr>
-          <w:rFonts w:ascii="Times New Roman" w:hAnsi="Times New Roman" w:cs="Times New Roman"/>
-          <w:i/>
-          <w:sz w:val="24"/>
-          <w:szCs w:val="24"/>
-        </w:rPr>
-        <w:t xml:space="preserve"> observations relative to model predictions. </w:t>
-      </w:r>
-    </w:p>
-    <w:p>
-      <w:pPr>
-        <w:pStyle w:val="PlainText"/>
-        <w:rPr>
-          <w:rFonts w:ascii="Times New Roman" w:hAnsi="Times New Roman" w:cs="Times New Roman"/>
-          <w:sz w:val="24"/>
-          <w:szCs w:val="24"/>
-        </w:rPr>
-      </w:pPr>
-    </w:p>
-    <w:p>
-      <w:pPr>
-        <w:pStyle w:val="PlainText"/>
-        <w:rPr>
-          <w:rFonts w:ascii="Times New Roman" w:hAnsi="Times New Roman" w:cs="Times New Roman"/>
-          <w:sz w:val="24"/>
-          <w:szCs w:val="24"/>
-        </w:rPr>
-      </w:pPr>
-      <w:r>
-        <w:rPr>
-          <w:rFonts w:ascii="Times New Roman" w:hAnsi="Times New Roman" w:cs="Times New Roman"/>
-          <w:sz w:val="24"/>
-          <w:szCs w:val="24"/>
-        </w:rPr>
-        <w:t>Line 274: Again, not clear what these percentiles refer to.</w:t>
-      </w:r>
-    </w:p>
-    <w:p>
-      <w:pPr>
-        <w:pStyle w:val="PlainText"/>
-        <w:rPr>
-          <w:rFonts w:ascii="Times New Roman" w:hAnsi="Times New Roman" w:cs="Times New Roman"/>
-          <w:i/>
-          <w:sz w:val="24"/>
-          <w:szCs w:val="24"/>
-        </w:rPr>
-      </w:pPr>
-      <w:r>
-        <w:rPr>
-          <w:rFonts w:ascii="Times New Roman" w:hAnsi="Times New Roman" w:cs="Times New Roman"/>
-          <w:i/>
-          <w:sz w:val="24"/>
-          <w:szCs w:val="24"/>
-        </w:rPr>
-        <w:t>Please see revisions above.  Sentence was also modified: “</w:t>
-      </w:r>
-      <w:r>
-        <w:rPr>
-          <w:rFonts w:ascii="Times New Roman" w:hAnsi="Times New Roman" w:cs="Times New Roman"/>
-          <w:i/>
-          <w:sz w:val="24"/>
-          <w:szCs w:val="24"/>
-        </w:rPr>
-        <w:t>.</w:t>
-      </w:r>
-      <w:r>
-        <w:rPr>
-          <w:rFonts w:ascii="Times New Roman" w:hAnsi="Times New Roman" w:cs="Times New Roman"/>
-          <w:i/>
-          <w:sz w:val="24"/>
-          <w:szCs w:val="24"/>
-        </w:rPr>
-        <w:t>..</w:t>
-      </w:r>
-      <w:r>
-        <w:rPr>
-          <w:rFonts w:ascii="Times New Roman" w:hAnsi="Times New Roman" w:cs="Times New Roman"/>
-          <w:i/>
-          <w:sz w:val="24"/>
-          <w:szCs w:val="24"/>
-        </w:rPr>
-        <w:t>a prediction interval ranging from the 10th to the 90th percentiles of expected CSCI scores for the level of landscape development at each segment</w:t>
-      </w:r>
-      <w:r>
-        <w:rPr>
-          <w:rFonts w:ascii="Times New Roman" w:hAnsi="Times New Roman" w:cs="Times New Roman"/>
-          <w:i/>
-          <w:sz w:val="24"/>
-          <w:szCs w:val="24"/>
-        </w:rPr>
-        <w:t>.”</w:t>
-      </w:r>
-    </w:p>
-    <w:p>
-      <w:pPr>
-        <w:pStyle w:val="PlainText"/>
-        <w:rPr>
-          <w:rFonts w:ascii="Times New Roman" w:hAnsi="Times New Roman" w:cs="Times New Roman"/>
-          <w:sz w:val="24"/>
-          <w:szCs w:val="24"/>
-        </w:rPr>
-      </w:pPr>
-    </w:p>
-    <w:p>
-      <w:pPr>
-        <w:pStyle w:val="PlainText"/>
-        <w:rPr>
-          <w:rFonts w:ascii="Times New Roman" w:hAnsi="Times New Roman" w:cs="Times New Roman"/>
-          <w:sz w:val="24"/>
-          <w:szCs w:val="24"/>
-        </w:rPr>
-      </w:pPr>
-      <w:r>
-        <w:rPr>
-          <w:rFonts w:ascii="Times New Roman" w:hAnsi="Times New Roman" w:cs="Times New Roman"/>
-          <w:sz w:val="24"/>
-          <w:szCs w:val="24"/>
-        </w:rPr>
-        <w:t>Line 281: “or certainty?” Not clear how you are defining this term and how it was quantified</w:t>
-      </w:r>
-    </w:p>
-    <w:p>
-      <w:pPr>
-        <w:pStyle w:val="PlainText"/>
-        <w:rPr>
-          <w:rFonts w:ascii="Times New Roman" w:hAnsi="Times New Roman" w:cs="Times New Roman"/>
-          <w:i/>
-          <w:sz w:val="24"/>
-          <w:szCs w:val="24"/>
-        </w:rPr>
-      </w:pPr>
-      <w:r>
-        <w:rPr>
-          <w:rFonts w:ascii="Times New Roman" w:hAnsi="Times New Roman" w:cs="Times New Roman"/>
-          <w:i/>
-          <w:sz w:val="24"/>
-          <w:szCs w:val="24"/>
-        </w:rPr>
-        <w:t>A sentence was added: “</w:t>
-      </w:r>
-      <w:r>
-        <w:rPr>
-          <w:rFonts w:ascii="Times New Roman" w:hAnsi="Times New Roman" w:cs="Times New Roman"/>
-          <w:i/>
-          <w:sz w:val="24"/>
-          <w:szCs w:val="24"/>
-        </w:rPr>
-        <w:t>For the certainty range, this interval does not describe statistical certainty in the traditional sense (e.g., confidence interval), but rather a desired range that is defined as a potentially acceptable lower and upper bound around the median prediction for a CSCI score given landscape development.</w:t>
-      </w:r>
-      <w:r>
-        <w:rPr>
-          <w:rFonts w:ascii="Times New Roman" w:hAnsi="Times New Roman" w:cs="Times New Roman"/>
-          <w:i/>
-          <w:sz w:val="24"/>
-          <w:szCs w:val="24"/>
-        </w:rPr>
-        <w:t>”</w:t>
-      </w:r>
-    </w:p>
-    <w:p>
-      <w:pPr>
-        <w:pStyle w:val="PlainText"/>
-        <w:rPr>
-          <w:rFonts w:ascii="Times New Roman" w:hAnsi="Times New Roman" w:cs="Times New Roman"/>
-          <w:sz w:val="24"/>
-          <w:szCs w:val="24"/>
-        </w:rPr>
-      </w:pPr>
-    </w:p>
-    <w:p>
-      <w:pPr>
-        <w:pStyle w:val="PlainText"/>
-        <w:rPr>
-          <w:rFonts w:ascii="Times New Roman" w:hAnsi="Times New Roman" w:cs="Times New Roman"/>
-          <w:sz w:val="24"/>
-          <w:szCs w:val="24"/>
-        </w:rPr>
-      </w:pPr>
-      <w:r>
-        <w:rPr>
-          <w:rFonts w:ascii="Times New Roman" w:hAnsi="Times New Roman" w:cs="Times New Roman"/>
-          <w:sz w:val="24"/>
-          <w:szCs w:val="24"/>
-        </w:rPr>
-        <w:t>Line 279-289:  I understand, in general why you would want to do this.  But why use CSCI thresholds that are essentially meaningless?  Isn’t it enough to say that the 0.79 threshold has a clear statistical and management footing and just stick with that?  Maybe I’m missing something here.</w:t>
-      </w:r>
-    </w:p>
-    <w:p>
-      <w:pPr>
-        <w:pStyle w:val="PlainText"/>
-        <w:rPr>
-          <w:rFonts w:ascii="Times New Roman" w:hAnsi="Times New Roman" w:cs="Times New Roman"/>
-          <w:i/>
-          <w:sz w:val="24"/>
-          <w:szCs w:val="24"/>
-        </w:rPr>
-      </w:pPr>
-      <w:r>
-        <w:rPr>
-          <w:rFonts w:ascii="Times New Roman" w:hAnsi="Times New Roman" w:cs="Times New Roman"/>
-          <w:i/>
-          <w:sz w:val="24"/>
-          <w:szCs w:val="24"/>
-        </w:rPr>
-        <w:t xml:space="preserve">Currently, there is no statewide policy in place to guide how these decision-points are chosen.  We thought it wise to present a range of options to explore how results vary </w:t>
-      </w:r>
-      <w:r>
-        <w:rPr>
-          <w:rFonts w:ascii="Times New Roman" w:hAnsi="Times New Roman" w:cs="Times New Roman"/>
-          <w:i/>
-          <w:sz w:val="24"/>
-          <w:szCs w:val="24"/>
-        </w:rPr>
-        <w:t xml:space="preserve">with changing assumptions about the model.  </w:t>
-      </w:r>
-    </w:p>
-    <w:p>
-      <w:pPr>
-        <w:pStyle w:val="PlainText"/>
-        <w:rPr>
-          <w:rFonts w:ascii="Times New Roman" w:hAnsi="Times New Roman" w:cs="Times New Roman"/>
-          <w:sz w:val="24"/>
-          <w:szCs w:val="24"/>
-        </w:rPr>
-      </w:pPr>
-    </w:p>
-    <w:p>
-      <w:pPr>
-        <w:pStyle w:val="PlainText"/>
-        <w:rPr>
-          <w:rFonts w:ascii="Times New Roman" w:hAnsi="Times New Roman" w:cs="Times New Roman"/>
-          <w:sz w:val="24"/>
-          <w:szCs w:val="24"/>
-        </w:rPr>
-      </w:pPr>
-      <w:r>
-        <w:rPr>
-          <w:rFonts w:ascii="Times New Roman" w:hAnsi="Times New Roman" w:cs="Times New Roman"/>
-          <w:sz w:val="24"/>
-          <w:szCs w:val="24"/>
-        </w:rPr>
-        <w:t>Line 291: Why do you need a “relative site score?”  Can’t you just say you compared observed bioassessment data to the range of expected scores?</w:t>
-      </w:r>
-    </w:p>
-    <w:p>
-      <w:pPr>
-        <w:pStyle w:val="PlainText"/>
-        <w:rPr>
-          <w:rFonts w:ascii="Times New Roman" w:hAnsi="Times New Roman" w:cs="Times New Roman"/>
-          <w:i/>
-          <w:sz w:val="24"/>
-          <w:szCs w:val="24"/>
-        </w:rPr>
-      </w:pPr>
-      <w:r>
-        <w:rPr>
-          <w:rFonts w:ascii="Times New Roman" w:hAnsi="Times New Roman" w:cs="Times New Roman"/>
-          <w:i/>
-          <w:sz w:val="24"/>
-          <w:szCs w:val="24"/>
-        </w:rPr>
-        <w:t xml:space="preserve">Yes, this sentence was extraneous </w:t>
-      </w:r>
-      <w:proofErr w:type="spellStart"/>
-      <w:r>
-        <w:rPr>
-          <w:rFonts w:ascii="Times New Roman" w:hAnsi="Times New Roman" w:cs="Times New Roman"/>
-          <w:i/>
-          <w:sz w:val="24"/>
-          <w:szCs w:val="24"/>
-        </w:rPr>
-        <w:t>and remove</w:t>
-      </w:r>
-      <w:proofErr w:type="spellEnd"/>
-      <w:r>
-        <w:rPr>
-          <w:rFonts w:ascii="Times New Roman" w:hAnsi="Times New Roman" w:cs="Times New Roman"/>
-          <w:i/>
-          <w:sz w:val="24"/>
-          <w:szCs w:val="24"/>
-        </w:rPr>
-        <w:t xml:space="preserve">d. </w:t>
-      </w:r>
-    </w:p>
-    <w:p>
-      <w:pPr>
-        <w:pStyle w:val="PlainText"/>
-        <w:rPr>
-          <w:rFonts w:ascii="Times New Roman" w:hAnsi="Times New Roman" w:cs="Times New Roman"/>
-          <w:i/>
-          <w:sz w:val="24"/>
-          <w:szCs w:val="24"/>
-        </w:rPr>
-      </w:pPr>
-    </w:p>
-    <w:p>
-      <w:pPr>
-        <w:pStyle w:val="PlainText"/>
-        <w:rPr>
-          <w:rFonts w:ascii="Times New Roman" w:hAnsi="Times New Roman" w:cs="Times New Roman"/>
-          <w:sz w:val="24"/>
-          <w:szCs w:val="24"/>
-        </w:rPr>
-      </w:pPr>
-      <w:r>
-        <w:rPr>
-          <w:rFonts w:ascii="Times New Roman" w:hAnsi="Times New Roman" w:cs="Times New Roman"/>
-          <w:sz w:val="24"/>
-          <w:szCs w:val="24"/>
-        </w:rPr>
-        <w:t>Line 305-309: Are these details needed?  Did the stakeholders limit their deliberation to segments that had actual bioassessment samples? If not, this information on samples is extraneous.</w:t>
-      </w:r>
-    </w:p>
-    <w:p>
-      <w:pPr>
-        <w:pStyle w:val="PlainText"/>
-        <w:rPr>
-          <w:rFonts w:ascii="Times New Roman" w:hAnsi="Times New Roman" w:cs="Times New Roman"/>
-          <w:i/>
-          <w:sz w:val="24"/>
-          <w:szCs w:val="24"/>
-        </w:rPr>
-      </w:pPr>
-      <w:r>
-        <w:rPr>
-          <w:rFonts w:ascii="Times New Roman" w:hAnsi="Times New Roman" w:cs="Times New Roman"/>
-          <w:i/>
-          <w:sz w:val="24"/>
-          <w:szCs w:val="24"/>
-        </w:rPr>
-        <w:t>Content was removed.</w:t>
-      </w:r>
-    </w:p>
-    <w:p>
-      <w:pPr>
-        <w:pStyle w:val="PlainText"/>
-        <w:rPr>
-          <w:rFonts w:ascii="Times New Roman" w:hAnsi="Times New Roman" w:cs="Times New Roman"/>
-          <w:sz w:val="24"/>
-          <w:szCs w:val="24"/>
-        </w:rPr>
-      </w:pPr>
-    </w:p>
-    <w:p>
-      <w:pPr>
-        <w:pStyle w:val="PlainText"/>
-        <w:rPr>
-          <w:rFonts w:ascii="Times New Roman" w:hAnsi="Times New Roman" w:cs="Times New Roman"/>
-          <w:sz w:val="24"/>
-          <w:szCs w:val="24"/>
-        </w:rPr>
-      </w:pPr>
-      <w:r>
-        <w:rPr>
-          <w:rFonts w:ascii="Times New Roman" w:hAnsi="Times New Roman" w:cs="Times New Roman"/>
-          <w:sz w:val="24"/>
-          <w:szCs w:val="24"/>
-        </w:rPr>
-        <w:t>Lines 409-415: It’s not clear to me how these results are relevant to the Case Study.</w:t>
-      </w:r>
-    </w:p>
-    <w:p>
-      <w:pPr>
-        <w:pStyle w:val="PlainText"/>
-        <w:rPr>
-          <w:rFonts w:ascii="Times New Roman" w:hAnsi="Times New Roman" w:cs="Times New Roman"/>
-          <w:i/>
-          <w:sz w:val="24"/>
-          <w:szCs w:val="24"/>
-        </w:rPr>
-      </w:pPr>
-      <w:r>
-        <w:rPr>
-          <w:rFonts w:ascii="Times New Roman" w:hAnsi="Times New Roman" w:cs="Times New Roman"/>
-          <w:i/>
-          <w:sz w:val="24"/>
-          <w:szCs w:val="24"/>
-        </w:rPr>
-        <w:t xml:space="preserve">The content was removed and can be inferred from </w:t>
-      </w:r>
-      <w:r>
-        <w:rPr>
-          <w:rFonts w:ascii="Times New Roman" w:hAnsi="Times New Roman" w:cs="Times New Roman"/>
-          <w:i/>
-          <w:sz w:val="24"/>
-          <w:szCs w:val="24"/>
-        </w:rPr>
-        <w:t>Figures 6 and 7.</w:t>
-      </w:r>
-    </w:p>
-    <w:p>
-      <w:pPr>
-        <w:pStyle w:val="PlainText"/>
-        <w:rPr>
-          <w:rFonts w:ascii="Times New Roman" w:hAnsi="Times New Roman" w:cs="Times New Roman"/>
-          <w:sz w:val="24"/>
-          <w:szCs w:val="24"/>
-        </w:rPr>
-      </w:pPr>
-    </w:p>
-    <w:p>
-      <w:pPr>
-        <w:pStyle w:val="PlainText"/>
-        <w:rPr>
-          <w:rFonts w:ascii="Times New Roman" w:hAnsi="Times New Roman" w:cs="Times New Roman"/>
-          <w:sz w:val="24"/>
-          <w:szCs w:val="24"/>
-        </w:rPr>
-      </w:pPr>
-      <w:r>
-        <w:rPr>
-          <w:rFonts w:ascii="Times New Roman" w:hAnsi="Times New Roman" w:cs="Times New Roman"/>
-          <w:sz w:val="24"/>
-          <w:szCs w:val="24"/>
-        </w:rPr>
-        <w:t>Line 437: Second half of this sentence is unclear. Also, even if there were few degraded streams in California, wouldn’t these two requirements still be true?</w:t>
-      </w:r>
-    </w:p>
-    <w:p>
-      <w:pPr>
-        <w:pStyle w:val="PlainText"/>
-        <w:rPr>
-          <w:rFonts w:ascii="Times New Roman" w:hAnsi="Times New Roman" w:cs="Times New Roman"/>
-          <w:i/>
-          <w:sz w:val="24"/>
-          <w:szCs w:val="24"/>
-        </w:rPr>
-      </w:pPr>
-      <w:r>
-        <w:rPr>
-          <w:rFonts w:ascii="Times New Roman" w:hAnsi="Times New Roman" w:cs="Times New Roman"/>
-          <w:i/>
-          <w:sz w:val="24"/>
-          <w:szCs w:val="24"/>
-        </w:rPr>
-        <w:t xml:space="preserve">Sentence was revised: “Managing for biological integrity </w:t>
-      </w:r>
-      <w:r>
-        <w:rPr>
-          <w:rFonts w:ascii="Times New Roman" w:hAnsi="Times New Roman" w:cs="Times New Roman"/>
-          <w:i/>
-          <w:sz w:val="24"/>
-          <w:szCs w:val="24"/>
-        </w:rPr>
-        <w:t>requires the use of 1) assessment tools that can accurately evaluate condition, and 2) tools that can provide a context for evaluating observed conditions.</w:t>
-      </w:r>
-      <w:r>
-        <w:rPr>
-          <w:rFonts w:ascii="Times New Roman" w:hAnsi="Times New Roman" w:cs="Times New Roman"/>
-          <w:i/>
-          <w:sz w:val="24"/>
-          <w:szCs w:val="24"/>
-        </w:rPr>
-        <w:t>”</w:t>
-      </w:r>
-    </w:p>
-    <w:p>
-      <w:pPr>
-        <w:pStyle w:val="PlainText"/>
-        <w:rPr>
-          <w:rFonts w:ascii="Times New Roman" w:hAnsi="Times New Roman" w:cs="Times New Roman"/>
-          <w:sz w:val="24"/>
-          <w:szCs w:val="24"/>
-        </w:rPr>
-      </w:pPr>
-    </w:p>
-    <w:p>
-      <w:pPr>
-        <w:pStyle w:val="PlainText"/>
-        <w:rPr>
-          <w:rFonts w:ascii="Times New Roman" w:hAnsi="Times New Roman" w:cs="Times New Roman"/>
-          <w:sz w:val="24"/>
-          <w:szCs w:val="24"/>
-        </w:rPr>
-      </w:pPr>
-      <w:r>
-        <w:rPr>
-          <w:rFonts w:ascii="Times New Roman" w:hAnsi="Times New Roman" w:cs="Times New Roman"/>
-          <w:sz w:val="24"/>
-          <w:szCs w:val="24"/>
-        </w:rPr>
-        <w:t>Line 454: What do you mean by “evaluate?”</w:t>
-      </w:r>
-    </w:p>
-    <w:p>
-      <w:pPr>
-        <w:pStyle w:val="PlainText"/>
-        <w:rPr>
-          <w:rFonts w:ascii="Times New Roman" w:hAnsi="Times New Roman" w:cs="Times New Roman"/>
-          <w:i/>
-          <w:sz w:val="24"/>
-          <w:szCs w:val="24"/>
-        </w:rPr>
-      </w:pPr>
-      <w:r>
-        <w:rPr>
-          <w:rFonts w:ascii="Times New Roman" w:hAnsi="Times New Roman" w:cs="Times New Roman"/>
-          <w:i/>
-          <w:sz w:val="24"/>
-          <w:szCs w:val="24"/>
-        </w:rPr>
-        <w:t>Sentence was revised: “</w:t>
-      </w:r>
-      <w:r>
-        <w:rPr>
-          <w:rFonts w:ascii="Times New Roman" w:hAnsi="Times New Roman" w:cs="Times New Roman"/>
-          <w:i/>
-          <w:sz w:val="24"/>
-          <w:szCs w:val="24"/>
-        </w:rPr>
-        <w:t>The landscape model can place observed scores in an appropriate context relative to their modeled condition within the landscape.</w:t>
-      </w:r>
-      <w:r>
-        <w:rPr>
-          <w:rFonts w:ascii="Times New Roman" w:hAnsi="Times New Roman" w:cs="Times New Roman"/>
-          <w:i/>
-          <w:sz w:val="24"/>
-          <w:szCs w:val="24"/>
-        </w:rPr>
-        <w:t>”</w:t>
-      </w:r>
-    </w:p>
-    <w:p>
-      <w:pPr>
-        <w:pStyle w:val="PlainText"/>
-        <w:rPr>
-          <w:rFonts w:ascii="Times New Roman" w:hAnsi="Times New Roman" w:cs="Times New Roman"/>
-          <w:sz w:val="24"/>
-          <w:szCs w:val="24"/>
-        </w:rPr>
-      </w:pPr>
-    </w:p>
-    <w:p>
-      <w:pPr>
-        <w:pStyle w:val="PlainText"/>
-        <w:rPr>
-          <w:rFonts w:ascii="Times New Roman" w:hAnsi="Times New Roman" w:cs="Times New Roman"/>
-          <w:sz w:val="24"/>
-          <w:szCs w:val="24"/>
-        </w:rPr>
-      </w:pPr>
-      <w:r>
-        <w:rPr>
-          <w:rFonts w:ascii="Times New Roman" w:hAnsi="Times New Roman" w:cs="Times New Roman"/>
-          <w:sz w:val="24"/>
-          <w:szCs w:val="24"/>
-        </w:rPr>
-        <w:t>Line 458-464: This example REALLY helps, but it needs more detailed explanation.  If biological samples from a site revealed that the site met biological objectives, it isn’t intuitively obvious that it could be classified as “constrained.”  Include in your example an ecologically plausible explanation of why this could be the case.</w:t>
-      </w:r>
-    </w:p>
-    <w:p>
-      <w:pPr>
-        <w:pStyle w:val="PlainText"/>
-        <w:rPr>
-          <w:rFonts w:ascii="Times New Roman" w:hAnsi="Times New Roman" w:cs="Times New Roman"/>
-          <w:i/>
-          <w:sz w:val="24"/>
-          <w:szCs w:val="24"/>
-        </w:rPr>
-      </w:pPr>
-      <w:r>
-        <w:rPr>
-          <w:rFonts w:ascii="Times New Roman" w:hAnsi="Times New Roman" w:cs="Times New Roman"/>
-          <w:i/>
-          <w:sz w:val="24"/>
-          <w:szCs w:val="24"/>
-        </w:rPr>
-        <w:t>Additional text was added: “</w:t>
-      </w:r>
-      <w:r>
-        <w:rPr>
-          <w:rFonts w:ascii="Times New Roman" w:hAnsi="Times New Roman" w:cs="Times New Roman"/>
-          <w:i/>
-          <w:sz w:val="24"/>
-          <w:szCs w:val="24"/>
-        </w:rPr>
-        <w:t>More</w:t>
-      </w:r>
-      <w:r>
-        <w:rPr>
-          <w:rFonts w:ascii="Times New Roman" w:hAnsi="Times New Roman" w:cs="Times New Roman"/>
-          <w:i/>
-          <w:sz w:val="24"/>
-          <w:szCs w:val="24"/>
-        </w:rPr>
-        <w:t>o</w:t>
-      </w:r>
-      <w:r>
-        <w:rPr>
-          <w:rFonts w:ascii="Times New Roman" w:hAnsi="Times New Roman" w:cs="Times New Roman"/>
-          <w:i/>
-          <w:sz w:val="24"/>
-          <w:szCs w:val="24"/>
-        </w:rPr>
-        <w:t xml:space="preserve">ver, additional actions could be recommended to determine why these sites score above the constrained expectations, such as causal assessments to identify site-specific characteristics contributing to </w:t>
-      </w:r>
-      <w:proofErr w:type="spellStart"/>
-      <w:r>
-        <w:rPr>
-          <w:rFonts w:ascii="Times New Roman" w:hAnsi="Times New Roman" w:cs="Times New Roman"/>
-          <w:i/>
-          <w:sz w:val="24"/>
-          <w:szCs w:val="24"/>
-        </w:rPr>
-        <w:t>biointegrity</w:t>
-      </w:r>
-      <w:proofErr w:type="spellEnd"/>
-      <w:r>
-        <w:rPr>
-          <w:rFonts w:ascii="Times New Roman" w:hAnsi="Times New Roman" w:cs="Times New Roman"/>
-          <w:i/>
-          <w:sz w:val="24"/>
-          <w:szCs w:val="24"/>
-        </w:rPr>
-        <w:t xml:space="preserve"> (e.g., intact physical habitat independent of landscape development).</w:t>
-      </w:r>
-      <w:r>
-        <w:rPr>
-          <w:rFonts w:ascii="Times New Roman" w:hAnsi="Times New Roman" w:cs="Times New Roman"/>
-          <w:i/>
-          <w:sz w:val="24"/>
-          <w:szCs w:val="24"/>
-        </w:rPr>
-        <w:t>”</w:t>
-      </w:r>
-    </w:p>
-    <w:p>
-      <w:pPr>
-        <w:pStyle w:val="PlainText"/>
-        <w:rPr>
-          <w:rFonts w:ascii="Times New Roman" w:hAnsi="Times New Roman" w:cs="Times New Roman"/>
-          <w:sz w:val="24"/>
-          <w:szCs w:val="24"/>
-        </w:rPr>
-      </w:pPr>
-    </w:p>
-    <w:p>
-      <w:pPr>
-        <w:pStyle w:val="PlainText"/>
-        <w:rPr>
-          <w:rFonts w:ascii="Times New Roman" w:hAnsi="Times New Roman" w:cs="Times New Roman"/>
-          <w:sz w:val="24"/>
-          <w:szCs w:val="24"/>
-        </w:rPr>
-      </w:pPr>
-      <w:r>
-        <w:rPr>
-          <w:rFonts w:ascii="Times New Roman" w:hAnsi="Times New Roman" w:cs="Times New Roman"/>
-          <w:sz w:val="24"/>
-          <w:szCs w:val="24"/>
-        </w:rPr>
-        <w:t>Line 481:  Very awkward sentence.</w:t>
-      </w:r>
-    </w:p>
-    <w:p>
-      <w:pPr>
-        <w:pStyle w:val="PlainText"/>
-        <w:rPr>
-          <w:rFonts w:ascii="Times New Roman" w:hAnsi="Times New Roman" w:cs="Times New Roman"/>
-          <w:i/>
-          <w:sz w:val="24"/>
-          <w:szCs w:val="24"/>
-        </w:rPr>
-      </w:pPr>
-      <w:r>
-        <w:rPr>
-          <w:rFonts w:ascii="Times New Roman" w:hAnsi="Times New Roman" w:cs="Times New Roman"/>
-          <w:i/>
-          <w:sz w:val="24"/>
-          <w:szCs w:val="24"/>
-        </w:rPr>
-        <w:t>The topic sentence was revised: “</w:t>
-      </w:r>
-      <w:r>
-        <w:rPr>
-          <w:rFonts w:ascii="Times New Roman" w:hAnsi="Times New Roman" w:cs="Times New Roman"/>
-          <w:i/>
-          <w:sz w:val="24"/>
-          <w:szCs w:val="24"/>
-        </w:rPr>
-        <w:t>The landscape model is primarily an explorato</w:t>
-      </w:r>
-      <w:r>
-        <w:rPr>
-          <w:rFonts w:ascii="Times New Roman" w:hAnsi="Times New Roman" w:cs="Times New Roman"/>
-          <w:i/>
-          <w:sz w:val="24"/>
-          <w:szCs w:val="24"/>
-        </w:rPr>
-        <w:t>r</w:t>
-      </w:r>
-      <w:r>
-        <w:rPr>
-          <w:rFonts w:ascii="Times New Roman" w:hAnsi="Times New Roman" w:cs="Times New Roman"/>
-          <w:i/>
-          <w:sz w:val="24"/>
-          <w:szCs w:val="24"/>
-        </w:rPr>
-        <w:t>y tool to help identify patterns among monitoring sites where more intensive analyses may be appropriate or assist with decisions of where alternative uses may be warranted.</w:t>
-      </w:r>
-      <w:r>
-        <w:rPr>
-          <w:rFonts w:ascii="Times New Roman" w:hAnsi="Times New Roman" w:cs="Times New Roman"/>
-          <w:i/>
-          <w:sz w:val="24"/>
-          <w:szCs w:val="24"/>
-        </w:rPr>
-        <w:t>”</w:t>
-      </w:r>
-    </w:p>
-    <w:p>
-      <w:pPr>
-        <w:pStyle w:val="PlainText"/>
-        <w:rPr>
-          <w:rFonts w:ascii="Times New Roman" w:hAnsi="Times New Roman" w:cs="Times New Roman"/>
-          <w:sz w:val="24"/>
-          <w:szCs w:val="24"/>
-        </w:rPr>
-      </w:pPr>
-    </w:p>
-    <w:p>
-      <w:pPr>
-        <w:pStyle w:val="PlainText"/>
-        <w:rPr>
-          <w:rFonts w:ascii="Times New Roman" w:hAnsi="Times New Roman" w:cs="Times New Roman"/>
-          <w:sz w:val="24"/>
-          <w:szCs w:val="24"/>
-        </w:rPr>
-      </w:pPr>
-      <w:r>
-        <w:rPr>
-          <w:rFonts w:ascii="Times New Roman" w:hAnsi="Times New Roman" w:cs="Times New Roman"/>
-          <w:sz w:val="24"/>
-          <w:szCs w:val="24"/>
-        </w:rPr>
-        <w:t>Line 483:  Seems like you’ve made this statement a couple times already.</w:t>
-      </w:r>
-    </w:p>
-    <w:p>
-      <w:pPr>
-        <w:pStyle w:val="PlainText"/>
-        <w:rPr>
-          <w:rFonts w:ascii="Times New Roman" w:hAnsi="Times New Roman" w:cs="Times New Roman"/>
-          <w:i/>
-          <w:sz w:val="24"/>
-          <w:szCs w:val="24"/>
-        </w:rPr>
-      </w:pPr>
-      <w:r>
-        <w:rPr>
-          <w:rFonts w:ascii="Times New Roman" w:hAnsi="Times New Roman" w:cs="Times New Roman"/>
-          <w:i/>
-          <w:sz w:val="24"/>
-          <w:szCs w:val="24"/>
-        </w:rPr>
-        <w:t>Sentence was removed.</w:t>
-      </w:r>
-    </w:p>
-    <w:p>
-      <w:pPr>
-        <w:pStyle w:val="PlainText"/>
-        <w:rPr>
-          <w:rFonts w:ascii="Times New Roman" w:hAnsi="Times New Roman" w:cs="Times New Roman"/>
-          <w:sz w:val="24"/>
-          <w:szCs w:val="24"/>
-        </w:rPr>
-      </w:pPr>
-    </w:p>
-    <w:p>
-      <w:pPr>
-        <w:pStyle w:val="PlainText"/>
-        <w:rPr>
-          <w:rFonts w:ascii="Times New Roman" w:hAnsi="Times New Roman" w:cs="Times New Roman"/>
-          <w:sz w:val="24"/>
-          <w:szCs w:val="24"/>
-        </w:rPr>
-      </w:pPr>
-      <w:r>
-        <w:rPr>
-          <w:rFonts w:ascii="Times New Roman" w:hAnsi="Times New Roman" w:cs="Times New Roman"/>
-          <w:sz w:val="24"/>
-          <w:szCs w:val="24"/>
-        </w:rPr>
-        <w:t>Line 501: This sentence doesn’t quite make sense to me.</w:t>
-      </w:r>
-    </w:p>
-    <w:p>
-      <w:pPr>
-        <w:pStyle w:val="PlainText"/>
-        <w:rPr>
-          <w:rFonts w:ascii="Times New Roman" w:hAnsi="Times New Roman" w:cs="Times New Roman"/>
-          <w:i/>
-          <w:sz w:val="24"/>
-          <w:szCs w:val="24"/>
-        </w:rPr>
-      </w:pPr>
-      <w:r>
-        <w:rPr>
-          <w:rFonts w:ascii="Times New Roman" w:hAnsi="Times New Roman" w:cs="Times New Roman"/>
-          <w:i/>
-          <w:sz w:val="24"/>
-          <w:szCs w:val="24"/>
-        </w:rPr>
-        <w:t>Sentence was revised: “</w:t>
-      </w:r>
-      <w:r>
-        <w:rPr>
-          <w:rFonts w:ascii="Times New Roman" w:hAnsi="Times New Roman" w:cs="Times New Roman"/>
-          <w:i/>
-          <w:sz w:val="24"/>
-          <w:szCs w:val="24"/>
-        </w:rPr>
-        <w:t>The SCAPE application was also critical for demonstrating how results from the statewide model could be used in a regional context.</w:t>
-      </w:r>
-      <w:r>
-        <w:rPr>
-          <w:rFonts w:ascii="Times New Roman" w:hAnsi="Times New Roman" w:cs="Times New Roman"/>
-          <w:i/>
-          <w:sz w:val="24"/>
-          <w:szCs w:val="24"/>
-        </w:rPr>
-        <w:t>”</w:t>
-      </w:r>
-    </w:p>
-    <w:p>
-      <w:pPr>
-        <w:pStyle w:val="PlainText"/>
-        <w:rPr>
-          <w:rFonts w:ascii="Times New Roman" w:hAnsi="Times New Roman" w:cs="Times New Roman"/>
-          <w:sz w:val="24"/>
-          <w:szCs w:val="24"/>
-        </w:rPr>
-      </w:pPr>
-    </w:p>
-    <w:p>
-      <w:pPr>
-        <w:pStyle w:val="PlainText"/>
-        <w:rPr>
-          <w:rFonts w:ascii="Times New Roman" w:hAnsi="Times New Roman" w:cs="Times New Roman"/>
-          <w:sz w:val="24"/>
-          <w:szCs w:val="24"/>
-        </w:rPr>
-      </w:pPr>
-      <w:r>
-        <w:rPr>
-          <w:rFonts w:ascii="Times New Roman" w:hAnsi="Times New Roman" w:cs="Times New Roman"/>
-          <w:b/>
-          <w:sz w:val="24"/>
-          <w:szCs w:val="24"/>
-        </w:rPr>
-        <w:t>Reviewer 1:</w:t>
-      </w:r>
-    </w:p>
-    <w:p>
-      <w:pPr>
-        <w:pStyle w:val="PlainText"/>
-        <w:rPr>
-          <w:rFonts w:ascii="Times New Roman" w:hAnsi="Times New Roman" w:cs="Times New Roman"/>
-          <w:sz w:val="24"/>
-          <w:szCs w:val="24"/>
-        </w:rPr>
-      </w:pPr>
-    </w:p>
-    <w:p>
-      <w:pPr>
-        <w:pStyle w:val="PlainText"/>
-        <w:rPr>
-          <w:rFonts w:ascii="Times New Roman" w:hAnsi="Times New Roman" w:cs="Times New Roman"/>
-          <w:sz w:val="24"/>
-          <w:szCs w:val="24"/>
-        </w:rPr>
-      </w:pPr>
-      <w:r>
-        <w:rPr>
-          <w:rFonts w:ascii="Times New Roman" w:hAnsi="Times New Roman" w:cs="Times New Roman"/>
-          <w:sz w:val="24"/>
-          <w:szCs w:val="24"/>
-        </w:rPr>
-        <w:t>Overall Comments for Authors:</w:t>
-      </w:r>
-    </w:p>
-    <w:p>
-      <w:pPr>
-        <w:pStyle w:val="PlainText"/>
-        <w:rPr>
-          <w:rFonts w:ascii="Times New Roman" w:hAnsi="Times New Roman" w:cs="Times New Roman"/>
-          <w:sz w:val="24"/>
-          <w:szCs w:val="24"/>
-        </w:rPr>
-      </w:pPr>
-    </w:p>
-    <w:p>
-      <w:pPr>
-        <w:pStyle w:val="PlainText"/>
-        <w:rPr>
-          <w:rFonts w:ascii="Times New Roman" w:hAnsi="Times New Roman" w:cs="Times New Roman"/>
-          <w:sz w:val="24"/>
-          <w:szCs w:val="24"/>
-        </w:rPr>
-      </w:pPr>
-      <w:r>
-        <w:rPr>
-          <w:rFonts w:ascii="Times New Roman" w:hAnsi="Times New Roman" w:cs="Times New Roman"/>
-          <w:sz w:val="24"/>
-          <w:szCs w:val="24"/>
-        </w:rPr>
-        <w:t xml:space="preserve">This paper describes the application of a statistical learning method to model O/E index scores using a small set of landscape predictor variables to identify which samples may have predicted distributions below reference-based thresholds.  The application of landscape predictors to bioassessment scores is not novel and can, indeed, trace its history back to the earliest applications of GIS (E.g., Richard et al. 1997 and Johnson et al. 1997 initial work on biota, water chemistry and habitat and landscape predictors from 20 years ago and all the many studies that followed) and little of this original literature is acknowledged although Allan et al. 1997 (part of that same group that Richards, Johnson, and Host were in), was cited. I think the authors could do more to place their work in the science of landscape modeling of stream characteristics and that would set up the novel application of this quantile regression forests to this end.  </w:t>
-      </w:r>
-    </w:p>
-    <w:p>
-      <w:pPr>
-        <w:pStyle w:val="PlainText"/>
-        <w:rPr>
-          <w:rFonts w:ascii="Times New Roman" w:hAnsi="Times New Roman" w:cs="Times New Roman"/>
-          <w:i/>
-          <w:sz w:val="24"/>
-          <w:szCs w:val="24"/>
-        </w:rPr>
-      </w:pPr>
-      <w:r>
-        <w:rPr>
-          <w:rFonts w:ascii="Times New Roman" w:hAnsi="Times New Roman" w:cs="Times New Roman"/>
-          <w:i/>
-          <w:sz w:val="24"/>
-          <w:szCs w:val="24"/>
-        </w:rPr>
-        <w:t xml:space="preserve">Our revisions to the introduction, primarily described above in response to AE comments, have addressed many of these concerns.  Additional literature citations mentioned by the reviewer were also added. </w:t>
-      </w:r>
-    </w:p>
-    <w:p>
-      <w:pPr>
-        <w:pStyle w:val="PlainText"/>
-        <w:rPr>
-          <w:rFonts w:ascii="Times New Roman" w:hAnsi="Times New Roman" w:cs="Times New Roman"/>
-          <w:i/>
-          <w:sz w:val="24"/>
-          <w:szCs w:val="24"/>
-        </w:rPr>
-      </w:pPr>
-    </w:p>
-    <w:p>
-      <w:pPr>
-        <w:pStyle w:val="PlainText"/>
-        <w:rPr>
-          <w:rFonts w:ascii="Times New Roman" w:hAnsi="Times New Roman" w:cs="Times New Roman"/>
-          <w:sz w:val="24"/>
-          <w:szCs w:val="24"/>
-        </w:rPr>
-      </w:pPr>
-      <w:r>
-        <w:rPr>
-          <w:rFonts w:ascii="Times New Roman" w:hAnsi="Times New Roman" w:cs="Times New Roman"/>
-          <w:sz w:val="24"/>
-          <w:szCs w:val="24"/>
-        </w:rPr>
-        <w:t xml:space="preserve">Right </w:t>
+        <w:t xml:space="preserve"> the paper sits between one that is very management oriented and one that is technique development oriented.  As such, I think it under-develops each and it might benefit from deciding to be one or the other. For example, I think the SGR and SCAPE tool are interesting, but they are underdeveloped and more of a distraction from the technical tool description, in my opinion.  The details of the SGR exercise are not described in much detail.  The SCAPE tool development, testing, and application is also under-described, in my opinion.</w:t>
+      </w:r>
+    </w:p>
+    <w:p>
+      <w:pPr>
+        <w:pStyle w:val="PlainText"/>
+        <w:rPr>
+          <w:rFonts w:ascii="Times New Roman" w:hAnsi="Times New Roman" w:cs="Times New Roman"/>
+          <w:i/>
+          <w:sz w:val="24"/>
+          <w:szCs w:val="24"/>
+        </w:rPr>
+      </w:pPr>
+      <w:r>
+        <w:rPr>
+          <w:rFonts w:ascii="Times New Roman" w:hAnsi="Times New Roman" w:cs="Times New Roman"/>
+          <w:i/>
+          <w:sz w:val="24"/>
+          <w:szCs w:val="24"/>
+        </w:rPr>
+        <w:t xml:space="preserve">Our revisions throughout, particularly in the methods, have developed a greater distinction between our general approach and our SGR case study.  In our perspective, which is also shared by the AE, both components of the manuscript are fundamentally linked and achieving our goals is dependent on presenting both.  </w:t>
+      </w:r>
+    </w:p>
+    <w:p>
+      <w:pPr>
+        <w:pStyle w:val="PlainText"/>
+        <w:rPr>
+          <w:rFonts w:ascii="Times New Roman" w:hAnsi="Times New Roman" w:cs="Times New Roman"/>
+          <w:sz w:val="24"/>
+          <w:szCs w:val="24"/>
+        </w:rPr>
+      </w:pPr>
+    </w:p>
+    <w:p>
+      <w:pPr>
+        <w:pStyle w:val="PlainText"/>
+        <w:rPr>
+          <w:rFonts w:ascii="Times New Roman" w:hAnsi="Times New Roman" w:cs="Times New Roman"/>
+          <w:sz w:val="24"/>
+          <w:szCs w:val="24"/>
+        </w:rPr>
+      </w:pPr>
+      <w:r>
+        <w:rPr>
+          <w:rFonts w:ascii="Times New Roman" w:hAnsi="Times New Roman" w:cs="Times New Roman"/>
+          <w:sz w:val="24"/>
+          <w:szCs w:val="24"/>
+        </w:rPr>
+        <w:t xml:space="preserve">Likewise, the quantile regression tree modeling is under-described.  It is my limited understanding that these methods could choose a wide range of predictors that might be ranked in importance, etc.  Why did the authors choose the predictors they did?  Which were most influential? Were other combinations considered?  Why or why not? Did predictors change by quantile? I think more of the technical details of that model selection, application and testing would be interesting to the readers of this journal - who tend towards the technical rather than management side - and many of whom may not have encountered this method before. </w:t>
+      </w:r>
+      <w:r>
+        <w:rPr>
+          <w:rFonts w:ascii="Times New Roman" w:hAnsi="Times New Roman" w:cs="Times New Roman"/>
+          <w:sz w:val="24"/>
+          <w:szCs w:val="24"/>
+        </w:rPr>
+        <w:t xml:space="preserve">I think you could remove the whole application story to the SGR and the SCAPE tool and save that for a second article for a management journal (that could get into more detail on the management implications of your predictors) and instead focus on the technical development of the constraint modeling tool - especially what other approaches might have been tried and rejected.  I think the readers of this journal would want to know why you might have rejected a lot of other </w:t>
       </w:r>
       <w:proofErr w:type="gramStart"/>
       <w:r>
@@ -4850,7 +4827,7 @@
           <w:sz w:val="24"/>
           <w:szCs w:val="24"/>
         </w:rPr>
-        <w:t>now</w:t>
+        <w:t>methods</w:t>
       </w:r>
       <w:proofErr w:type="gramEnd"/>
       <w:r>
@@ -4859,63 +4836,64 @@
           <w:sz w:val="24"/>
           <w:szCs w:val="24"/>
         </w:rPr>
-        <w:t xml:space="preserve"> the paper sits between one that is very management oriented and one that is technique development oriented.  As such, I think it under-develops each and it might benefit from deciding to be one or the other. For example, I think the SGR and SCAPE tool are interesting, but they are underdeveloped and more of a distraction from the technical tool description, in my opinion.  The details of the SGR exercise are not described in much detail.  The SCAPE tool development, testing, and application is also under-described, in my opinion.</w:t>
-      </w:r>
-    </w:p>
-    <w:p>
-      <w:pPr>
-        <w:pStyle w:val="PlainText"/>
-        <w:rPr>
-          <w:rFonts w:ascii="Times New Roman" w:hAnsi="Times New Roman" w:cs="Times New Roman"/>
-          <w:i/>
-          <w:sz w:val="24"/>
-          <w:szCs w:val="24"/>
-        </w:rPr>
-      </w:pPr>
-      <w:r>
-        <w:rPr>
-          <w:rFonts w:ascii="Times New Roman" w:hAnsi="Times New Roman" w:cs="Times New Roman"/>
-          <w:i/>
-          <w:sz w:val="24"/>
-          <w:szCs w:val="24"/>
-        </w:rPr>
-        <w:t xml:space="preserve">Our revisions throughout, particularly in the methods, have developed a greater distinction between our general approach and our SGR case study.  In our perspective, which is also shared by the AE, both components of the manuscript are fundamentally linked and achieving our goals is dependent on presenting both.  </w:t>
-      </w:r>
-    </w:p>
-    <w:p>
-      <w:pPr>
-        <w:pStyle w:val="PlainText"/>
-        <w:rPr>
-          <w:rFonts w:ascii="Times New Roman" w:hAnsi="Times New Roman" w:cs="Times New Roman"/>
-          <w:sz w:val="24"/>
-          <w:szCs w:val="24"/>
-        </w:rPr>
-      </w:pPr>
-    </w:p>
-    <w:p>
-      <w:pPr>
-        <w:pStyle w:val="PlainText"/>
-        <w:rPr>
-          <w:rFonts w:ascii="Times New Roman" w:hAnsi="Times New Roman" w:cs="Times New Roman"/>
-          <w:sz w:val="24"/>
-          <w:szCs w:val="24"/>
-        </w:rPr>
-      </w:pPr>
-      <w:r>
-        <w:rPr>
-          <w:rFonts w:ascii="Times New Roman" w:hAnsi="Times New Roman" w:cs="Times New Roman"/>
-          <w:sz w:val="24"/>
-          <w:szCs w:val="24"/>
-        </w:rPr>
-        <w:t xml:space="preserve">Likewise, the quantile regression tree modeling is under-described.  It is my limited understanding that these methods could choose a wide range of predictors that might be ranked in importance, etc.  Why did the authors choose the predictors they did?  Which were most influential? Were other combinations considered?  Why or why not? Did predictors change by quantile? I think more of the technical details of that model selection, application and testing would be interesting to the readers of this journal - who tend towards the technical rather than management side - and many of whom may not have encountered this method before. </w:t>
-      </w:r>
-      <w:r>
-        <w:rPr>
-          <w:rFonts w:ascii="Times New Roman" w:hAnsi="Times New Roman" w:cs="Times New Roman"/>
-          <w:sz w:val="24"/>
-          <w:szCs w:val="24"/>
-        </w:rPr>
-        <w:t xml:space="preserve">I think you could remove the whole application story to the SGR and the SCAPE tool and save that for a second article for a management journal (that could get into more detail on the management implications of your predictors) and instead focus on the technical development of the constraint modeling tool - especially what other approaches might have been tried and rejected.  I think the readers of this journal would want to know why you might have rejected a lot of other </w:t>
+        <w:t xml:space="preserve"> so they could learn from that journey rather than just be told this was the one model and these the only predictors used.</w:t>
+      </w:r>
+    </w:p>
+    <w:p>
+      <w:pPr>
+        <w:pStyle w:val="PlainText"/>
+        <w:rPr>
+          <w:rFonts w:ascii="Times New Roman" w:hAnsi="Times New Roman" w:cs="Times New Roman"/>
+          <w:i/>
+          <w:sz w:val="24"/>
+          <w:szCs w:val="24"/>
+        </w:rPr>
+      </w:pPr>
+      <w:r>
+        <w:rPr>
+          <w:rFonts w:ascii="Times New Roman" w:hAnsi="Times New Roman" w:cs="Times New Roman"/>
+          <w:i/>
+          <w:sz w:val="24"/>
+          <w:szCs w:val="24"/>
+        </w:rPr>
+        <w:t xml:space="preserve">We have added content to better describe model development, including descriptions of model results, that allow readers to better understand our goals and limitations of the approach.  In particular, please see the additional figures that were added to supplementary material. </w:t>
+      </w:r>
+      <w:r>
+        <w:rPr>
+          <w:rFonts w:ascii="Times New Roman" w:hAnsi="Times New Roman" w:cs="Times New Roman"/>
+          <w:i/>
+          <w:sz w:val="24"/>
+          <w:szCs w:val="24"/>
+        </w:rPr>
+        <w:t xml:space="preserve">Regarding variable selection for the model, please see our comment above to the AE. </w:t>
+      </w:r>
+    </w:p>
+    <w:p>
+      <w:pPr>
+        <w:pStyle w:val="PlainText"/>
+        <w:rPr>
+          <w:rFonts w:ascii="Times New Roman" w:hAnsi="Times New Roman" w:cs="Times New Roman"/>
+          <w:sz w:val="24"/>
+          <w:szCs w:val="24"/>
+        </w:rPr>
+      </w:pPr>
+    </w:p>
+    <w:p>
+      <w:pPr>
+        <w:pStyle w:val="PlainText"/>
+        <w:rPr>
+          <w:rFonts w:ascii="Times New Roman" w:hAnsi="Times New Roman" w:cs="Times New Roman"/>
+          <w:sz w:val="24"/>
+          <w:szCs w:val="24"/>
+        </w:rPr>
+      </w:pPr>
+      <w:r>
+        <w:rPr>
+          <w:rFonts w:ascii="Times New Roman" w:hAnsi="Times New Roman" w:cs="Times New Roman"/>
+          <w:sz w:val="24"/>
+          <w:szCs w:val="24"/>
+        </w:rPr>
+        <w:t xml:space="preserve">In my opinion, as it stands, this is a very fine and interesting piece of work and I think the writing was generally good (with a few missing words and some sections that seem to vacillate and could benefit from some clearer messaging, see below specific comments). However, I think it is more suited to a </w:t>
       </w:r>
       <w:proofErr w:type="gramStart"/>
       <w:r>
@@ -4924,7 +4902,7 @@
           <w:sz w:val="24"/>
           <w:szCs w:val="24"/>
         </w:rPr>
-        <w:t>methods</w:t>
+        <w:t>management oriented</w:t>
       </w:r>
       <w:proofErr w:type="gramEnd"/>
       <w:r>
@@ -4933,91 +4911,6 @@
           <w:sz w:val="24"/>
           <w:szCs w:val="24"/>
         </w:rPr>
-        <w:t xml:space="preserve"> so they could learn from that journey rather than just be told this was the one model and these the only predictors used.</w:t>
-      </w:r>
-    </w:p>
-    <w:p>
-      <w:pPr>
-        <w:pStyle w:val="PlainText"/>
-        <w:rPr>
-          <w:rFonts w:ascii="Times New Roman" w:hAnsi="Times New Roman" w:cs="Times New Roman"/>
-          <w:i/>
-          <w:sz w:val="24"/>
-          <w:szCs w:val="24"/>
-        </w:rPr>
-      </w:pPr>
-      <w:r>
-        <w:rPr>
-          <w:rFonts w:ascii="Times New Roman" w:hAnsi="Times New Roman" w:cs="Times New Roman"/>
-          <w:i/>
-          <w:sz w:val="24"/>
-          <w:szCs w:val="24"/>
-        </w:rPr>
-        <w:t xml:space="preserve">We have added content to better describe model development, including descriptions of model results, that allow readers to better understand our goals and limitations of the approach.  In </w:t>
-      </w:r>
-      <w:r>
-        <w:rPr>
-          <w:rFonts w:ascii="Times New Roman" w:hAnsi="Times New Roman" w:cs="Times New Roman"/>
-          <w:i/>
-          <w:sz w:val="24"/>
-          <w:szCs w:val="24"/>
-        </w:rPr>
-        <w:lastRenderedPageBreak/>
-        <w:t xml:space="preserve">particular, please see the additional figures that were added to supplementary material. </w:t>
-      </w:r>
-      <w:r>
-        <w:rPr>
-          <w:rFonts w:ascii="Times New Roman" w:hAnsi="Times New Roman" w:cs="Times New Roman"/>
-          <w:i/>
-          <w:sz w:val="24"/>
-          <w:szCs w:val="24"/>
-        </w:rPr>
-        <w:t xml:space="preserve">Regarding variable selection for the model, please see our comment above to the AE. </w:t>
-      </w:r>
-    </w:p>
-    <w:p>
-      <w:pPr>
-        <w:pStyle w:val="PlainText"/>
-        <w:rPr>
-          <w:rFonts w:ascii="Times New Roman" w:hAnsi="Times New Roman" w:cs="Times New Roman"/>
-          <w:sz w:val="24"/>
-          <w:szCs w:val="24"/>
-        </w:rPr>
-      </w:pPr>
-    </w:p>
-    <w:p>
-      <w:pPr>
-        <w:pStyle w:val="PlainText"/>
-        <w:rPr>
-          <w:rFonts w:ascii="Times New Roman" w:hAnsi="Times New Roman" w:cs="Times New Roman"/>
-          <w:sz w:val="24"/>
-          <w:szCs w:val="24"/>
-        </w:rPr>
-      </w:pPr>
-      <w:r>
-        <w:rPr>
-          <w:rFonts w:ascii="Times New Roman" w:hAnsi="Times New Roman" w:cs="Times New Roman"/>
-          <w:sz w:val="24"/>
-          <w:szCs w:val="24"/>
-        </w:rPr>
-        <w:t xml:space="preserve">In my opinion, as it stands, this is a very fine and interesting piece of work and I think the writing was generally good (with a few missing words and some sections that seem to vacillate and could benefit from some clearer messaging, see below specific comments). However, I think it is more suited to a </w:t>
-      </w:r>
-      <w:proofErr w:type="gramStart"/>
-      <w:r>
-        <w:rPr>
-          <w:rFonts w:ascii="Times New Roman" w:hAnsi="Times New Roman" w:cs="Times New Roman"/>
-          <w:sz w:val="24"/>
-          <w:szCs w:val="24"/>
-        </w:rPr>
-        <w:t>management oriented</w:t>
-      </w:r>
-      <w:proofErr w:type="gramEnd"/>
-      <w:r>
-        <w:rPr>
-          <w:rFonts w:ascii="Times New Roman" w:hAnsi="Times New Roman" w:cs="Times New Roman"/>
-          <w:sz w:val="24"/>
-          <w:szCs w:val="24"/>
-        </w:rPr>
         <w:t xml:space="preserve"> water resources journal at this time because of the reasons stated above. It reads a bit like a technical report that was developed into an article rather than an original scientific contribution to the field of stream ecology developed for that purpose alone. Again, that is not to say this is not publication worthy.  I think it definitely needs to be read by the resource management community.  I am just not sure FS is the appropriate venue right now (nor one that has that target audience) and I hope that is taken in the constructive light in which it is intended.   </w:t>
       </w:r>
     </w:p>
@@ -5083,7 +4976,25 @@
           <w:sz w:val="24"/>
           <w:szCs w:val="24"/>
         </w:rPr>
-        <w:t>We thank the reviewer for their insightful comments, which we have address below to improve our manuscript.</w:t>
+        <w:t>We thank the reviewer for their insightful comments, which we have address</w:t>
+      </w:r>
+      <w:r>
+        <w:rPr>
+          <w:rFonts w:ascii="Times New Roman" w:hAnsi="Times New Roman" w:cs="Times New Roman"/>
+          <w:i/>
+          <w:sz w:val="24"/>
+          <w:szCs w:val="24"/>
+        </w:rPr>
+        <w:t>ed</w:t>
+      </w:r>
+      <w:r>
+        <w:rPr>
+          <w:rFonts w:ascii="Times New Roman" w:hAnsi="Times New Roman" w:cs="Times New Roman"/>
+          <w:i/>
+          <w:sz w:val="24"/>
+          <w:szCs w:val="24"/>
+        </w:rPr>
+        <w:t xml:space="preserve"> below to improve our manuscript.</w:t>
       </w:r>
     </w:p>
     <w:p>
@@ -5696,7 +5607,6 @@
           <w:sz w:val="24"/>
           <w:szCs w:val="24"/>
         </w:rPr>
-        <w:lastRenderedPageBreak/>
         <w:t>87-89</w:t>
       </w:r>
       <w:r>
@@ -6165,7 +6075,7 @@
           <w:szCs w:val="24"/>
         </w:rPr>
         <w:tab/>
-        <w:t xml:space="preserve">Not sure even with abundant resources - one may need limitless resources to change "urban land use"…this, again, gets to the issue of how manageable your endpoints are.  They are informative, but I would like to have seen an attempt to see if local, reach scale predictors - any - actually mattered.  Moreover, we don't know anything about the ranking of these predictors you've used - which are most important?  </w:t>
+        <w:t xml:space="preserve">Not sure even with abundant resources - one may need limitless resources to change "urban land use"…this, again, gets to the issue of how manageable your endpoints are.  They are informative, but I would like to have seen an attempt to see if local, reach scale predictors - any - actually mattered.  Moreover, we don't know anything about the ranking of these predictors you've used - which are most important?  This </w:t>
       </w:r>
       <w:proofErr w:type="gramStart"/>
       <w:r>
@@ -6174,7 +6084,7 @@
           <w:sz w:val="24"/>
           <w:szCs w:val="24"/>
         </w:rPr>
-        <w:t>This matters</w:t>
+        <w:t>matters,  if</w:t>
       </w:r>
       <w:proofErr w:type="gramEnd"/>
       <w:r>
@@ -6183,7 +6093,7 @@
           <w:sz w:val="24"/>
           <w:szCs w:val="24"/>
         </w:rPr>
-        <w:t>,  if riparian zone forest or road crossings are MOST influential, then maybe these are manageable - at least more than something as nebulous as "Urban land use".  This is part and parcel of where I think this paper can flex more technical muscle - this is the type of investigative detail I think the FS audience would expect and benefit from.</w:t>
+        <w:t xml:space="preserve"> riparian zone forest or road crossings are MOST influential, then maybe these are manageable - at least more than something as nebulous as "Urban land use".  This is part and parcel of where I think this paper can flex more technical muscle - this is the type of investigative detail I think the FS audience would expect and benefit from.</w:t>
       </w:r>
     </w:p>
     <w:p>
@@ -6289,7 +6199,6 @@
           <w:sz w:val="24"/>
           <w:szCs w:val="24"/>
         </w:rPr>
-        <w:lastRenderedPageBreak/>
         <w:t>120-121</w:t>
       </w:r>
       <w:r>
@@ -6606,6 +6515,7 @@
           <w:sz w:val="24"/>
           <w:szCs w:val="24"/>
         </w:rPr>
+        <w:lastRenderedPageBreak/>
         <w:t>144</w:t>
       </w:r>
       <w:r>
@@ -7489,7 +7399,17 @@
           <w:sz w:val="24"/>
           <w:szCs w:val="24"/>
         </w:rPr>
-        <w:t xml:space="preserve"> data for two reasons.  First, the amount of effort required to do so would be excessive relative to the potential gain in model performance as described next.  Second, all CSCI scores were calculated from field samples that were collected approximately during the last ten years.  This time period was not considered one where rapid land cover change occurred, particularly considering the range of land types that occur statewide.  As such, we feel that further screening by dates would not have provided much if any improvement in model precision.  Our screen to remove all but the most downstream site on a reach was the more important factor to consider.  </w:t>
+        <w:t xml:space="preserve"> data for two </w:t>
+      </w:r>
+      <w:r>
+        <w:rPr>
+          <w:rFonts w:ascii="Times New Roman" w:hAnsi="Times New Roman" w:cs="Times New Roman"/>
+          <w:i/>
+          <w:sz w:val="24"/>
+          <w:szCs w:val="24"/>
+        </w:rPr>
+        <w:lastRenderedPageBreak/>
+        <w:t xml:space="preserve">reasons.  First, the amount of effort required to do so would be excessive relative to the potential gain in model performance as described next.  Second, all CSCI scores were calculated from field samples that were collected approximately during the last ten years.  This time period was not considered one where rapid land cover change occurred, particularly considering the range of land types that occur statewide.  As such, we feel that further screening by dates would not have provided much if any improvement in model precision.  Our screen to remove all but the most downstream site on a reach was the more important factor to consider.  </w:t>
       </w:r>
       <w:r>
         <w:rPr>
@@ -7752,17 +7672,7 @@
           <w:sz w:val="24"/>
           <w:szCs w:val="24"/>
         </w:rPr>
-        <w:t xml:space="preserve">for developing our model and required additional description.  Some of the confusion relates to the rationale for the model, that is, we are building the model to predict locations where largescale factors (e.g., land use) place </w:t>
-      </w:r>
-      <w:r>
-        <w:rPr>
-          <w:rFonts w:ascii="Times New Roman" w:hAnsi="Times New Roman" w:cs="Times New Roman"/>
-          <w:i/>
-          <w:sz w:val="24"/>
-          <w:szCs w:val="24"/>
-        </w:rPr>
-        <w:lastRenderedPageBreak/>
-        <w:t>upper limits on what can reasonably be expected for biological condition at a site.  For example, urban streams are unlikely to achieve reference-like conditions because of instream stressors that originate from watershed factors.  It is a costly and often impractical management goal to alleviate watershed stressors such as road density or impervious surfaces and it was our goal to identify locations where this may be the case.  While it may be possible to address some instream stressors that are symptomatic of watershed factors (e.g., install riparian buffers to mitigate nutrients</w:t>
+        <w:t>for developing our model and required additional description.  Some of the confusion relates to the rationale for the model, that is, we are building the model to predict locations where largescale factors (e.g., land use) place upper limits on what can reasonably be expected for biological condition at a site.  For example, urban streams are unlikely to achieve reference-like conditions because of instream stressors that originate from watershed factors.  It is a costly and often impractical management goal to alleviate watershed stressors such as road density or impervious surfaces and it was our goal to identify locations where this may be the case.  While it may be possible to address some instream stressors that are symptomatic of watershed factors (e.g., install riparian buffers to mitigate nutrients</w:t>
       </w:r>
       <w:r>
         <w:rPr>
@@ -7962,6 +7872,7 @@
           <w:sz w:val="24"/>
           <w:szCs w:val="24"/>
         </w:rPr>
+        <w:lastRenderedPageBreak/>
         <w:t>Revised to “…gradients across major…”</w:t>
       </w:r>
     </w:p>
@@ -8362,7 +8273,6 @@
           <w:sz w:val="24"/>
           <w:szCs w:val="24"/>
         </w:rPr>
-        <w:lastRenderedPageBreak/>
         <w:t>“</w:t>
       </w:r>
       <w:r>
@@ -8485,6 +8395,7 @@
           <w:sz w:val="24"/>
           <w:szCs w:val="24"/>
         </w:rPr>
+        <w:lastRenderedPageBreak/>
         <w:t>Also, from my calculations, 0.85 O/E is your inflection where the predicted to observed agree.  Below 0.85, the model predicts a lower value than observed - or more constraint than actually exists.  If I have this correct, this needs to be explained to readers since it is actually happening where the threshold is.</w:t>
       </w:r>
     </w:p>
@@ -9400,7 +9311,6 @@
           <w:sz w:val="24"/>
           <w:szCs w:val="24"/>
         </w:rPr>
-        <w:lastRenderedPageBreak/>
         <w:t>451-453</w:t>
       </w:r>
       <w:r>
@@ -9410,43 +9320,7 @@
           <w:szCs w:val="24"/>
         </w:rPr>
         <w:tab/>
-        <w:t xml:space="preserve">You should read the </w:t>
-      </w:r>
-      <w:proofErr w:type="spellStart"/>
-      <w:r>
-        <w:rPr>
-          <w:rFonts w:ascii="Times New Roman" w:hAnsi="Times New Roman" w:cs="Times New Roman"/>
-          <w:sz w:val="24"/>
-          <w:szCs w:val="24"/>
-        </w:rPr>
-        <w:t>Soranno</w:t>
-      </w:r>
-      <w:proofErr w:type="spellEnd"/>
-      <w:r>
-        <w:rPr>
-          <w:rFonts w:ascii="Times New Roman" w:hAnsi="Times New Roman" w:cs="Times New Roman"/>
-          <w:sz w:val="24"/>
-          <w:szCs w:val="24"/>
-        </w:rPr>
-        <w:t xml:space="preserve"> et al. 2010 bioscience paper and </w:t>
-      </w:r>
-      <w:proofErr w:type="spellStart"/>
-      <w:r>
-        <w:rPr>
-          <w:rFonts w:ascii="Times New Roman" w:hAnsi="Times New Roman" w:cs="Times New Roman"/>
-          <w:sz w:val="24"/>
-          <w:szCs w:val="24"/>
-        </w:rPr>
-        <w:t>Soranno</w:t>
-      </w:r>
-      <w:proofErr w:type="spellEnd"/>
-      <w:r>
-        <w:rPr>
-          <w:rFonts w:ascii="Times New Roman" w:hAnsi="Times New Roman" w:cs="Times New Roman"/>
-          <w:sz w:val="24"/>
-          <w:szCs w:val="24"/>
-        </w:rPr>
-        <w:t xml:space="preserve"> et al. 2008 L&amp;O paper. There may be a lot of ideas in there that would help here - or at least support.</w:t>
+        <w:t>You should read the Soranno et al. 2010 bioscience paper and Soranno et al. 2008 L&amp;O paper. There may be a lot of ideas in there that would help here - or at least support.</w:t>
       </w:r>
     </w:p>
     <w:p>
@@ -9468,25 +9342,14 @@
         </w:rPr>
         <w:t xml:space="preserve">The </w:t>
       </w:r>
-      <w:proofErr w:type="spellStart"/>
-      <w:r>
-        <w:rPr>
-          <w:rFonts w:ascii="Times New Roman" w:hAnsi="Times New Roman" w:cs="Times New Roman"/>
-          <w:i/>
-          <w:sz w:val="24"/>
-          <w:szCs w:val="24"/>
-        </w:rPr>
-        <w:t>Soranno</w:t>
-      </w:r>
-      <w:proofErr w:type="spellEnd"/>
-      <w:r>
-        <w:rPr>
-          <w:rFonts w:ascii="Times New Roman" w:hAnsi="Times New Roman" w:cs="Times New Roman"/>
-          <w:i/>
-          <w:sz w:val="24"/>
-          <w:szCs w:val="24"/>
-        </w:rPr>
-        <w:t xml:space="preserve"> papers are</w:t>
+      <w:r>
+        <w:rPr>
+          <w:rFonts w:ascii="Times New Roman" w:hAnsi="Times New Roman" w:cs="Times New Roman"/>
+          <w:i/>
+          <w:sz w:val="24"/>
+          <w:szCs w:val="24"/>
+        </w:rPr>
+        <w:t>Soranno papers are</w:t>
       </w:r>
       <w:r>
         <w:rPr>
@@ -9513,27 +9376,7 @@
           <w:sz w:val="24"/>
           <w:szCs w:val="24"/>
         </w:rPr>
-        <w:t xml:space="preserve"> basis.  However, we note that this paper is somewhat the inverse of what we’ve done in that we predict expectations as a function of landscape development, whereas </w:t>
-      </w:r>
-      <w:proofErr w:type="spellStart"/>
-      <w:r>
-        <w:rPr>
-          <w:rFonts w:ascii="Times New Roman" w:hAnsi="Times New Roman" w:cs="Times New Roman"/>
-          <w:i/>
-          <w:sz w:val="24"/>
-          <w:szCs w:val="24"/>
-        </w:rPr>
-        <w:t>Soranno</w:t>
-      </w:r>
-      <w:proofErr w:type="spellEnd"/>
-      <w:r>
-        <w:rPr>
-          <w:rFonts w:ascii="Times New Roman" w:hAnsi="Times New Roman" w:cs="Times New Roman"/>
-          <w:i/>
-          <w:sz w:val="24"/>
-          <w:szCs w:val="24"/>
-        </w:rPr>
-        <w:t xml:space="preserve"> et al. 2008 predict background nutrient concentrations in the absence of anthropogenic pressures. In essence, the CSCI model developed by Mazor et al. 2016 accomplishes a similar goal by defining deviation of observed communities from expected, where the latter was defined from regional reference pools that</w:t>
+        <w:t xml:space="preserve"> basis.  However, we note that this paper is somewhat the inverse of what we’ve done in that we predict expectations as a function of landscape development, whereas Soranno et al. 2008 predict background nutrient concentrations in the absence of anthropogenic pressures. In essence, the CSCI model developed by Mazor et al. 2016 accomplishes a similar goal by defining deviation of observed communities from expected, where the latter was defined from regional reference pools that</w:t>
       </w:r>
       <w:r>
         <w:rPr>
@@ -9671,6 +9514,7 @@
           <w:sz w:val="24"/>
           <w:szCs w:val="24"/>
         </w:rPr>
+        <w:lastRenderedPageBreak/>
         <w:t xml:space="preserve">455 - </w:t>
       </w:r>
       <w:r>
@@ -9936,8 +9780,6 @@
         </w:rPr>
         <w:t>We want to make clear that the landscape model can support regulatory activities, but it is not sufficient by itself (see addition on line 464).  Thus, the support roles described in the previous paragraph represent options in how the tool can support regulation in parallel with other approaches to defining site-specific targets (e.g., causal assessment, TALU).</w:t>
       </w:r>
-      <w:bookmarkStart w:id="0" w:name="_GoBack"/>
-      <w:bookmarkEnd w:id="0"/>
     </w:p>
     <w:p>
       <w:pPr>
@@ -9994,7 +9836,6 @@
           <w:sz w:val="24"/>
           <w:szCs w:val="24"/>
         </w:rPr>
-        <w:lastRenderedPageBreak/>
         <w:t xml:space="preserve">This sentence was </w:t>
       </w:r>
       <w:proofErr w:type="gramStart"/>
@@ -10979,7 +10820,6 @@
           <w:sz w:val="24"/>
           <w:szCs w:val="24"/>
         </w:rPr>
-        <w:lastRenderedPageBreak/>
         <w:t>Our responses above address this concern.  However, we also note that the CSCI in general is not as sensitive to stressor gradients in these regions relative to other locations in the state.  This is an issue that is well described in Mazor et al. 2016.</w:t>
       </w:r>
     </w:p>
@@ -11234,62 +11074,27 @@
           <w:szCs w:val="24"/>
         </w:rPr>
         <w:tab/>
-        <w:t xml:space="preserve">I don't think you can say anything about restoration potential. You can say better biological conditions are unlikely given the current landscape condition. </w:t>
-      </w:r>
-      <w:proofErr w:type="gramStart"/>
-      <w:r>
-        <w:rPr>
-          <w:rFonts w:ascii="Times New Roman" w:hAnsi="Times New Roman" w:cs="Times New Roman"/>
-          <w:sz w:val="24"/>
-          <w:szCs w:val="24"/>
-        </w:rPr>
-        <w:t>But,</w:t>
-      </w:r>
-      <w:proofErr w:type="gramEnd"/>
-      <w:r>
-        <w:rPr>
-          <w:rFonts w:ascii="Times New Roman" w:hAnsi="Times New Roman" w:cs="Times New Roman"/>
-          <w:sz w:val="24"/>
-          <w:szCs w:val="24"/>
-        </w:rPr>
-        <w:t xml:space="preserve"> you've not really tested whether restoration can help any of these streams or not.  How long have we been doing restoration in any of these watersheds, at what scale, and what is the expected scale of recovery? </w:t>
-      </w:r>
-      <w:proofErr w:type="gramStart"/>
-      <w:r>
-        <w:rPr>
-          <w:rFonts w:ascii="Times New Roman" w:hAnsi="Times New Roman" w:cs="Times New Roman"/>
-          <w:sz w:val="24"/>
-          <w:szCs w:val="24"/>
-        </w:rPr>
-        <w:t>But,</w:t>
-      </w:r>
-      <w:proofErr w:type="gramEnd"/>
-      <w:r>
-        <w:rPr>
-          <w:rFonts w:ascii="Times New Roman" w:hAnsi="Times New Roman" w:cs="Times New Roman"/>
-          <w:sz w:val="24"/>
-          <w:szCs w:val="24"/>
-        </w:rPr>
-        <w:t xml:space="preserve"> you don't really have any predictors on restoration to test this.</w:t>
-      </w:r>
-    </w:p>
-    <w:p>
-      <w:pPr>
-        <w:pStyle w:val="PlainText"/>
-        <w:rPr>
-          <w:rFonts w:ascii="Times New Roman" w:hAnsi="Times New Roman" w:cs="Times New Roman"/>
-          <w:i/>
-          <w:sz w:val="24"/>
-          <w:szCs w:val="24"/>
-        </w:rPr>
-      </w:pPr>
-      <w:r>
-        <w:rPr>
-          <w:rFonts w:ascii="Times New Roman" w:hAnsi="Times New Roman" w:cs="Times New Roman"/>
-          <w:i/>
-          <w:sz w:val="24"/>
-          <w:szCs w:val="24"/>
-        </w:rPr>
+        <w:t>I don't think you can say anything about restoration potential. You can say better biological conditions are unlikely given the current landscape condition. But, you've not really tested whether restoration can help any of these streams or not.  How long have we been doing restoration in any of these watersheds, at what scale, and what is the expected scale of recovery? But, you don't really have any predictors on restoration to test this.</w:t>
+      </w:r>
+    </w:p>
+    <w:p>
+      <w:pPr>
+        <w:pStyle w:val="PlainText"/>
+        <w:rPr>
+          <w:rFonts w:ascii="Times New Roman" w:hAnsi="Times New Roman" w:cs="Times New Roman"/>
+          <w:i/>
+          <w:sz w:val="24"/>
+          <w:szCs w:val="24"/>
+        </w:rPr>
+      </w:pPr>
+      <w:r>
+        <w:rPr>
+          <w:rFonts w:ascii="Times New Roman" w:hAnsi="Times New Roman" w:cs="Times New Roman"/>
+          <w:i/>
+          <w:sz w:val="24"/>
+          <w:szCs w:val="24"/>
+        </w:rPr>
+        <w:lastRenderedPageBreak/>
         <w:t xml:space="preserve">Agreed, we have not explicitly tested restoration potential so perhaps we are overstepping on our claims in this statement.  The sentence was revised as </w:t>
       </w:r>
       <w:r>
@@ -11434,16 +11239,7 @@
           <w:sz w:val="24"/>
           <w:szCs w:val="24"/>
         </w:rPr>
-        <w:t xml:space="preserve">lack of clear objectives and appropriate theoretical connections, I had issues with the whole manuscript. Then at the very end of the paper a key statement was found - lines 612-613 "Biologically constrained sites were considered those where present landscapes were likely to limit CSCI scores that describe macroinvertebrate condition." This makes a big difference and helps define what is the modeling goal, that constrained is not necessarily urban or Ag structures </w:t>
-      </w:r>
-      <w:r>
-        <w:rPr>
-          <w:rFonts w:ascii="Times New Roman" w:hAnsi="Times New Roman" w:cs="Times New Roman"/>
-          <w:sz w:val="24"/>
-          <w:szCs w:val="24"/>
-        </w:rPr>
-        <w:lastRenderedPageBreak/>
-        <w:t xml:space="preserve">but is an indication that IF the land use type, amount and management of the land use doesn't change then the CSCI scores are limited and therefore constrained. I can't emphasize this more, this needs to be better described and the connections made stronger in the Intro. This changes everything. </w:t>
+        <w:t xml:space="preserve">lack of clear objectives and appropriate theoretical connections, I had issues with the whole manuscript. Then at the very end of the paper a key statement was found - lines 612-613 "Biologically constrained sites were considered those where present landscapes were likely to limit CSCI scores that describe macroinvertebrate condition." This makes a big difference and helps define what is the modeling goal, that constrained is not necessarily urban or Ag structures but is an indication that IF the land use type, amount and management of the land use doesn't change then the CSCI scores are limited and therefore constrained. I can't emphasize this more, this needs to be better described and the connections made stronger in the Intro. This changes everything. </w:t>
       </w:r>
     </w:p>
     <w:p>
@@ -11622,7 +11418,17 @@
           <w:sz w:val="24"/>
           <w:szCs w:val="24"/>
         </w:rPr>
-        <w:t xml:space="preserve">"However, achieving biological reference condition through all management options (i.e., restoration, best management practices) can sometimes be difficult or at least impeded if site-specific stream or landscape structures (i.e. semi-permanent urban structures, agriculture irrigation structures) block the adaption of management actions." Not perfect but perhaps a bit more direct and specific. ??? </w:t>
+        <w:t>"However, achieving biological reference condition through all management options (i.e., restoration, best management practices) can sometimes be difficult or at least impeded if site-</w:t>
+      </w:r>
+      <w:r>
+        <w:rPr>
+          <w:rFonts w:ascii="Times New Roman" w:hAnsi="Times New Roman" w:cs="Times New Roman"/>
+          <w:color w:val="000000"/>
+          <w:sz w:val="24"/>
+          <w:szCs w:val="24"/>
+        </w:rPr>
+        <w:lastRenderedPageBreak/>
+        <w:t xml:space="preserve">specific stream or landscape structures (i.e. semi-permanent urban structures, agriculture irrigation structures) block the adaption of management actions." Not perfect but perhaps a bit more direct and specific. ??? </w:t>
       </w:r>
     </w:p>
     <w:p>
@@ -11946,7 +11752,6 @@
           <w:sz w:val="24"/>
           <w:szCs w:val="24"/>
         </w:rPr>
-        <w:lastRenderedPageBreak/>
         <w:t>Changed to “…in addition to upstream…”</w:t>
       </w:r>
     </w:p>
@@ -12462,6 +12267,7 @@
           <w:sz w:val="24"/>
           <w:szCs w:val="24"/>
         </w:rPr>
+        <w:lastRenderedPageBreak/>
         <w:t>This paragraph was revised to make a better distinction between our methods and those previously used.  In particular: “</w:t>
       </w:r>
       <w:r>
@@ -12819,7 +12625,6 @@
           <w:sz w:val="24"/>
           <w:szCs w:val="24"/>
         </w:rPr>
-        <w:lastRenderedPageBreak/>
         <w:t xml:space="preserve">Line 225: </w:t>
       </w:r>
       <w:r>
@@ -13149,6 +12954,7 @@
           <w:sz w:val="24"/>
           <w:szCs w:val="24"/>
         </w:rPr>
+        <w:lastRenderedPageBreak/>
         <w:t>Our revisions to better define what we mean by constrained sites have made this distinction clear.  In short, a site with a CSCI score of 0.79 (low observed relative to expected) could be constrained or unconstrained, where the former is in an undeveloped landscape and the latter is not.  Constraints are defined strictly by the landscape and describe a relative likelihood of achieving reference conditions independent of actual CSCI scores.</w:t>
       </w:r>
     </w:p>
@@ -13685,6 +13491,7 @@
           <w:sz w:val="24"/>
           <w:szCs w:val="24"/>
         </w:rPr>
+        <w:lastRenderedPageBreak/>
         <w:t>This sentence was revised: “…</w:t>
       </w:r>
       <w:r>
@@ -13984,18 +13791,7 @@
           <w:sz w:val="24"/>
           <w:szCs w:val="24"/>
         </w:rPr>
-        <w:t xml:space="preserve">Also, please see our addition to the methods that described our justification for </w:t>
-      </w:r>
-      <w:r>
-        <w:rPr>
-          <w:rFonts w:ascii="Times New Roman" w:hAnsi="Times New Roman" w:cs="Times New Roman"/>
-          <w:i/>
-          <w:color w:val="000000"/>
-          <w:sz w:val="24"/>
-          <w:szCs w:val="24"/>
-        </w:rPr>
-        <w:lastRenderedPageBreak/>
-        <w:t>choosing the landscape predictors for inclusion in the model</w:t>
+        <w:t>Also, please see our addition to the methods that described our justification for choosing the landscape predictors for inclusion in the model</w:t>
       </w:r>
       <w:r>
         <w:rPr>
@@ -14298,6 +14094,7 @@
           <w:sz w:val="24"/>
           <w:szCs w:val="24"/>
         </w:rPr>
+        <w:lastRenderedPageBreak/>
         <w:t xml:space="preserve">This statement was moved to the introduction as our basis for defining constraints.  Terminology in the statement was added throughout the manuscript to make this distinction clear. </w:t>
       </w:r>
     </w:p>
@@ -15334,7 +15131,7 @@
 </file>
 
 <file path=customXml/itemProps1.xml><?xml version="1.0" encoding="utf-8"?>
-<ds:datastoreItem xmlns:ds="http://schemas.openxmlformats.org/officeDocument/2006/customXml" ds:itemID="{0CAC4CD7-445B-4DC7-9A4C-C58C3C37F405}">
+<ds:datastoreItem xmlns:ds="http://schemas.openxmlformats.org/officeDocument/2006/customXml" ds:itemID="{2075F77A-5732-44E6-941F-AFC469870AF5}">
   <ds:schemaRefs>
     <ds:schemaRef ds:uri="http://schemas.openxmlformats.org/officeDocument/2006/bibliography"/>
   </ds:schemaRefs>

</xml_diff>